<commit_message>
Avanzo en la memoria
</commit_message>
<xml_diff>
--- a/Docs/Memoria_TFG.docx
+++ b/Docs/Memoria_TFG.docx
@@ -319,7 +319,6 @@
         </w:rPr>
       </w:pPr>
     </w:p>
-    <w:bookmarkStart w:id="0" w:name="_Toc64900040"/>
     <w:p>
       <w:pPr>
         <w:pStyle w:val="Ttulo1"/>
@@ -330,6 +329,7 @@
           <w:bCs w:val="0"/>
         </w:rPr>
       </w:pPr>
+      <w:bookmarkStart w:id="0" w:name="_Toc64900040"/>
       <w:r>
         <w:rPr>
           <w:noProof/>
@@ -337,7 +337,7 @@
         <mc:AlternateContent>
           <mc:Choice Requires="wpg">
             <w:drawing>
-              <wp:anchor distT="0" distB="0" distL="114300" distR="114300" simplePos="0" relativeHeight="251654656" behindDoc="1" locked="0" layoutInCell="1" allowOverlap="1" wp14:anchorId="3E519CBA" wp14:editId="473C89B6">
+              <wp:anchor distT="0" distB="0" distL="114300" distR="114300" simplePos="0" relativeHeight="251653632" behindDoc="1" locked="0" layoutInCell="1" allowOverlap="1" wp14:anchorId="3E519CBA" wp14:editId="397AF820">
                 <wp:simplePos x="0" y="0"/>
                 <wp:positionH relativeFrom="page">
                   <wp:posOffset>1496695</wp:posOffset>
@@ -442,7 +442,7 @@
           </mc:Choice>
           <mc:Fallback>
             <w:pict>
-              <v:group w14:anchorId="3EFBE814" id="Group 16" o:spid="_x0000_s1026" style="position:absolute;margin-left:117.85pt;margin-top:39.75pt;width:358.65pt;height:.1pt;z-index:-251661824;mso-position-horizontal-relative:page" coordorigin="2357,795" coordsize="7173,2" o:gfxdata="UEsDBBQABgAIAAAAIQC2gziS/gAAAOEBAAATAAAAW0NvbnRlbnRfVHlwZXNdLnhtbJSRQU7DMBBF&#10;90jcwfIWJU67QAgl6YK0S0CoHGBkTxKLZGx5TGhvj5O2G0SRWNoz/78nu9wcxkFMGNg6quQqL6RA&#10;0s5Y6ir5vt9lD1JwBDIwOMJKHpHlpr69KfdHjyxSmriSfYz+USnWPY7AufNIadK6MEJMx9ApD/oD&#10;OlTrorhX2lFEilmcO2RdNtjC5xDF9pCuTyYBB5bi6bQ4syoJ3g9WQ0ymaiLzg5KdCXlKLjvcW893&#10;SUOqXwnz5DrgnHtJTxOsQfEKIT7DmDSUCaxw7Rqn8787ZsmRM9e2VmPeBN4uqYvTtW7jvijg9N/y&#10;JsXecLq0q+WD6m8AAAD//wMAUEsDBBQABgAIAAAAIQA4/SH/1gAAAJQBAAALAAAAX3JlbHMvLnJl&#10;bHOkkMFqwzAMhu+DvYPRfXGawxijTi+j0GvpHsDYimMaW0Yy2fr2M4PBMnrbUb/Q94l/f/hMi1qR&#10;JVI2sOt6UJgd+ZiDgffL8ekFlFSbvV0oo4EbChzGx4f9GRdb25HMsYhqlCwG5lrLq9biZkxWOiqY&#10;22YiTra2kYMu1l1tQD30/bPm3wwYN0x18gb45AdQl1tp5j/sFB2T0FQ7R0nTNEV3j6o9feQzro1i&#10;OWA14Fm+Q8a1a8+Bvu/d/dMb2JY5uiPbhG/ktn4cqGU/er3pcvwCAAD//wMAUEsDBBQABgAIAAAA&#10;IQAHGoJTAwMAAP0GAAAOAAAAZHJzL2Uyb0RvYy54bWykVdtu2zAMfR+wfxD0uKF17MRNYzQpht4w&#10;oNsKNPsARZYvmCx5khKn+/qRkp26KYoBXR4MyqQPDw8p5uJy30iyE8bWWi1pfDqhRCiu81qVS/pz&#10;fXtyTol1TOVMaiWW9ElYern6+OGiazOR6ErLXBgCIMpmXbuklXNtFkWWV6Jh9lS3QoGz0KZhDo6m&#10;jHLDOkBvZJRMJmdRp03eGs2FtfD2OjjpyuMXheDuR1FY4YhcUuDm/NP45waf0eqCZaVhbVXzngZ7&#10;B4uG1QqSHqCumWNka+pXUE3Njba6cKdcN5EuipoLXwNUE0+Oqrkzetv6WsqsK9uDTCDtkU7vhuXf&#10;dw+G1Dn0DjqlWAM98mlJfIbidG2ZQcydaR/bBxMqBPNe818W3NGxH89lCCab7pvOAY9tnfbi7AvT&#10;IASUTfa+B0+HHoi9IxxeztJ0dp6mlHDwxcm8bxGvoI/4UTJN55SAb75IQ/d4ddN/O4/n0/Bhgq6I&#10;ZSGjZ9mzwpJg1Oyzmvb/1HysWCt8kywqNai5GNS8NULg/JJ4HgT1YYOadizlyIMkLSj+TxFf6zEo&#10;+ZYaLONb6+6E9r1gu3vrwi3IwfIdzvtBWMONKRoJF+LzCZkQTOUfQffyEBYPYZ8isp6QjvjUPeiA&#10;lQxBHmuRTgPgMRY0MKRErGSEBd0sB4asGkjzvepZg0UYbp2Jn7VWWxyXNXAbhgwQIAgrfCMWch/H&#10;hm/6FAbWyfEiMZTAItmEMlrmkBmmQJN0MKY4k/ii0Tux1t7ljqYfkjx7pRpHhSaOWAU3fIEJ/Iwf&#10;kiLXUWeVvq2l9F2QCqlMF0my8FyslnWOXqRjTbm5kobsGO5I/8NqAO1FGOwilXu0SrD8prcdq2Ww&#10;IV6CuHDXwuSGi7bR+RNMsdFh88I/BRiVNn8o6WDrLqn9vWVGUCK/KriIi3g2wzXtD7N0nsDBjD2b&#10;sYcpDlBL6ih0Hs0rF1b7tjV1WUGm2Jer9BdYQUWNc+75BVb9AXaBt/yOBevFEh+ffdTzv9bqLwAA&#10;AP//AwBQSwMEFAAGAAgAAAAhABZmzI3gAAAACQEAAA8AAABkcnMvZG93bnJldi54bWxMj8FugkAQ&#10;hu9N+g6badJbXZBQKrIYY9qeTJNqk8bbCiMQ2VnCroBv3/FUjzPz5Z/vz1aTacWAvWssKQhnAQik&#10;wpYNVQp+9h8vbyCc11Tq1hIquKKDVf74kOm0tCN947DzleAQcqlWUHvfpVK6okaj3cx2SHw72d5o&#10;z2NfybLXI4ebVs6D4FUa3RB/qHWHmxqL8+5iFHyOelxH4fuwPZ8218M+/vrdhqjU89O0XoLwOPl/&#10;GG76rA45Ox3thUonWgXzKE4YVZAsYhAMLOKIyx1viwRknsn7BvkfAAAA//8DAFBLAQItABQABgAI&#10;AAAAIQC2gziS/gAAAOEBAAATAAAAAAAAAAAAAAAAAAAAAABbQ29udGVudF9UeXBlc10ueG1sUEsB&#10;Ai0AFAAGAAgAAAAhADj9If/WAAAAlAEAAAsAAAAAAAAAAAAAAAAALwEAAF9yZWxzLy5yZWxzUEsB&#10;Ai0AFAAGAAgAAAAhAAcaglMDAwAA/QYAAA4AAAAAAAAAAAAAAAAALgIAAGRycy9lMm9Eb2MueG1s&#10;UEsBAi0AFAAGAAgAAAAhABZmzI3gAAAACQEAAA8AAAAAAAAAAAAAAAAAXQUAAGRycy9kb3ducmV2&#10;LnhtbFBLBQYAAAAABAAEAPMAAABqBgAAAAA=&#10;">
+              <v:group w14:anchorId="78B18CA7" id="Group 16" o:spid="_x0000_s1026" style="position:absolute;margin-left:117.85pt;margin-top:39.75pt;width:358.65pt;height:.1pt;z-index:-251662848;mso-position-horizontal-relative:page" coordorigin="2357,795" coordsize="7173,2" o:gfxdata="UEsDBBQABgAIAAAAIQC2gziS/gAAAOEBAAATAAAAW0NvbnRlbnRfVHlwZXNdLnhtbJSRQU7DMBBF&#10;90jcwfIWJU67QAgl6YK0S0CoHGBkTxKLZGx5TGhvj5O2G0SRWNoz/78nu9wcxkFMGNg6quQqL6RA&#10;0s5Y6ir5vt9lD1JwBDIwOMJKHpHlpr69KfdHjyxSmriSfYz+USnWPY7AufNIadK6MEJMx9ApD/oD&#10;OlTrorhX2lFEilmcO2RdNtjC5xDF9pCuTyYBB5bi6bQ4syoJ3g9WQ0ymaiLzg5KdCXlKLjvcW893&#10;SUOqXwnz5DrgnHtJTxOsQfEKIT7DmDSUCaxw7Rqn8787ZsmRM9e2VmPeBN4uqYvTtW7jvijg9N/y&#10;JsXecLq0q+WD6m8AAAD//wMAUEsDBBQABgAIAAAAIQA4/SH/1gAAAJQBAAALAAAAX3JlbHMvLnJl&#10;bHOkkMFqwzAMhu+DvYPRfXGawxijTi+j0GvpHsDYimMaW0Yy2fr2M4PBMnrbUb/Q94l/f/hMi1qR&#10;JVI2sOt6UJgd+ZiDgffL8ekFlFSbvV0oo4EbChzGx4f9GRdb25HMsYhqlCwG5lrLq9biZkxWOiqY&#10;22YiTra2kYMu1l1tQD30/bPm3wwYN0x18gb45AdQl1tp5j/sFB2T0FQ7R0nTNEV3j6o9feQzro1i&#10;OWA14Fm+Q8a1a8+Bvu/d/dMb2JY5uiPbhG/ktn4cqGU/er3pcvwCAAD//wMAUEsDBBQABgAIAAAA&#10;IQAHGoJTAwMAAP0GAAAOAAAAZHJzL2Uyb0RvYy54bWykVdtu2zAMfR+wfxD0uKF17MRNYzQpht4w&#10;oNsKNPsARZYvmCx5khKn+/qRkp26KYoBXR4MyqQPDw8p5uJy30iyE8bWWi1pfDqhRCiu81qVS/pz&#10;fXtyTol1TOVMaiWW9ElYern6+OGiazOR6ErLXBgCIMpmXbuklXNtFkWWV6Jh9lS3QoGz0KZhDo6m&#10;jHLDOkBvZJRMJmdRp03eGs2FtfD2OjjpyuMXheDuR1FY4YhcUuDm/NP45waf0eqCZaVhbVXzngZ7&#10;B4uG1QqSHqCumWNka+pXUE3Njba6cKdcN5EuipoLXwNUE0+Oqrkzetv6WsqsK9uDTCDtkU7vhuXf&#10;dw+G1Dn0DjqlWAM98mlJfIbidG2ZQcydaR/bBxMqBPNe818W3NGxH89lCCab7pvOAY9tnfbi7AvT&#10;IASUTfa+B0+HHoi9IxxeztJ0dp6mlHDwxcm8bxGvoI/4UTJN55SAb75IQ/d4ddN/O4/n0/Bhgq6I&#10;ZSGjZ9mzwpJg1Oyzmvb/1HysWCt8kywqNai5GNS8NULg/JJ4HgT1YYOadizlyIMkLSj+TxFf6zEo&#10;+ZYaLONb6+6E9r1gu3vrwi3IwfIdzvtBWMONKRoJF+LzCZkQTOUfQffyEBYPYZ8isp6QjvjUPeiA&#10;lQxBHmuRTgPgMRY0MKRErGSEBd0sB4asGkjzvepZg0UYbp2Jn7VWWxyXNXAbhgwQIAgrfCMWch/H&#10;hm/6FAbWyfEiMZTAItmEMlrmkBmmQJN0MKY4k/ii0Tux1t7ljqYfkjx7pRpHhSaOWAU3fIEJ/Iwf&#10;kiLXUWeVvq2l9F2QCqlMF0my8FyslnWOXqRjTbm5kobsGO5I/8NqAO1FGOwilXu0SrD8prcdq2Ww&#10;IV6CuHDXwuSGi7bR+RNMsdFh88I/BRiVNn8o6WDrLqn9vWVGUCK/KriIi3g2wzXtD7N0nsDBjD2b&#10;sYcpDlBL6ih0Hs0rF1b7tjV1WUGm2Jer9BdYQUWNc+75BVb9AXaBt/yOBevFEh+ffdTzv9bqLwAA&#10;AP//AwBQSwMEFAAGAAgAAAAhABZmzI3gAAAACQEAAA8AAABkcnMvZG93bnJldi54bWxMj8FugkAQ&#10;hu9N+g6badJbXZBQKrIYY9qeTJNqk8bbCiMQ2VnCroBv3/FUjzPz5Z/vz1aTacWAvWssKQhnAQik&#10;wpYNVQp+9h8vbyCc11Tq1hIquKKDVf74kOm0tCN947DzleAQcqlWUHvfpVK6okaj3cx2SHw72d5o&#10;z2NfybLXI4ebVs6D4FUa3RB/qHWHmxqL8+5iFHyOelxH4fuwPZ8218M+/vrdhqjU89O0XoLwOPl/&#10;GG76rA45Ox3thUonWgXzKE4YVZAsYhAMLOKIyx1viwRknsn7BvkfAAAA//8DAFBLAQItABQABgAI&#10;AAAAIQC2gziS/gAAAOEBAAATAAAAAAAAAAAAAAAAAAAAAABbQ29udGVudF9UeXBlc10ueG1sUEsB&#10;Ai0AFAAGAAgAAAAhADj9If/WAAAAlAEAAAsAAAAAAAAAAAAAAAAALwEAAF9yZWxzLy5yZWxzUEsB&#10;Ai0AFAAGAAgAAAAhAAcaglMDAwAA/QYAAA4AAAAAAAAAAAAAAAAALgIAAGRycy9lMm9Eb2MueG1s&#10;UEsBAi0AFAAGAAgAAAAhABZmzI3gAAAACQEAAA8AAAAAAAAAAAAAAAAAXQUAAGRycy9kb3ducmV2&#10;LnhtbFBLBQYAAAAABAAEAPMAAABqBgAAAAA=&#10;">
                 <v:shape id="Freeform 17" o:spid="_x0000_s1027" style="position:absolute;left:2357;top:795;width:7173;height:2;visibility:visible;mso-wrap-style:square;v-text-anchor:top" coordsize="7173,2" o:gfxdata="UEsDBBQABgAIAAAAIQDb4fbL7gAAAIUBAAATAAAAW0NvbnRlbnRfVHlwZXNdLnhtbHyQz07DMAyH&#10;70i8Q+QralM4IITa7kDhCAiNB7ASt43WOlEcyvb2pNu4IODoPz9/n1xv9vOkForiPDdwXVagiI23&#10;jocG3rdPxR0oScgWJ8/UwIEENu3lRb09BBKV0ywNjCmFe63FjDSjlD4Q50nv44wpl3HQAc0OB9I3&#10;VXWrjedEnIq03oC27qjHjympx31un0wiTQLq4bS4shrAECZnMGVTvbD9QSnOhDInjzsyuiBXWQP0&#10;r4R18jfgnHvJr4nOknrFmJ5xzhraRtHWf3Kkpfz/yGo5S+H73hkquyhdjr3R8m2lj09svwAAAP//&#10;AwBQSwMEFAAGAAgAAAAhAFr0LFu/AAAAFQEAAAsAAABfcmVscy8ucmVsc2zPwWrDMAwG4Ptg72B0&#10;X5TuUMaI01uh19I+gLGVxCy2jGSy9e1nemrHjpL4P0nD4SetZiPRyNnCruvBUPYcYp4tXC/Htw8w&#10;Wl0ObuVMFm6kcBhfX4Yzra62kC6xqGlKVgtLreUTUf1CyWnHhXKbTCzJ1VbKjMX5LzcTvvf9HuXR&#10;gPHJNKdgQU5hB+ZyK23zHztFL6w81c5zQp6m6P9TMfB3PtPWFCczVQtB9N4U2rp2HOA44NMz4y8A&#10;AAD//wMAUEsDBBQABgAIAAAAIQBw4WY7wgAAANsAAAAPAAAAZHJzL2Rvd25yZXYueG1sRE9La8JA&#10;EL4X+h+WKXgpujGI1OgqRRBLD1JT8TxkxzzMzqbZNYn/3i0UepuP7zmrzWBq0VHrSssKppMIBHFm&#10;dcm5gtP3bvwGwnlkjbVlUnAnB5v189MKE217PlKX+lyEEHYJKii8bxIpXVaQQTexDXHgLrY16ANs&#10;c6lb7EO4qWUcRXNpsOTQUGBD24Kya3ozCqp0eu5m2+qAtK8+r/EXzX+yV6VGL8P7EoSnwf+L/9wf&#10;OsxfwO8v4QC5fgAAAP//AwBQSwECLQAUAAYACAAAACEA2+H2y+4AAACFAQAAEwAAAAAAAAAAAAAA&#10;AAAAAAAAW0NvbnRlbnRfVHlwZXNdLnhtbFBLAQItABQABgAIAAAAIQBa9CxbvwAAABUBAAALAAAA&#10;AAAAAAAAAAAAAB8BAABfcmVscy8ucmVsc1BLAQItABQABgAIAAAAIQBw4WY7wgAAANsAAAAPAAAA&#10;AAAAAAAAAAAAAAcCAABkcnMvZG93bnJldi54bWxQSwUGAAAAAAMAAwC3AAAA9gIAAAAA&#10;" path="m,l7173,e" filled="f" strokeweight="1.0897mm">
                   <v:path arrowok="t" o:connecttype="custom" o:connectlocs="0,0;7173,0" o:connectangles="0,0"/>
                 </v:shape>
@@ -692,7 +692,7 @@
         <mc:AlternateContent>
           <mc:Choice Requires="wps">
             <w:drawing>
-              <wp:anchor distT="0" distB="0" distL="114300" distR="114300" simplePos="0" relativeHeight="251662848" behindDoc="0" locked="0" layoutInCell="1" allowOverlap="1" wp14:anchorId="5BF65BBE" wp14:editId="40CF9C06">
+              <wp:anchor distT="0" distB="0" distL="114300" distR="114300" simplePos="0" relativeHeight="251661824" behindDoc="0" locked="0" layoutInCell="1" allowOverlap="1" wp14:anchorId="5BF65BBE" wp14:editId="3D8DC089">
                 <wp:simplePos x="0" y="0"/>
                 <wp:positionH relativeFrom="column">
                   <wp:posOffset>3514725</wp:posOffset>
@@ -768,7 +768,7 @@
                 <v:stroke joinstyle="miter"/>
                 <v:path gradientshapeok="t" o:connecttype="rect"/>
               </v:shapetype>
-              <v:shape id="Text Box 21" o:spid="_x0000_s1026" type="#_x0000_t202" style="position:absolute;margin-left:276.75pt;margin-top:6.15pt;width:218.25pt;height:39pt;z-index:251662848;visibility:visible;mso-wrap-style:square;mso-width-percent:0;mso-height-percent:0;mso-wrap-distance-left:9pt;mso-wrap-distance-top:0;mso-wrap-distance-right:9pt;mso-wrap-distance-bottom:0;mso-position-horizontal:absolute;mso-position-horizontal-relative:text;mso-position-vertical:absolute;mso-position-vertical-relative:text;mso-width-percent:0;mso-height-percent:0;mso-width-relative:page;mso-height-relative:page;v-text-anchor:top" o:gfxdata="UEsDBBQABgAIAAAAIQC2gziS/gAAAOEBAAATAAAAW0NvbnRlbnRfVHlwZXNdLnhtbJSRQU7DMBBF&#10;90jcwfIWJU67QAgl6YK0S0CoHGBkTxKLZGx5TGhvj5O2G0SRWNoz/78nu9wcxkFMGNg6quQqL6RA&#10;0s5Y6ir5vt9lD1JwBDIwOMJKHpHlpr69KfdHjyxSmriSfYz+USnWPY7AufNIadK6MEJMx9ApD/oD&#10;OlTrorhX2lFEilmcO2RdNtjC5xDF9pCuTyYBB5bi6bQ4syoJ3g9WQ0ymaiLzg5KdCXlKLjvcW893&#10;SUOqXwnz5DrgnHtJTxOsQfEKIT7DmDSUCaxw7Rqn8787ZsmRM9e2VmPeBN4uqYvTtW7jvijg9N/y&#10;JsXecLq0q+WD6m8AAAD//wMAUEsDBBQABgAIAAAAIQA4/SH/1gAAAJQBAAALAAAAX3JlbHMvLnJl&#10;bHOkkMFqwzAMhu+DvYPRfXGawxijTi+j0GvpHsDYimMaW0Yy2fr2M4PBMnrbUb/Q94l/f/hMi1qR&#10;JVI2sOt6UJgd+ZiDgffL8ekFlFSbvV0oo4EbChzGx4f9GRdb25HMsYhqlCwG5lrLq9biZkxWOiqY&#10;22YiTra2kYMu1l1tQD30/bPm3wwYN0x18gb45AdQl1tp5j/sFB2T0FQ7R0nTNEV3j6o9feQzro1i&#10;OWA14Fm+Q8a1a8+Bvu/d/dMb2JY5uiPbhG/ktn4cqGU/er3pcvwCAAD//wMAUEsDBBQABgAIAAAA&#10;IQAJ0N6DLwIAAFMEAAAOAAAAZHJzL2Uyb0RvYy54bWysVNuO2yAQfa/Uf0C8N3bSpN614qy22aaq&#10;tL1Iu/0AjLGNCgwFEjv9+g44m6a3l6p+QAwzHM6cmfH6ZtSKHITzEkxF57OcEmE4NNJ0Ff38uHtx&#10;RYkPzDRMgREVPQpPbzbPn60HW4oF9KAa4QiCGF8OtqJ9CLbMMs97oZmfgRUGnS04zQKarssaxwZE&#10;1ypb5PmrbADXWAdceI+nd5OTbhJ+2woePratF4GoiiK3kFaX1jqu2WbNys4x20t+osH+gYVm0uCj&#10;Z6g7FhjZO/kblJbcgYc2zDjoDNpWcpFywGzm+S/ZPPTMipQLiuPtWSb//2D5h8MnR2SDtSsoMUxj&#10;jR7FGMhrGMliHvUZrC8x7MFiYBjxHGNTrt7eA//iiYFtz0wnbp2DoResQX7pZnZxdcLxEaQe3kOD&#10;77B9gAQ0tk5H8VAOguhYp+O5NpELx8NFUcyLYkUJR9/yevUyT8XLWPl02zof3grQJG4q6rD2CZ0d&#10;7n3APDD0KSQ+5kHJZieVSobr6q1y5MCwT3a7HL+YOl75KUwZMlR0VcxX+aTAXzEiwp8xtAzY8Urq&#10;il6dg1gZdXtjmtSPgUk17ZGAMsgjChm1m1QMYz2eClNDc0RJHUydjZOImx7cN0oG7OqK+q975gQl&#10;6p3BslzPl8s4BslYrooFGu7SU196mOEIVdFAybTdhml09tbJrseXpkYwcIulbGVSOVKdWJ14Y+cm&#10;JU9TFkfj0k5RP/4Fm+8AAAD//wMAUEsDBBQABgAIAAAAIQCXJ64s3gAAAAkBAAAPAAAAZHJzL2Rv&#10;d25yZXYueG1sTI/NTsMwEITvSLyDtUjcqE2jVCTEqVDFj9RTW+C+TZYkarwOsdsGnp7lBLcdzafZ&#10;mWI5uV6daAydZwu3MwOKuPJ1x42Ft9enmztQISLX2HsmC18UYFleXhSY1/7MWzrtYqMkhEOOFtoY&#10;h1zrULXkMMz8QCzehx8dRpFjo+sRzxLuej03ZqEddiwfWhxo1VJ12B2dhfBo4ncY3jdTtv58Xr00&#10;eNisF9ZeX00P96AiTfEPht/6Uh1K6bT3R66D6i2kaZIKKsY8ASVAlhkZt5fDJKDLQv9fUP4AAAD/&#10;/wMAUEsBAi0AFAAGAAgAAAAhALaDOJL+AAAA4QEAABMAAAAAAAAAAAAAAAAAAAAAAFtDb250ZW50&#10;X1R5cGVzXS54bWxQSwECLQAUAAYACAAAACEAOP0h/9YAAACUAQAACwAAAAAAAAAAAAAAAAAvAQAA&#10;X3JlbHMvLnJlbHNQSwECLQAUAAYACAAAACEACdDegy8CAABTBAAADgAAAAAAAAAAAAAAAAAuAgAA&#10;ZHJzL2Uyb0RvYy54bWxQSwECLQAUAAYACAAAACEAlyeuLN4AAAAJAQAADwAAAAAAAAAAAAAAAACJ&#10;BAAAZHJzL2Rvd25yZXYueG1sUEsFBgAAAAAEAAQA8wAAAJQFAAAAAA==&#10;" fillcolor="red" strokeweight="4.5pt">
+              <v:shape id="Text Box 21" o:spid="_x0000_s1026" type="#_x0000_t202" style="position:absolute;margin-left:276.75pt;margin-top:6.15pt;width:218.25pt;height:39pt;z-index:251661824;visibility:visible;mso-wrap-style:square;mso-width-percent:0;mso-height-percent:0;mso-wrap-distance-left:9pt;mso-wrap-distance-top:0;mso-wrap-distance-right:9pt;mso-wrap-distance-bottom:0;mso-position-horizontal:absolute;mso-position-horizontal-relative:text;mso-position-vertical:absolute;mso-position-vertical-relative:text;mso-width-percent:0;mso-height-percent:0;mso-width-relative:page;mso-height-relative:page;v-text-anchor:top" o:gfxdata="UEsDBBQABgAIAAAAIQC2gziS/gAAAOEBAAATAAAAW0NvbnRlbnRfVHlwZXNdLnhtbJSRQU7DMBBF&#10;90jcwfIWJU67QAgl6YK0S0CoHGBkTxKLZGx5TGhvj5O2G0SRWNoz/78nu9wcxkFMGNg6quQqL6RA&#10;0s5Y6ir5vt9lD1JwBDIwOMJKHpHlpr69KfdHjyxSmriSfYz+USnWPY7AufNIadK6MEJMx9ApD/oD&#10;OlTrorhX2lFEilmcO2RdNtjC5xDF9pCuTyYBB5bi6bQ4syoJ3g9WQ0ymaiLzg5KdCXlKLjvcW893&#10;SUOqXwnz5DrgnHtJTxOsQfEKIT7DmDSUCaxw7Rqn8787ZsmRM9e2VmPeBN4uqYvTtW7jvijg9N/y&#10;JsXecLq0q+WD6m8AAAD//wMAUEsDBBQABgAIAAAAIQA4/SH/1gAAAJQBAAALAAAAX3JlbHMvLnJl&#10;bHOkkMFqwzAMhu+DvYPRfXGawxijTi+j0GvpHsDYimMaW0Yy2fr2M4PBMnrbUb/Q94l/f/hMi1qR&#10;JVI2sOt6UJgd+ZiDgffL8ekFlFSbvV0oo4EbChzGx4f9GRdb25HMsYhqlCwG5lrLq9biZkxWOiqY&#10;22YiTra2kYMu1l1tQD30/bPm3wwYN0x18gb45AdQl1tp5j/sFB2T0FQ7R0nTNEV3j6o9feQzro1i&#10;OWA14Fm+Q8a1a8+Bvu/d/dMb2JY5uiPbhG/ktn4cqGU/er3pcvwCAAD//wMAUEsDBBQABgAIAAAA&#10;IQAJ0N6DLwIAAFMEAAAOAAAAZHJzL2Uyb0RvYy54bWysVNuO2yAQfa/Uf0C8N3bSpN614qy22aaq&#10;tL1Iu/0AjLGNCgwFEjv9+g44m6a3l6p+QAwzHM6cmfH6ZtSKHITzEkxF57OcEmE4NNJ0Ff38uHtx&#10;RYkPzDRMgREVPQpPbzbPn60HW4oF9KAa4QiCGF8OtqJ9CLbMMs97oZmfgRUGnS04zQKarssaxwZE&#10;1ypb5PmrbADXWAdceI+nd5OTbhJ+2woePratF4GoiiK3kFaX1jqu2WbNys4x20t+osH+gYVm0uCj&#10;Z6g7FhjZO/kblJbcgYc2zDjoDNpWcpFywGzm+S/ZPPTMipQLiuPtWSb//2D5h8MnR2SDtSsoMUxj&#10;jR7FGMhrGMliHvUZrC8x7MFiYBjxHGNTrt7eA//iiYFtz0wnbp2DoResQX7pZnZxdcLxEaQe3kOD&#10;77B9gAQ0tk5H8VAOguhYp+O5NpELx8NFUcyLYkUJR9/yevUyT8XLWPl02zof3grQJG4q6rD2CZ0d&#10;7n3APDD0KSQ+5kHJZieVSobr6q1y5MCwT3a7HL+YOl75KUwZMlR0VcxX+aTAXzEiwp8xtAzY8Urq&#10;il6dg1gZdXtjmtSPgUk17ZGAMsgjChm1m1QMYz2eClNDc0RJHUydjZOImx7cN0oG7OqK+q975gQl&#10;6p3BslzPl8s4BslYrooFGu7SU196mOEIVdFAybTdhml09tbJrseXpkYwcIulbGVSOVKdWJ14Y+cm&#10;JU9TFkfj0k5RP/4Fm+8AAAD//wMAUEsDBBQABgAIAAAAIQCXJ64s3gAAAAkBAAAPAAAAZHJzL2Rv&#10;d25yZXYueG1sTI/NTsMwEITvSLyDtUjcqE2jVCTEqVDFj9RTW+C+TZYkarwOsdsGnp7lBLcdzafZ&#10;mWI5uV6daAydZwu3MwOKuPJ1x42Ft9enmztQISLX2HsmC18UYFleXhSY1/7MWzrtYqMkhEOOFtoY&#10;h1zrULXkMMz8QCzehx8dRpFjo+sRzxLuej03ZqEddiwfWhxo1VJ12B2dhfBo4ncY3jdTtv58Xr00&#10;eNisF9ZeX00P96AiTfEPht/6Uh1K6bT3R66D6i2kaZIKKsY8ASVAlhkZt5fDJKDLQv9fUP4AAAD/&#10;/wMAUEsBAi0AFAAGAAgAAAAhALaDOJL+AAAA4QEAABMAAAAAAAAAAAAAAAAAAAAAAFtDb250ZW50&#10;X1R5cGVzXS54bWxQSwECLQAUAAYACAAAACEAOP0h/9YAAACUAQAACwAAAAAAAAAAAAAAAAAvAQAA&#10;X3JlbHMvLnJlbHNQSwECLQAUAAYACAAAACEACdDegy8CAABTBAAADgAAAAAAAAAAAAAAAAAuAgAA&#10;ZHJzL2Uyb0RvYy54bWxQSwECLQAUAAYACAAAACEAlyeuLN4AAAAJAQAADwAAAAAAAAAAAAAAAACJ&#10;BAAAZHJzL2Rvd25yZXYueG1sUEsFBgAAAAAEAAQA8wAAAJQFAAAAAA==&#10;" fillcolor="red" strokeweight="4.5pt">
                 <v:textbox>
                   <w:txbxContent>
                     <w:p>
@@ -839,7 +839,7 @@
           <w:noProof/>
         </w:rPr>
         <w:drawing>
-          <wp:inline distT="0" distB="0" distL="0" distR="0" wp14:anchorId="152A6F81" wp14:editId="6758CF7C">
+          <wp:inline distT="0" distB="0" distL="0" distR="0" wp14:anchorId="152A6F81" wp14:editId="02202A9B">
             <wp:extent cx="1358900" cy="495300"/>
             <wp:effectExtent l="0" t="0" r="0" b="0"/>
             <wp:docPr id="2" name="Imagen 2"/>
@@ -2027,7 +2027,7 @@
         <mc:AlternateContent>
           <mc:Choice Requires="wps">
             <w:drawing>
-              <wp:anchor distT="0" distB="0" distL="114300" distR="114300" simplePos="0" relativeHeight="251661824" behindDoc="0" locked="0" layoutInCell="1" allowOverlap="1" wp14:anchorId="1804556C" wp14:editId="28795E9E">
+              <wp:anchor distT="0" distB="0" distL="114300" distR="114300" simplePos="0" relativeHeight="251660800" behindDoc="0" locked="0" layoutInCell="1" allowOverlap="1" wp14:anchorId="1804556C" wp14:editId="270F1FD4">
                 <wp:simplePos x="0" y="0"/>
                 <wp:positionH relativeFrom="column">
                   <wp:posOffset>2419350</wp:posOffset>
@@ -2111,7 +2111,7 @@
           </mc:Choice>
           <mc:Fallback>
             <w:pict>
-              <v:shape w14:anchorId="1804556C" id="Text Box 20" o:spid="_x0000_s1027" type="#_x0000_t202" style="position:absolute;margin-left:190.5pt;margin-top:3.7pt;width:278.25pt;height:39pt;z-index:251661824;visibility:visible;mso-wrap-style:square;mso-width-percent:0;mso-height-percent:0;mso-wrap-distance-left:9pt;mso-wrap-distance-top:0;mso-wrap-distance-right:9pt;mso-wrap-distance-bottom:0;mso-position-horizontal:absolute;mso-position-horizontal-relative:text;mso-position-vertical:absolute;mso-position-vertical-relative:text;mso-width-percent:0;mso-height-percent:0;mso-width-relative:page;mso-height-relative:page;v-text-anchor:top" o:gfxdata="UEsDBBQABgAIAAAAIQC2gziS/gAAAOEBAAATAAAAW0NvbnRlbnRfVHlwZXNdLnhtbJSRQU7DMBBF&#10;90jcwfIWJU67QAgl6YK0S0CoHGBkTxKLZGx5TGhvj5O2G0SRWNoz/78nu9wcxkFMGNg6quQqL6RA&#10;0s5Y6ir5vt9lD1JwBDIwOMJKHpHlpr69KfdHjyxSmriSfYz+USnWPY7AufNIadK6MEJMx9ApD/oD&#10;OlTrorhX2lFEilmcO2RdNtjC5xDF9pCuTyYBB5bi6bQ4syoJ3g9WQ0ymaiLzg5KdCXlKLjvcW893&#10;SUOqXwnz5DrgnHtJTxOsQfEKIT7DmDSUCaxw7Rqn8787ZsmRM9e2VmPeBN4uqYvTtW7jvijg9N/y&#10;JsXecLq0q+WD6m8AAAD//wMAUEsDBBQABgAIAAAAIQA4/SH/1gAAAJQBAAALAAAAX3JlbHMvLnJl&#10;bHOkkMFqwzAMhu+DvYPRfXGawxijTi+j0GvpHsDYimMaW0Yy2fr2M4PBMnrbUb/Q94l/f/hMi1qR&#10;JVI2sOt6UJgd+ZiDgffL8ekFlFSbvV0oo4EbChzGx4f9GRdb25HMsYhqlCwG5lrLq9biZkxWOiqY&#10;22YiTra2kYMu1l1tQD30/bPm3wwYN0x18gb45AdQl1tp5j/sFB2T0FQ7R0nTNEV3j6o9feQzro1i&#10;OWA14Fm+Q8a1a8+Bvu/d/dMb2JY5uiPbhG/ktn4cqGU/er3pcvwCAAD//wMAUEsDBBQABgAIAAAA&#10;IQDpZAX3MAIAAFoEAAAOAAAAZHJzL2Uyb0RvYy54bWysVMtu2zAQvBfoPxC815JfcSJYDlKnLgqk&#10;DyDpB1AUJREluSxJW0q/PkvKcYy0vRT1gSC5q+HszK7X14NW5CCcl2BKOp3klAjDoZamLen3h927&#10;S0p8YKZmCowo6aPw9Hrz9s26t4WYQQeqFo4giPFFb0vahWCLLPO8E5r5CVhhMNiA0yzg0bVZ7ViP&#10;6Fplszy/yHpwtXXAhfd4ezsG6SbhN43g4WvTeBGIKilyC2l1aa3imm3WrGgds53kRxrsH1hoJg0+&#10;eoK6ZYGRvZO/QWnJHXhowoSDzqBpJBepBqxmmr+q5r5jVqRaUBxvTzL5/wfLvxy+OSJr9O6CEsM0&#10;evQghkDew0BmSZ/e+gLT7i0mhgHvMTfV6u0d8B+eGNh2zLTixjnoO8Fq5DeNymZnn0ZHfOEjSNV/&#10;hhrfYfsACWhonI7ioRwE0dGnx5M3kQvHy/lyPl+tlpRwjC2ulvM8kctY8fy1dT58FKBJ3JTUofcJ&#10;nR3ufIhsWPGcEh/zoGS9k0qlg2urrXLkwLBPdrscf6mAV2nKkL6ky9V0mY8K/BUjIvwZQ8uAHa+k&#10;LunlKYkVUbcPpk79GJhU4x45K3MUMmo3qhiGahg9iySjrhXUj6isg7HBcSBx04H7RUmPzV1S/3PP&#10;nKBEfTLoztV0sYjTkA6L5QqNJu48Up1HmOEIVdJAybjdhnGC9tbJtsOXxn4wcIOONjKJ/cLqSB8b&#10;OHlwHLY4IefnlPXyl7B5AgAA//8DAFBLAwQUAAYACAAAACEAFazubN8AAAAIAQAADwAAAGRycy9k&#10;b3ducmV2LnhtbEyPS0/DMBCE70j8B2uRuFGn9JWGbCpU8ZB6KgXu23hJosbrELtt4NdjTnAczWjm&#10;m3w12FaduPeNE4TxKAHFUjrTSIXw9vp4k4LygcRQ64QRvtjDqri8yCkz7iwvfNqFSsUS8Rkh1CF0&#10;mda+rNmSH7mOJXofrrcUouwrbXo6x3Lb6tskmWtLjcSFmjpe11wedkeL4B+S8O279+2w3Hw+rZ8r&#10;Omw3c8Trq+H+DlTgIfyF4Rc/okMRmfbuKMarFmGSjuOXgLCYgor+crKYgdojpLMp6CLX/w8UPwAA&#10;AP//AwBQSwECLQAUAAYACAAAACEAtoM4kv4AAADhAQAAEwAAAAAAAAAAAAAAAAAAAAAAW0NvbnRl&#10;bnRfVHlwZXNdLnhtbFBLAQItABQABgAIAAAAIQA4/SH/1gAAAJQBAAALAAAAAAAAAAAAAAAAAC8B&#10;AABfcmVscy8ucmVsc1BLAQItABQABgAIAAAAIQDpZAX3MAIAAFoEAAAOAAAAAAAAAAAAAAAAAC4C&#10;AABkcnMvZTJvRG9jLnhtbFBLAQItABQABgAIAAAAIQAVrO5s3wAAAAgBAAAPAAAAAAAAAAAAAAAA&#10;AIoEAABkcnMvZG93bnJldi54bWxQSwUGAAAAAAQABADzAAAAlgUAAAAA&#10;" fillcolor="red" strokeweight="4.5pt">
+              <v:shape w14:anchorId="1804556C" id="Text Box 20" o:spid="_x0000_s1027" type="#_x0000_t202" style="position:absolute;margin-left:190.5pt;margin-top:3.7pt;width:278.25pt;height:39pt;z-index:251660800;visibility:visible;mso-wrap-style:square;mso-width-percent:0;mso-height-percent:0;mso-wrap-distance-left:9pt;mso-wrap-distance-top:0;mso-wrap-distance-right:9pt;mso-wrap-distance-bottom:0;mso-position-horizontal:absolute;mso-position-horizontal-relative:text;mso-position-vertical:absolute;mso-position-vertical-relative:text;mso-width-percent:0;mso-height-percent:0;mso-width-relative:page;mso-height-relative:page;v-text-anchor:top" o:gfxdata="UEsDBBQABgAIAAAAIQC2gziS/gAAAOEBAAATAAAAW0NvbnRlbnRfVHlwZXNdLnhtbJSRQU7DMBBF&#10;90jcwfIWJU67QAgl6YK0S0CoHGBkTxKLZGx5TGhvj5O2G0SRWNoz/78nu9wcxkFMGNg6quQqL6RA&#10;0s5Y6ir5vt9lD1JwBDIwOMJKHpHlpr69KfdHjyxSmriSfYz+USnWPY7AufNIadK6MEJMx9ApD/oD&#10;OlTrorhX2lFEilmcO2RdNtjC5xDF9pCuTyYBB5bi6bQ4syoJ3g9WQ0ymaiLzg5KdCXlKLjvcW893&#10;SUOqXwnz5DrgnHtJTxOsQfEKIT7DmDSUCaxw7Rqn8787ZsmRM9e2VmPeBN4uqYvTtW7jvijg9N/y&#10;JsXecLq0q+WD6m8AAAD//wMAUEsDBBQABgAIAAAAIQA4/SH/1gAAAJQBAAALAAAAX3JlbHMvLnJl&#10;bHOkkMFqwzAMhu+DvYPRfXGawxijTi+j0GvpHsDYimMaW0Yy2fr2M4PBMnrbUb/Q94l/f/hMi1qR&#10;JVI2sOt6UJgd+ZiDgffL8ekFlFSbvV0oo4EbChzGx4f9GRdb25HMsYhqlCwG5lrLq9biZkxWOiqY&#10;22YiTra2kYMu1l1tQD30/bPm3wwYN0x18gb45AdQl1tp5j/sFB2T0FQ7R0nTNEV3j6o9feQzro1i&#10;OWA14Fm+Q8a1a8+Bvu/d/dMb2JY5uiPbhG/ktn4cqGU/er3pcvwCAAD//wMAUEsDBBQABgAIAAAA&#10;IQDpZAX3MAIAAFoEAAAOAAAAZHJzL2Uyb0RvYy54bWysVMtu2zAQvBfoPxC815JfcSJYDlKnLgqk&#10;DyDpB1AUJREluSxJW0q/PkvKcYy0vRT1gSC5q+HszK7X14NW5CCcl2BKOp3klAjDoZamLen3h927&#10;S0p8YKZmCowo6aPw9Hrz9s26t4WYQQeqFo4giPFFb0vahWCLLPO8E5r5CVhhMNiA0yzg0bVZ7ViP&#10;6Fplszy/yHpwtXXAhfd4ezsG6SbhN43g4WvTeBGIKilyC2l1aa3imm3WrGgds53kRxrsH1hoJg0+&#10;eoK6ZYGRvZO/QWnJHXhowoSDzqBpJBepBqxmmr+q5r5jVqRaUBxvTzL5/wfLvxy+OSJr9O6CEsM0&#10;evQghkDew0BmSZ/e+gLT7i0mhgHvMTfV6u0d8B+eGNh2zLTixjnoO8Fq5DeNymZnn0ZHfOEjSNV/&#10;hhrfYfsACWhonI7ioRwE0dGnx5M3kQvHy/lyPl+tlpRwjC2ulvM8kctY8fy1dT58FKBJ3JTUofcJ&#10;nR3ufIhsWPGcEh/zoGS9k0qlg2urrXLkwLBPdrscf6mAV2nKkL6ky9V0mY8K/BUjIvwZQ8uAHa+k&#10;LunlKYkVUbcPpk79GJhU4x45K3MUMmo3qhiGahg9iySjrhXUj6isg7HBcSBx04H7RUmPzV1S/3PP&#10;nKBEfTLoztV0sYjTkA6L5QqNJu48Up1HmOEIVdJAybjdhnGC9tbJtsOXxn4wcIOONjKJ/cLqSB8b&#10;OHlwHLY4IefnlPXyl7B5AgAA//8DAFBLAwQUAAYACAAAACEAFazubN8AAAAIAQAADwAAAGRycy9k&#10;b3ducmV2LnhtbEyPS0/DMBCE70j8B2uRuFGn9JWGbCpU8ZB6KgXu23hJosbrELtt4NdjTnAczWjm&#10;m3w12FaduPeNE4TxKAHFUjrTSIXw9vp4k4LygcRQ64QRvtjDqri8yCkz7iwvfNqFSsUS8Rkh1CF0&#10;mda+rNmSH7mOJXofrrcUouwrbXo6x3Lb6tskmWtLjcSFmjpe11wedkeL4B+S8O279+2w3Hw+rZ8r&#10;Omw3c8Trq+H+DlTgIfyF4Rc/okMRmfbuKMarFmGSjuOXgLCYgor+crKYgdojpLMp6CLX/w8UPwAA&#10;AP//AwBQSwECLQAUAAYACAAAACEAtoM4kv4AAADhAQAAEwAAAAAAAAAAAAAAAAAAAAAAW0NvbnRl&#10;bnRfVHlwZXNdLnhtbFBLAQItABQABgAIAAAAIQA4/SH/1gAAAJQBAAALAAAAAAAAAAAAAAAAAC8B&#10;AABfcmVscy8ucmVsc1BLAQItABQABgAIAAAAIQDpZAX3MAIAAFoEAAAOAAAAAAAAAAAAAAAAAC4C&#10;AABkcnMvZTJvRG9jLnhtbFBLAQItABQABgAIAAAAIQAVrO5s3wAAAAgBAAAPAAAAAAAAAAAAAAAA&#10;AIoEAABkcnMvZG93bnJldi54bWxQSwUGAAAAAAQABADzAAAAlgUAAAAA&#10;" fillcolor="red" strokeweight="4.5pt">
                 <v:textbox>
                   <w:txbxContent>
                     <w:p>
@@ -2205,7 +2205,7 @@
           <w:lang w:eastAsia="es-ES"/>
         </w:rPr>
         <w:drawing>
-          <wp:inline distT="0" distB="0" distL="0" distR="0" wp14:anchorId="794DD47E" wp14:editId="39DDD1D2">
+          <wp:inline distT="0" distB="0" distL="0" distR="0" wp14:anchorId="794DD47E" wp14:editId="0A44BF3E">
             <wp:extent cx="2835519" cy="819150"/>
             <wp:effectExtent l="0" t="0" r="0" b="0"/>
             <wp:docPr id="1" name="Imagen 1"/>
@@ -2272,8 +2272,6 @@
         </w:rPr>
       </w:pPr>
     </w:p>
-    <w:bookmarkStart w:id="7" w:name="_Toc64287210"/>
-    <w:bookmarkStart w:id="8" w:name="_Toc64900044"/>
     <w:p>
       <w:pPr>
         <w:pStyle w:val="Ttulo1"/>
@@ -2283,6 +2281,8 @@
           <w:bCs w:val="0"/>
         </w:rPr>
       </w:pPr>
+      <w:bookmarkStart w:id="7" w:name="_Toc64287210"/>
+      <w:bookmarkStart w:id="8" w:name="_Toc64900044"/>
       <w:r>
         <w:rPr>
           <w:noProof/>
@@ -2290,7 +2290,7 @@
         <mc:AlternateContent>
           <mc:Choice Requires="wpg">
             <w:drawing>
-              <wp:anchor distT="0" distB="0" distL="114300" distR="114300" simplePos="0" relativeHeight="251655680" behindDoc="1" locked="0" layoutInCell="1" allowOverlap="1" wp14:anchorId="0DC73C6F" wp14:editId="4CAB326F">
+              <wp:anchor distT="0" distB="0" distL="114300" distR="114300" simplePos="0" relativeHeight="251654656" behindDoc="1" locked="0" layoutInCell="1" allowOverlap="1" wp14:anchorId="0DC73C6F" wp14:editId="0A6972FC">
                 <wp:simplePos x="0" y="0"/>
                 <wp:positionH relativeFrom="page">
                   <wp:posOffset>1496695</wp:posOffset>
@@ -2395,7 +2395,7 @@
           </mc:Choice>
           <mc:Fallback>
             <w:pict>
-              <v:group w14:anchorId="411BA2D5" id="Group 12" o:spid="_x0000_s1026" style="position:absolute;margin-left:117.85pt;margin-top:40.35pt;width:358.65pt;height:.1pt;z-index:-251660800;mso-position-horizontal-relative:page" coordorigin="2357,807" coordsize="7173,2" o:gfxdata="UEsDBBQABgAIAAAAIQC2gziS/gAAAOEBAAATAAAAW0NvbnRlbnRfVHlwZXNdLnhtbJSRQU7DMBBF&#10;90jcwfIWJU67QAgl6YK0S0CoHGBkTxKLZGx5TGhvj5O2G0SRWNoz/78nu9wcxkFMGNg6quQqL6RA&#10;0s5Y6ir5vt9lD1JwBDIwOMJKHpHlpr69KfdHjyxSmriSfYz+USnWPY7AufNIadK6MEJMx9ApD/oD&#10;OlTrorhX2lFEilmcO2RdNtjC5xDF9pCuTyYBB5bi6bQ4syoJ3g9WQ0ymaiLzg5KdCXlKLjvcW893&#10;SUOqXwnz5DrgnHtJTxOsQfEKIT7DmDSUCaxw7Rqn8787ZsmRM9e2VmPeBN4uqYvTtW7jvijg9N/y&#10;JsXecLq0q+WD6m8AAAD//wMAUEsDBBQABgAIAAAAIQA4/SH/1gAAAJQBAAALAAAAX3JlbHMvLnJl&#10;bHOkkMFqwzAMhu+DvYPRfXGawxijTi+j0GvpHsDYimMaW0Yy2fr2M4PBMnrbUb/Q94l/f/hMi1qR&#10;JVI2sOt6UJgd+ZiDgffL8ekFlFSbvV0oo4EbChzGx4f9GRdb25HMsYhqlCwG5lrLq9biZkxWOiqY&#10;22YiTra2kYMu1l1tQD30/bPm3wwYN0x18gb45AdQl1tp5j/sFB2T0FQ7R0nTNEV3j6o9feQzro1i&#10;OWA14Fm+Q8a1a8+Bvu/d/dMb2JY5uiPbhG/ktn4cqGU/er3pcvwCAAD//wMAUEsDBBQABgAIAAAA&#10;IQDK9S5KAgMAAP0GAAAOAAAAZHJzL2Uyb0RvYy54bWykVdtu2zAMfR+wfxD0uGH1JcnSGHWKoTcM&#10;6LYCzT5AkeULJkuepMTpvn4UZbduimJAlweBMqnDw0OJOTs/tJLshbGNVjlNTmJKhOK6aFSV05+b&#10;60+nlFjHVMGkViKnD8LS8/X7d2d9l4lU11oWwhAAUTbru5zWznVZFFlei5bZE90JBc5Sm5Y52Joq&#10;KgzrAb2VURrHn6Nem6Izmgtr4etlcNI14pel4O5HWVrhiMwpcHO4Gly3fo3WZyyrDOvqhg802BtY&#10;tKxRkPQR6pI5RnameQHVNtxoq0t3wnUb6bJsuMAaoJokPqrmxuhdh7VUWV91jzKBtEc6vRmWf9/f&#10;GdIU0Ls5JYq10CNMS5LUi9N3VQYxN6a77+5MqBDMW81/WXBHx36/r0Iw2fbfdAF4bOc0inMoTesh&#10;oGxywB48PPZAHBzh8HG+WMxPFwtKOPiSdDm0iNfQR38onS2WlIDvNF6G7vH6aji7TJazcBC5RywL&#10;GZHlwMqXBFfNPqlp/0/N+5p1AptkvVKjmlBBUPPaCOHvL0lmQVAMG9W0UyknHk/SguL/FPGlHqOS&#10;r6nBMr6z7kZo7AXb31oXXkEBFna4GKhv4MWUrYQH8fETiYlPhcvwah7DkjHsQ0Q2MekJph5AR6x0&#10;DEKs1WIWAI+xoIEhpcdKJ1jQzWpkyOqRND+ogTVYhPmpE+Nd67T112UD3MZLBggQ5Ct8JRZyH8eG&#10;M0MKA+PkeJAYSmCQbEMZHXOemU/hTdLnFKXwH1q9FxuNLnd0+yHJk1eqaVRo4oRVcMMJnwAeYDAw&#10;qec66azS142U2AWpPJXZKk1XKI7Vsim819OxptpeSEP2zM9I/PlqAO1ZGMwiVSBaLVhxNdiONTLY&#10;EC9BXHhr4eaGh7bVxQPcYqPD5IV/CjBqbf5Q0sPUzan9vWNGUCK/KniIq2Q+92MaN/PFMoWNmXq2&#10;Uw9THKBy6ih03psXLoz2XWeaqoZMCZar9BcYQWXj7znyC6yGDcwCtHDGgvVsiE/3GPX0r7X+CwAA&#10;//8DAFBLAwQUAAYACAAAACEA6gDnoeAAAAAJAQAADwAAAGRycy9kb3ducmV2LnhtbEyPQUvDQBCF&#10;74L/YRnBm92kIdrGbEop6qkIbQXxts1Ok9DsbMhuk/TfOz3paZh5jzffy1eTbcWAvW8cKYhnEQik&#10;0pmGKgVfh/enBQgfNBndOkIFV/SwKu7vcp0ZN9IOh32oBIeQz7SCOoQuk9KXNVrtZ65DYu3keqsD&#10;r30lTa9HDretnEfRs7S6If5Q6w43NZbn/cUq+Bj1uE7it2F7Pm2uP4f083sbo1KPD9P6FUTAKfyZ&#10;4YbP6FAw09FdyHjRKpgn6QtbFSwinmxYpgmXO94OS5BFLv83KH4BAAD//wMAUEsBAi0AFAAGAAgA&#10;AAAhALaDOJL+AAAA4QEAABMAAAAAAAAAAAAAAAAAAAAAAFtDb250ZW50X1R5cGVzXS54bWxQSwEC&#10;LQAUAAYACAAAACEAOP0h/9YAAACUAQAACwAAAAAAAAAAAAAAAAAvAQAAX3JlbHMvLnJlbHNQSwEC&#10;LQAUAAYACAAAACEAyvUuSgIDAAD9BgAADgAAAAAAAAAAAAAAAAAuAgAAZHJzL2Uyb0RvYy54bWxQ&#10;SwECLQAUAAYACAAAACEA6gDnoeAAAAAJAQAADwAAAAAAAAAAAAAAAABcBQAAZHJzL2Rvd25yZXYu&#10;eG1sUEsFBgAAAAAEAAQA8wAAAGkGAAAAAA==&#10;">
+              <v:group w14:anchorId="03C69142" id="Group 12" o:spid="_x0000_s1026" style="position:absolute;margin-left:117.85pt;margin-top:40.35pt;width:358.65pt;height:.1pt;z-index:-251661824;mso-position-horizontal-relative:page" coordorigin="2357,807" coordsize="7173,2" o:gfxdata="UEsDBBQABgAIAAAAIQC2gziS/gAAAOEBAAATAAAAW0NvbnRlbnRfVHlwZXNdLnhtbJSRQU7DMBBF&#10;90jcwfIWJU67QAgl6YK0S0CoHGBkTxKLZGx5TGhvj5O2G0SRWNoz/78nu9wcxkFMGNg6quQqL6RA&#10;0s5Y6ir5vt9lD1JwBDIwOMJKHpHlpr69KfdHjyxSmriSfYz+USnWPY7AufNIadK6MEJMx9ApD/oD&#10;OlTrorhX2lFEilmcO2RdNtjC5xDF9pCuTyYBB5bi6bQ4syoJ3g9WQ0ymaiLzg5KdCXlKLjvcW893&#10;SUOqXwnz5DrgnHtJTxOsQfEKIT7DmDSUCaxw7Rqn8787ZsmRM9e2VmPeBN4uqYvTtW7jvijg9N/y&#10;JsXecLq0q+WD6m8AAAD//wMAUEsDBBQABgAIAAAAIQA4/SH/1gAAAJQBAAALAAAAX3JlbHMvLnJl&#10;bHOkkMFqwzAMhu+DvYPRfXGawxijTi+j0GvpHsDYimMaW0Yy2fr2M4PBMnrbUb/Q94l/f/hMi1qR&#10;JVI2sOt6UJgd+ZiDgffL8ekFlFSbvV0oo4EbChzGx4f9GRdb25HMsYhqlCwG5lrLq9biZkxWOiqY&#10;22YiTra2kYMu1l1tQD30/bPm3wwYN0x18gb45AdQl1tp5j/sFB2T0FQ7R0nTNEV3j6o9feQzro1i&#10;OWA14Fm+Q8a1a8+Bvu/d/dMb2JY5uiPbhG/ktn4cqGU/er3pcvwCAAD//wMAUEsDBBQABgAIAAAA&#10;IQDK9S5KAgMAAP0GAAAOAAAAZHJzL2Uyb0RvYy54bWykVdtu2zAMfR+wfxD0uGH1JcnSGHWKoTcM&#10;6LYCzT5AkeULJkuepMTpvn4UZbduimJAlweBMqnDw0OJOTs/tJLshbGNVjlNTmJKhOK6aFSV05+b&#10;60+nlFjHVMGkViKnD8LS8/X7d2d9l4lU11oWwhAAUTbru5zWznVZFFlei5bZE90JBc5Sm5Y52Joq&#10;KgzrAb2VURrHn6Nem6Izmgtr4etlcNI14pel4O5HWVrhiMwpcHO4Gly3fo3WZyyrDOvqhg802BtY&#10;tKxRkPQR6pI5RnameQHVNtxoq0t3wnUb6bJsuMAaoJokPqrmxuhdh7VUWV91jzKBtEc6vRmWf9/f&#10;GdIU0Ls5JYq10CNMS5LUi9N3VQYxN6a77+5MqBDMW81/WXBHx36/r0Iw2fbfdAF4bOc0inMoTesh&#10;oGxywB48PPZAHBzh8HG+WMxPFwtKOPiSdDm0iNfQR38onS2WlIDvNF6G7vH6aji7TJazcBC5RywL&#10;GZHlwMqXBFfNPqlp/0/N+5p1AptkvVKjmlBBUPPaCOHvL0lmQVAMG9W0UyknHk/SguL/FPGlHqOS&#10;r6nBMr6z7kZo7AXb31oXXkEBFna4GKhv4MWUrYQH8fETiYlPhcvwah7DkjHsQ0Q2MekJph5AR6x0&#10;DEKs1WIWAI+xoIEhpcdKJ1jQzWpkyOqRND+ogTVYhPmpE+Nd67T112UD3MZLBggQ5Ct8JRZyH8eG&#10;M0MKA+PkeJAYSmCQbEMZHXOemU/hTdLnFKXwH1q9FxuNLnd0+yHJk1eqaVRo4oRVcMMJnwAeYDAw&#10;qec66azS142U2AWpPJXZKk1XKI7Vsim819OxptpeSEP2zM9I/PlqAO1ZGMwiVSBaLVhxNdiONTLY&#10;EC9BXHhr4eaGh7bVxQPcYqPD5IV/CjBqbf5Q0sPUzan9vWNGUCK/KniIq2Q+92MaN/PFMoWNmXq2&#10;Uw9THKBy6ih03psXLoz2XWeaqoZMCZar9BcYQWXj7znyC6yGDcwCtHDGgvVsiE/3GPX0r7X+CwAA&#10;//8DAFBLAwQUAAYACAAAACEA6gDnoeAAAAAJAQAADwAAAGRycy9kb3ducmV2LnhtbEyPQUvDQBCF&#10;74L/YRnBm92kIdrGbEop6qkIbQXxts1Ok9DsbMhuk/TfOz3paZh5jzffy1eTbcWAvW8cKYhnEQik&#10;0pmGKgVfh/enBQgfNBndOkIFV/SwKu7vcp0ZN9IOh32oBIeQz7SCOoQuk9KXNVrtZ65DYu3keqsD&#10;r30lTa9HDretnEfRs7S6If5Q6w43NZbn/cUq+Bj1uE7it2F7Pm2uP4f083sbo1KPD9P6FUTAKfyZ&#10;4YbP6FAw09FdyHjRKpgn6QtbFSwinmxYpgmXO94OS5BFLv83KH4BAAD//wMAUEsBAi0AFAAGAAgA&#10;AAAhALaDOJL+AAAA4QEAABMAAAAAAAAAAAAAAAAAAAAAAFtDb250ZW50X1R5cGVzXS54bWxQSwEC&#10;LQAUAAYACAAAACEAOP0h/9YAAACUAQAACwAAAAAAAAAAAAAAAAAvAQAAX3JlbHMvLnJlbHNQSwEC&#10;LQAUAAYACAAAACEAyvUuSgIDAAD9BgAADgAAAAAAAAAAAAAAAAAuAgAAZHJzL2Uyb0RvYy54bWxQ&#10;SwECLQAUAAYACAAAACEA6gDnoeAAAAAJAQAADwAAAAAAAAAAAAAAAABcBQAAZHJzL2Rvd25yZXYu&#10;eG1sUEsFBgAAAAAEAAQA8wAAAGkGAAAAAA==&#10;">
                 <v:shape id="Freeform 13" o:spid="_x0000_s1027" style="position:absolute;left:2357;top:807;width:7173;height:2;visibility:visible;mso-wrap-style:square;v-text-anchor:top" coordsize="7173,2" o:gfxdata="UEsDBBQABgAIAAAAIQDb4fbL7gAAAIUBAAATAAAAW0NvbnRlbnRfVHlwZXNdLnhtbHyQz07DMAyH&#10;70i8Q+QralM4IITa7kDhCAiNB7ASt43WOlEcyvb2pNu4IODoPz9/n1xv9vOkForiPDdwXVagiI23&#10;jocG3rdPxR0oScgWJ8/UwIEENu3lRb09BBKV0ywNjCmFe63FjDSjlD4Q50nv44wpl3HQAc0OB9I3&#10;VXWrjedEnIq03oC27qjHjympx31un0wiTQLq4bS4shrAECZnMGVTvbD9QSnOhDInjzsyuiBXWQP0&#10;r4R18jfgnHvJr4nOknrFmJ5xzhraRtHWf3Kkpfz/yGo5S+H73hkquyhdjr3R8m2lj09svwAAAP//&#10;AwBQSwMEFAAGAAgAAAAhAFr0LFu/AAAAFQEAAAsAAABfcmVscy8ucmVsc2zPwWrDMAwG4Ptg72B0&#10;X5TuUMaI01uh19I+gLGVxCy2jGSy9e1nemrHjpL4P0nD4SetZiPRyNnCruvBUPYcYp4tXC/Htw8w&#10;Wl0ObuVMFm6kcBhfX4Yzra62kC6xqGlKVgtLreUTUf1CyWnHhXKbTCzJ1VbKjMX5LzcTvvf9HuXR&#10;gPHJNKdgQU5hB+ZyK23zHztFL6w81c5zQp6m6P9TMfB3PtPWFCczVQtB9N4U2rp2HOA44NMz4y8A&#10;AAD//wMAUEsDBBQABgAIAAAAIQDxrGw+wgAAANsAAAAPAAAAZHJzL2Rvd25yZXYueG1sRE9La8JA&#10;EL4X+h+WKXgpujFYkegqRRBLD9Km4nnIjnmYnU2zaxL/vVsoeJuP7zmrzWBq0VHrSssKppMIBHFm&#10;dcm5guPPbrwA4TyyxtoyKbiRg836+WmFibY9f1OX+lyEEHYJKii8bxIpXVaQQTexDXHgzrY16ANs&#10;c6lb7EO4qWUcRXNpsOTQUGBD24KyS3o1Cqp0eupm2+qAtK8+L/EXzX+zV6VGL8P7EoSnwT/E/+4P&#10;Hea/wd8v4QC5vgMAAP//AwBQSwECLQAUAAYACAAAACEA2+H2y+4AAACFAQAAEwAAAAAAAAAAAAAA&#10;AAAAAAAAW0NvbnRlbnRfVHlwZXNdLnhtbFBLAQItABQABgAIAAAAIQBa9CxbvwAAABUBAAALAAAA&#10;AAAAAAAAAAAAAB8BAABfcmVscy8ucmVsc1BLAQItABQABgAIAAAAIQDxrGw+wgAAANsAAAAPAAAA&#10;AAAAAAAAAAAAAAcCAABkcnMvZG93bnJldi54bWxQSwUGAAAAAAMAAwC3AAAA9gIAAAAA&#10;" path="m,l7173,e" filled="f" strokeweight="1.0897mm">
                   <v:path arrowok="t" o:connecttype="custom" o:connectlocs="0,0;7173,0" o:connectangles="0,0"/>
                 </v:shape>
@@ -2944,7 +2944,7 @@
         <mc:AlternateContent>
           <mc:Choice Requires="wpg">
             <w:drawing>
-              <wp:anchor distT="0" distB="0" distL="114300" distR="114300" simplePos="0" relativeHeight="251656704" behindDoc="1" locked="0" layoutInCell="1" allowOverlap="1" wp14:anchorId="2F662B51" wp14:editId="7161231E">
+              <wp:anchor distT="0" distB="0" distL="114300" distR="114300" simplePos="0" relativeHeight="251655680" behindDoc="1" locked="0" layoutInCell="1" allowOverlap="1" wp14:anchorId="2F662B51" wp14:editId="0A6CEFA3">
                 <wp:simplePos x="0" y="0"/>
                 <wp:positionH relativeFrom="page">
                   <wp:posOffset>2732405</wp:posOffset>
@@ -3049,7 +3049,7 @@
           </mc:Choice>
           <mc:Fallback>
             <w:pict>
-              <v:group w14:anchorId="56C57125" id="Group 10" o:spid="_x0000_s1026" style="position:absolute;margin-left:215.15pt;margin-top:10.1pt;width:3.25pt;height:.1pt;z-index:-251659776;mso-position-horizontal-relative:page" coordorigin="4303,202" coordsize="65,2" o:gfxdata="UEsDBBQABgAIAAAAIQC2gziS/gAAAOEBAAATAAAAW0NvbnRlbnRfVHlwZXNdLnhtbJSRQU7DMBBF&#10;90jcwfIWJU67QAgl6YK0S0CoHGBkTxKLZGx5TGhvj5O2G0SRWNoz/78nu9wcxkFMGNg6quQqL6RA&#10;0s5Y6ir5vt9lD1JwBDIwOMJKHpHlpr69KfdHjyxSmriSfYz+USnWPY7AufNIadK6MEJMx9ApD/oD&#10;OlTrorhX2lFEilmcO2RdNtjC5xDF9pCuTyYBB5bi6bQ4syoJ3g9WQ0ymaiLzg5KdCXlKLjvcW893&#10;SUOqXwnz5DrgnHtJTxOsQfEKIT7DmDSUCaxw7Rqn8787ZsmRM9e2VmPeBN4uqYvTtW7jvijg9N/y&#10;JsXecLq0q+WD6m8AAAD//wMAUEsDBBQABgAIAAAAIQA4/SH/1gAAAJQBAAALAAAAX3JlbHMvLnJl&#10;bHOkkMFqwzAMhu+DvYPRfXGawxijTi+j0GvpHsDYimMaW0Yy2fr2M4PBMnrbUb/Q94l/f/hMi1qR&#10;JVI2sOt6UJgd+ZiDgffL8ekFlFSbvV0oo4EbChzGx4f9GRdb25HMsYhqlCwG5lrLq9biZkxWOiqY&#10;22YiTra2kYMu1l1tQD30/bPm3wwYN0x18gb45AdQl1tp5j/sFB2T0FQ7R0nTNEV3j6o9feQzro1i&#10;OWA14Fm+Q8a1a8+Bvu/d/dMb2JY5uiPbhG/ktn4cqGU/er3pcvwCAAD//wMAUEsDBBQABgAIAAAA&#10;IQBnCo0/+gIAAO4GAAAOAAAAZHJzL2Uyb0RvYy54bWykVdtu2zAMfR+wfxD0uKH1pUnaGXWKoTcM&#10;6LYCzT5AkeULZkuapMTpvn6kZKdu2mFAlweHCunDw0OKOb/YdS3ZCmMbJXOaHMeUCMlV0cgqpz9W&#10;N0dnlFjHZMFaJUVOH4WlF8v37857nYlU1aothCEAIm3W65zWzuksiiyvRcfssdJCgrNUpmMOjqaK&#10;CsN6QO/aKI3jRdQrU2ijuLAWfr0KTrr0+GUpuPtellY40uYUuDn/NP65xme0PGdZZZiuGz7QYG9g&#10;0bFGQtI91BVzjGxM8wKqa7hRVpXumKsuUmXZcOFrgGqS+KCaW6M22tdSZX2l9zKBtAc6vRmWf9ve&#10;G9IU0LuUEsk66JFPSxIvTq+rDGJujX7Q9yZUCOad4j8taBcd+vFchWCy7r+qAvDYxikvzq40HUJA&#10;2WTne/C474HYOcLhx1mSns4p4eABa2gQr6GL+MrsJD6hBHxpnIbe8fp6eHMxvOYdEctCNs9wYIRT&#10;AWNmn5S0/6fkQ8208A2yqNKoJFAMSt4YIXB2SZIgW8wOYaOSdirjxINhFtT+p4Av1RhVfF0LlvGN&#10;dbdC+S6w7Z11Yf4LsHxvi4H4Cu5K2bVwFT4ekZhgIv8Y7ss+LBnDPkRkFZOeQOIBckSCsXqGtDh7&#10;FQk0C2GIlO6RoI/VyI7VI2G+kwNjsAjDXRP7CdPK4pisgNc4WoAAQVjdX2LDQPlJG2PD95DCwBI5&#10;XB+GElgf61CrZg6ZYQo0SZ9TkAGPndqKlfIOdzDxkOLJ28ppFDZvwj44IR7B4coFwydEnpOOSnXT&#10;tK3Xv5VIYx7PAxGr2qZAJ3KxplpftoZsGS5F/8FCAOxZGCwfWXiwWrDierAda9pgQ3wLusIFC+Ma&#10;5nutikcYXaPCqoW/BjBqZX5T0sOazan9tWFGUNJ+kXD7PiWzGe5lf5jNT1M4mKlnPfUwyQEqp45C&#10;09G8dGGXb7RpqhoyJV53qT7DzikbHG/PL7AaDrAAvOWXKljPtvb07KOe/qaWfwAAAP//AwBQSwME&#10;FAAGAAgAAAAhALQyVWjfAAAACQEAAA8AAABkcnMvZG93bnJldi54bWxMj01Lw0AQhu+C/2EZwZvd&#10;fFkkZlNKUU9FsBXE2zY7TUKzsyG7TdJ/7/RkjzPz8M7zFqvZdmLEwbeOFMSLCARS5UxLtYLv/fvT&#10;CwgfNBndOUIFF/SwKu/vCp0bN9EXjrtQCw4hn2sFTQh9LqWvGrTaL1yPxLejG6wOPA61NIOeONx2&#10;MomipbS6Jf7Q6B43DVan3dkq+Jj0tE7jt3F7Om4uv/vnz59tjEo9PszrVxAB5/APw1Wf1aFkp4M7&#10;k/GiU5ClUcqogiRKQDCQpUvucrguMpBlIW8blH8AAAD//wMAUEsBAi0AFAAGAAgAAAAhALaDOJL+&#10;AAAA4QEAABMAAAAAAAAAAAAAAAAAAAAAAFtDb250ZW50X1R5cGVzXS54bWxQSwECLQAUAAYACAAA&#10;ACEAOP0h/9YAAACUAQAACwAAAAAAAAAAAAAAAAAvAQAAX3JlbHMvLnJlbHNQSwECLQAUAAYACAAA&#10;ACEAZwqNP/oCAADuBgAADgAAAAAAAAAAAAAAAAAuAgAAZHJzL2Uyb0RvYy54bWxQSwECLQAUAAYA&#10;CAAAACEAtDJVaN8AAAAJAQAADwAAAAAAAAAAAAAAAABUBQAAZHJzL2Rvd25yZXYueG1sUEsFBgAA&#10;AAAEAAQA8wAAAGAGAAAAAA==&#10;">
+              <v:group w14:anchorId="224FC0DA" id="Group 10" o:spid="_x0000_s1026" style="position:absolute;margin-left:215.15pt;margin-top:10.1pt;width:3.25pt;height:.1pt;z-index:-251660800;mso-position-horizontal-relative:page" coordorigin="4303,202" coordsize="65,2" o:gfxdata="UEsDBBQABgAIAAAAIQC2gziS/gAAAOEBAAATAAAAW0NvbnRlbnRfVHlwZXNdLnhtbJSRQU7DMBBF&#10;90jcwfIWJU67QAgl6YK0S0CoHGBkTxKLZGx5TGhvj5O2G0SRWNoz/78nu9wcxkFMGNg6quQqL6RA&#10;0s5Y6ir5vt9lD1JwBDIwOMJKHpHlpr69KfdHjyxSmriSfYz+USnWPY7AufNIadK6MEJMx9ApD/oD&#10;OlTrorhX2lFEilmcO2RdNtjC5xDF9pCuTyYBB5bi6bQ4syoJ3g9WQ0ymaiLzg5KdCXlKLjvcW893&#10;SUOqXwnz5DrgnHtJTxOsQfEKIT7DmDSUCaxw7Rqn8787ZsmRM9e2VmPeBN4uqYvTtW7jvijg9N/y&#10;JsXecLq0q+WD6m8AAAD//wMAUEsDBBQABgAIAAAAIQA4/SH/1gAAAJQBAAALAAAAX3JlbHMvLnJl&#10;bHOkkMFqwzAMhu+DvYPRfXGawxijTi+j0GvpHsDYimMaW0Yy2fr2M4PBMnrbUb/Q94l/f/hMi1qR&#10;JVI2sOt6UJgd+ZiDgffL8ekFlFSbvV0oo4EbChzGx4f9GRdb25HMsYhqlCwG5lrLq9biZkxWOiqY&#10;22YiTra2kYMu1l1tQD30/bPm3wwYN0x18gb45AdQl1tp5j/sFB2T0FQ7R0nTNEV3j6o9feQzro1i&#10;OWA14Fm+Q8a1a8+Bvu/d/dMb2JY5uiPbhG/ktn4cqGU/er3pcvwCAAD//wMAUEsDBBQABgAIAAAA&#10;IQBnCo0/+gIAAO4GAAAOAAAAZHJzL2Uyb0RvYy54bWykVdtu2zAMfR+wfxD0uKH1pUnaGXWKoTcM&#10;6LYCzT5AkeULZkuapMTpvn6kZKdu2mFAlweHCunDw0OKOb/YdS3ZCmMbJXOaHMeUCMlV0cgqpz9W&#10;N0dnlFjHZMFaJUVOH4WlF8v37857nYlU1aothCEAIm3W65zWzuksiiyvRcfssdJCgrNUpmMOjqaK&#10;CsN6QO/aKI3jRdQrU2ijuLAWfr0KTrr0+GUpuPtellY40uYUuDn/NP65xme0PGdZZZiuGz7QYG9g&#10;0bFGQtI91BVzjGxM8wKqa7hRVpXumKsuUmXZcOFrgGqS+KCaW6M22tdSZX2l9zKBtAc6vRmWf9ve&#10;G9IU0LuUEsk66JFPSxIvTq+rDGJujX7Q9yZUCOad4j8taBcd+vFchWCy7r+qAvDYxikvzq40HUJA&#10;2WTne/C474HYOcLhx1mSns4p4eABa2gQr6GL+MrsJD6hBHxpnIbe8fp6eHMxvOYdEctCNs9wYIRT&#10;AWNmn5S0/6fkQ8208A2yqNKoJFAMSt4YIXB2SZIgW8wOYaOSdirjxINhFtT+p4Av1RhVfF0LlvGN&#10;dbdC+S6w7Z11Yf4LsHxvi4H4Cu5K2bVwFT4ekZhgIv8Y7ss+LBnDPkRkFZOeQOIBckSCsXqGtDh7&#10;FQk0C2GIlO6RoI/VyI7VI2G+kwNjsAjDXRP7CdPK4pisgNc4WoAAQVjdX2LDQPlJG2PD95DCwBI5&#10;XB+GElgf61CrZg6ZYQo0SZ9TkAGPndqKlfIOdzDxkOLJ28ppFDZvwj44IR7B4coFwydEnpOOSnXT&#10;tK3Xv5VIYx7PAxGr2qZAJ3KxplpftoZsGS5F/8FCAOxZGCwfWXiwWrDierAda9pgQ3wLusIFC+Ma&#10;5nutikcYXaPCqoW/BjBqZX5T0sOazan9tWFGUNJ+kXD7PiWzGe5lf5jNT1M4mKlnPfUwyQEqp45C&#10;09G8dGGXb7RpqhoyJV53qT7DzikbHG/PL7AaDrAAvOWXKljPtvb07KOe/qaWfwAAAP//AwBQSwME&#10;FAAGAAgAAAAhALQyVWjfAAAACQEAAA8AAABkcnMvZG93bnJldi54bWxMj01Lw0AQhu+C/2EZwZvd&#10;fFkkZlNKUU9FsBXE2zY7TUKzsyG7TdJ/7/RkjzPz8M7zFqvZdmLEwbeOFMSLCARS5UxLtYLv/fvT&#10;CwgfNBndOUIFF/SwKu/vCp0bN9EXjrtQCw4hn2sFTQh9LqWvGrTaL1yPxLejG6wOPA61NIOeONx2&#10;MomipbS6Jf7Q6B43DVan3dkq+Jj0tE7jt3F7Om4uv/vnz59tjEo9PszrVxAB5/APw1Wf1aFkp4M7&#10;k/GiU5ClUcqogiRKQDCQpUvucrguMpBlIW8blH8AAAD//wMAUEsBAi0AFAAGAAgAAAAhALaDOJL+&#10;AAAA4QEAABMAAAAAAAAAAAAAAAAAAAAAAFtDb250ZW50X1R5cGVzXS54bWxQSwECLQAUAAYACAAA&#10;ACEAOP0h/9YAAACUAQAACwAAAAAAAAAAAAAAAAAvAQAAX3JlbHMvLnJlbHNQSwECLQAUAAYACAAA&#10;ACEAZwqNP/oCAADuBgAADgAAAAAAAAAAAAAAAAAuAgAAZHJzL2Uyb0RvYy54bWxQSwECLQAUAAYA&#10;CAAAACEAtDJVaN8AAAAJAQAADwAAAAAAAAAAAAAAAABUBQAAZHJzL2Rvd25yZXYueG1sUEsFBgAA&#10;AAAEAAQA8wAAAGAGAAAAAA==&#10;">
                 <v:shape id="Freeform 11" o:spid="_x0000_s1027" style="position:absolute;left:4303;top:202;width:65;height:2;visibility:visible;mso-wrap-style:square;v-text-anchor:top" coordsize="65,2" o:gfxdata="UEsDBBQABgAIAAAAIQDb4fbL7gAAAIUBAAATAAAAW0NvbnRlbnRfVHlwZXNdLnhtbHyQz07DMAyH&#10;70i8Q+QralM4IITa7kDhCAiNB7ASt43WOlEcyvb2pNu4IODoPz9/n1xv9vOkForiPDdwXVagiI23&#10;jocG3rdPxR0oScgWJ8/UwIEENu3lRb09BBKV0ywNjCmFe63FjDSjlD4Q50nv44wpl3HQAc0OB9I3&#10;VXWrjedEnIq03oC27qjHjympx31un0wiTQLq4bS4shrAECZnMGVTvbD9QSnOhDInjzsyuiBXWQP0&#10;r4R18jfgnHvJr4nOknrFmJ5xzhraRtHWf3Kkpfz/yGo5S+H73hkquyhdjr3R8m2lj09svwAAAP//&#10;AwBQSwMEFAAGAAgAAAAhAFr0LFu/AAAAFQEAAAsAAABfcmVscy8ucmVsc2zPwWrDMAwG4Ptg72B0&#10;X5TuUMaI01uh19I+gLGVxCy2jGSy9e1nemrHjpL4P0nD4SetZiPRyNnCruvBUPYcYp4tXC/Htw8w&#10;Wl0ObuVMFm6kcBhfX4Yzra62kC6xqGlKVgtLreUTUf1CyWnHhXKbTCzJ1VbKjMX5LzcTvvf9HuXR&#10;gPHJNKdgQU5hB+ZyK23zHztFL6w81c5zQp6m6P9TMfB3PtPWFCczVQtB9N4U2rp2HOA44NMz4y8A&#10;AAD//wMAUEsDBBQABgAIAAAAIQDzwrEOwAAAANsAAAAPAAAAZHJzL2Rvd25yZXYueG1sRE9Li8Iw&#10;EL4v+B/CCN7W1BVEqqmosIs3serB29hMH9pMuk3U+u/NwoK3+fieM190phZ3al1lWcFoGIEgzqyu&#10;uFBw2H9/TkE4j6yxtkwKnuRgkfQ+5hhr++Ad3VNfiBDCLkYFpfdNLKXLSjLohrYhDlxuW4M+wLaQ&#10;usVHCDe1/IqiiTRYcWgosaF1Sdk1vRkF1JhOX1bHbXo7HX5yjIrzb7ZUatDvljMQnjr/Fv+7NzrM&#10;H8PfL+EAmbwAAAD//wMAUEsBAi0AFAAGAAgAAAAhANvh9svuAAAAhQEAABMAAAAAAAAAAAAAAAAA&#10;AAAAAFtDb250ZW50X1R5cGVzXS54bWxQSwECLQAUAAYACAAAACEAWvQsW78AAAAVAQAACwAAAAAA&#10;AAAAAAAAAAAfAQAAX3JlbHMvLnJlbHNQSwECLQAUAAYACAAAACEA88KxDsAAAADbAAAADwAAAAAA&#10;AAAAAAAAAAAHAgAAZHJzL2Rvd25yZXYueG1sUEsFBgAAAAADAAMAtwAAAPQCAAAAAA==&#10;" path="m,l65,e" filled="f" strokeweight=".14042mm">
                   <v:path arrowok="t" o:connecttype="custom" o:connectlocs="0,0;65,0" o:connectangles="0,0"/>
                 </v:shape>
@@ -3066,7 +3066,7 @@
         <mc:AlternateContent>
           <mc:Choice Requires="wpg">
             <w:drawing>
-              <wp:anchor distT="0" distB="0" distL="114300" distR="114300" simplePos="0" relativeHeight="251657728" behindDoc="1" locked="0" layoutInCell="1" allowOverlap="1" wp14:anchorId="7D9896B7" wp14:editId="3E9CE500">
+              <wp:anchor distT="0" distB="0" distL="114300" distR="114300" simplePos="0" relativeHeight="251656704" behindDoc="1" locked="0" layoutInCell="1" allowOverlap="1" wp14:anchorId="7D9896B7" wp14:editId="1031FBA3">
                 <wp:simplePos x="0" y="0"/>
                 <wp:positionH relativeFrom="page">
                   <wp:posOffset>3686810</wp:posOffset>
@@ -3171,7 +3171,7 @@
           </mc:Choice>
           <mc:Fallback>
             <w:pict>
-              <v:group w14:anchorId="00A1C0D9" id="Group 8" o:spid="_x0000_s1026" style="position:absolute;margin-left:290.3pt;margin-top:10.1pt;width:3.25pt;height:.1pt;z-index:-251658752;mso-position-horizontal-relative:page" coordorigin="5806,202" coordsize="65,2" o:gfxdata="UEsDBBQABgAIAAAAIQC2gziS/gAAAOEBAAATAAAAW0NvbnRlbnRfVHlwZXNdLnhtbJSRQU7DMBBF&#10;90jcwfIWJU67QAgl6YK0S0CoHGBkTxKLZGx5TGhvj5O2G0SRWNoz/78nu9wcxkFMGNg6quQqL6RA&#10;0s5Y6ir5vt9lD1JwBDIwOMJKHpHlpr69KfdHjyxSmriSfYz+USnWPY7AufNIadK6MEJMx9ApD/oD&#10;OlTrorhX2lFEilmcO2RdNtjC5xDF9pCuTyYBB5bi6bQ4syoJ3g9WQ0ymaiLzg5KdCXlKLjvcW893&#10;SUOqXwnz5DrgnHtJTxOsQfEKIT7DmDSUCaxw7Rqn8787ZsmRM9e2VmPeBN4uqYvTtW7jvijg9N/y&#10;JsXecLq0q+WD6m8AAAD//wMAUEsDBBQABgAIAAAAIQA4/SH/1gAAAJQBAAALAAAAX3JlbHMvLnJl&#10;bHOkkMFqwzAMhu+DvYPRfXGawxijTi+j0GvpHsDYimMaW0Yy2fr2M4PBMnrbUb/Q94l/f/hMi1qR&#10;JVI2sOt6UJgd+ZiDgffL8ekFlFSbvV0oo4EbChzGx4f9GRdb25HMsYhqlCwG5lrLq9biZkxWOiqY&#10;22YiTra2kYMu1l1tQD30/bPm3wwYN0x18gb45AdQl1tp5j/sFB2T0FQ7R0nTNEV3j6o9feQzro1i&#10;OWA14Fm+Q8a1a8+Bvu/d/dMb2JY5uiPbhG/ktn4cqGU/er3pcvwCAAD//wMAUEsDBBQABgAIAAAA&#10;IQB4nQPK9wIAAOwGAAAOAAAAZHJzL2Uyb0RvYy54bWykVdtu2zAMfR+wfxD0uKG14yVpa9Qpht4w&#10;oNsKNPsARZYvmC15khKn+/odSXaaph0GdHkwqJA+PDyk6POLbduQjdCmVjKjk+OYEiG5ymtZZvTH&#10;8ubolBJjmcxZo6TI6KMw9GLx/t1536UiUZVqcqEJQKRJ+y6jlbVdGkWGV6Jl5lh1QsJZKN0yi6Mu&#10;o1yzHuhtEyVxPI96pfNOKy6Mwb9XwUkXHr8oBLffi8IIS5qMgpv1T+2fK/eMFucsLTXrqpoPNNgb&#10;WLSslki6g7pilpG1rl9AtTXXyqjCHnPVRqooai58DahmEh9Uc6vVuvO1lGlfdjuZIO2BTm+G5d82&#10;95rUOXoHeSRr0SOflpw6bfquTBFyq7uH7l6HAmHeKf7TwB0d+t25DMFk1X9VOeDY2iqvzbbQrYNA&#10;1WTrW/C4a4HYWsLx53SSnMwo4fDAGvrDKzTRvTI7jeeUwJfESWgdr66HN+fDa94RsTRk8wwHRq4c&#10;TJl5EtL8n5APFeuE749xKo1CTkYhb7QQbnTJWdDSR41Cmn0V9zyOo4HY/9TvpRijiK9LwVK+NvZW&#10;KN8EtrkzNkx/Dsu3Nh8GYIlRKNoGF+HjEYmJS+Qfw23ZhaHQEPYhIsuY9ASJB8gRKRlDBqST5FWk&#10;T2OYQ0p2SGhjObJj1UiYb+XAGBZhbtPEfsA6ZdyULMFrnCwgIMhV95dYZD6MDe8MKTRWyOHy0JRg&#10;eaxCrR2zjplL4UzSZxQyuGOrNmKpvMMeDDxSPHkbuR81DxPuRx9hwQnDgePGBcMnhL3fUalu6qbx&#10;+jfS0ZjFs0DEqKbOndNxMbpcXTaabJhbif7nCgHYszCsHpl7sEqw/HqwLaubYCO+ga64X2Fcw+Va&#10;qfwRo6tVWLT4MMColP5NSY8lm1Hza820oKT5InH5zibTqdvK/jCdnSQ46H3Pat/DJAdURi1F0515&#10;acMmX3e6LitkmnjdpfqMlVPUbrw9v8BqOOD+e8uvVFjPdvb+2Uc9faQWfwAAAP//AwBQSwMEFAAG&#10;AAgAAAAhAIThX9HfAAAACQEAAA8AAABkcnMvZG93bnJldi54bWxMj8FKw0AQhu+C77CM4M3uJpoa&#10;YjalFPVUBFtBvE2TaRKanQ3ZbZK+vduTHmfm45/vz1ez6cRIg2sta4gWCgRxaauWaw1f+7eHFITz&#10;yBV2lknDhRysitubHLPKTvxJ487XIoSwy1BD432fSenKhgy6he2Jw+1oB4M+jEMtqwGnEG46GSu1&#10;lAZbDh8a7GnTUHnanY2G9wmn9WP0Om5Px83lZ598fG8j0vr+bl6/gPA0+z8YrvpBHYrgdLBnrpzo&#10;NCSpWgZUQ6xiEAFI0ucIxOG6eAJZ5PJ/g+IXAAD//wMAUEsBAi0AFAAGAAgAAAAhALaDOJL+AAAA&#10;4QEAABMAAAAAAAAAAAAAAAAAAAAAAFtDb250ZW50X1R5cGVzXS54bWxQSwECLQAUAAYACAAAACEA&#10;OP0h/9YAAACUAQAACwAAAAAAAAAAAAAAAAAvAQAAX3JlbHMvLnJlbHNQSwECLQAUAAYACAAAACEA&#10;eJ0DyvcCAADsBgAADgAAAAAAAAAAAAAAAAAuAgAAZHJzL2Uyb0RvYy54bWxQSwECLQAUAAYACAAA&#10;ACEAhOFf0d8AAAAJAQAADwAAAAAAAAAAAAAAAABRBQAAZHJzL2Rvd25yZXYueG1sUEsFBgAAAAAE&#10;AAQA8wAAAF0GAAAAAA==&#10;">
+              <v:group w14:anchorId="60ADE771" id="Group 8" o:spid="_x0000_s1026" style="position:absolute;margin-left:290.3pt;margin-top:10.1pt;width:3.25pt;height:.1pt;z-index:-251659776;mso-position-horizontal-relative:page" coordorigin="5806,202" coordsize="65,2" o:gfxdata="UEsDBBQABgAIAAAAIQC2gziS/gAAAOEBAAATAAAAW0NvbnRlbnRfVHlwZXNdLnhtbJSRQU7DMBBF&#10;90jcwfIWJU67QAgl6YK0S0CoHGBkTxKLZGx5TGhvj5O2G0SRWNoz/78nu9wcxkFMGNg6quQqL6RA&#10;0s5Y6ir5vt9lD1JwBDIwOMJKHpHlpr69KfdHjyxSmriSfYz+USnWPY7AufNIadK6MEJMx9ApD/oD&#10;OlTrorhX2lFEilmcO2RdNtjC5xDF9pCuTyYBB5bi6bQ4syoJ3g9WQ0ymaiLzg5KdCXlKLjvcW893&#10;SUOqXwnz5DrgnHtJTxOsQfEKIT7DmDSUCaxw7Rqn8787ZsmRM9e2VmPeBN4uqYvTtW7jvijg9N/y&#10;JsXecLq0q+WD6m8AAAD//wMAUEsDBBQABgAIAAAAIQA4/SH/1gAAAJQBAAALAAAAX3JlbHMvLnJl&#10;bHOkkMFqwzAMhu+DvYPRfXGawxijTi+j0GvpHsDYimMaW0Yy2fr2M4PBMnrbUb/Q94l/f/hMi1qR&#10;JVI2sOt6UJgd+ZiDgffL8ekFlFSbvV0oo4EbChzGx4f9GRdb25HMsYhqlCwG5lrLq9biZkxWOiqY&#10;22YiTra2kYMu1l1tQD30/bPm3wwYN0x18gb45AdQl1tp5j/sFB2T0FQ7R0nTNEV3j6o9feQzro1i&#10;OWA14Fm+Q8a1a8+Bvu/d/dMb2JY5uiPbhG/ktn4cqGU/er3pcvwCAAD//wMAUEsDBBQABgAIAAAA&#10;IQB4nQPK9wIAAOwGAAAOAAAAZHJzL2Uyb0RvYy54bWykVdtu2zAMfR+wfxD0uKG14yVpa9Qpht4w&#10;oNsKNPsARZYvmC15khKn+/odSXaaph0GdHkwqJA+PDyk6POLbduQjdCmVjKjk+OYEiG5ymtZZvTH&#10;8ubolBJjmcxZo6TI6KMw9GLx/t1536UiUZVqcqEJQKRJ+y6jlbVdGkWGV6Jl5lh1QsJZKN0yi6Mu&#10;o1yzHuhtEyVxPI96pfNOKy6Mwb9XwUkXHr8oBLffi8IIS5qMgpv1T+2fK/eMFucsLTXrqpoPNNgb&#10;WLSslki6g7pilpG1rl9AtTXXyqjCHnPVRqooai58DahmEh9Uc6vVuvO1lGlfdjuZIO2BTm+G5d82&#10;95rUOXoHeSRr0SOflpw6bfquTBFyq7uH7l6HAmHeKf7TwB0d+t25DMFk1X9VOeDY2iqvzbbQrYNA&#10;1WTrW/C4a4HYWsLx53SSnMwo4fDAGvrDKzTRvTI7jeeUwJfESWgdr66HN+fDa94RsTRk8wwHRq4c&#10;TJl5EtL8n5APFeuE749xKo1CTkYhb7QQbnTJWdDSR41Cmn0V9zyOo4HY/9TvpRijiK9LwVK+NvZW&#10;KN8EtrkzNkx/Dsu3Nh8GYIlRKNoGF+HjEYmJS+Qfw23ZhaHQEPYhIsuY9ASJB8gRKRlDBqST5FWk&#10;T2OYQ0p2SGhjObJj1UiYb+XAGBZhbtPEfsA6ZdyULMFrnCwgIMhV95dYZD6MDe8MKTRWyOHy0JRg&#10;eaxCrR2zjplL4UzSZxQyuGOrNmKpvMMeDDxSPHkbuR81DxPuRx9hwQnDgePGBcMnhL3fUalu6qbx&#10;+jfS0ZjFs0DEqKbOndNxMbpcXTaabJhbif7nCgHYszCsHpl7sEqw/HqwLaubYCO+ga64X2Fcw+Va&#10;qfwRo6tVWLT4MMColP5NSY8lm1Hza820oKT5InH5zibTqdvK/jCdnSQ46H3Pat/DJAdURi1F0515&#10;acMmX3e6LitkmnjdpfqMlVPUbrw9v8BqOOD+e8uvVFjPdvb+2Uc9faQWfwAAAP//AwBQSwMEFAAG&#10;AAgAAAAhAIThX9HfAAAACQEAAA8AAABkcnMvZG93bnJldi54bWxMj8FKw0AQhu+C77CM4M3uJpoa&#10;YjalFPVUBFtBvE2TaRKanQ3ZbZK+vduTHmfm45/vz1ez6cRIg2sta4gWCgRxaauWaw1f+7eHFITz&#10;yBV2lknDhRysitubHLPKTvxJ487XIoSwy1BD432fSenKhgy6he2Jw+1oB4M+jEMtqwGnEG46GSu1&#10;lAZbDh8a7GnTUHnanY2G9wmn9WP0Om5Px83lZ598fG8j0vr+bl6/gPA0+z8YrvpBHYrgdLBnrpzo&#10;NCSpWgZUQ6xiEAFI0ucIxOG6eAJZ5PJ/g+IXAAD//wMAUEsBAi0AFAAGAAgAAAAhALaDOJL+AAAA&#10;4QEAABMAAAAAAAAAAAAAAAAAAAAAAFtDb250ZW50X1R5cGVzXS54bWxQSwECLQAUAAYACAAAACEA&#10;OP0h/9YAAACUAQAACwAAAAAAAAAAAAAAAAAvAQAAX3JlbHMvLnJlbHNQSwECLQAUAAYACAAAACEA&#10;eJ0DyvcCAADsBgAADgAAAAAAAAAAAAAAAAAuAgAAZHJzL2Uyb0RvYy54bWxQSwECLQAUAAYACAAA&#10;ACEAhOFf0d8AAAAJAQAADwAAAAAAAAAAAAAAAABRBQAAZHJzL2Rvd25yZXYueG1sUEsFBgAAAAAE&#10;AAQA8wAAAF0GAAAAAA==&#10;">
                 <v:shape id="Freeform 9" o:spid="_x0000_s1027" style="position:absolute;left:5806;top:202;width:65;height:2;visibility:visible;mso-wrap-style:square;v-text-anchor:top" coordsize="65,2" o:gfxdata="UEsDBBQABgAIAAAAIQDb4fbL7gAAAIUBAAATAAAAW0NvbnRlbnRfVHlwZXNdLnhtbHyQz07DMAyH&#10;70i8Q+QralM4IITa7kDhCAiNB7ASt43WOlEcyvb2pNu4IODoPz9/n1xv9vOkForiPDdwXVagiI23&#10;jocG3rdPxR0oScgWJ8/UwIEENu3lRb09BBKV0ywNjCmFe63FjDSjlD4Q50nv44wpl3HQAc0OB9I3&#10;VXWrjedEnIq03oC27qjHjympx31un0wiTQLq4bS4shrAECZnMGVTvbD9QSnOhDInjzsyuiBXWQP0&#10;r4R18jfgnHvJr4nOknrFmJ5xzhraRtHWf3Kkpfz/yGo5S+H73hkquyhdjr3R8m2lj09svwAAAP//&#10;AwBQSwMEFAAGAAgAAAAhAFr0LFu/AAAAFQEAAAsAAABfcmVscy8ucmVsc2zPwWrDMAwG4Ptg72B0&#10;X5TuUMaI01uh19I+gLGVxCy2jGSy9e1nemrHjpL4P0nD4SetZiPRyNnCruvBUPYcYp4tXC/Htw8w&#10;Wl0ObuVMFm6kcBhfX4Yzra62kC6xqGlKVgtLreUTUf1CyWnHhXKbTCzJ1VbKjMX5LzcTvvf9HuXR&#10;gPHJNKdgQU5hB+ZyK23zHztFL6w81c5zQp6m6P9TMfB3PtPWFCczVQtB9N4U2rp2HOA44NMz4y8A&#10;AAD//wMAUEsDBBQABgAIAAAAIQBsXIriwAAAANsAAAAPAAAAZHJzL2Rvd25yZXYueG1sRE9Ni8Iw&#10;EL0L+x/CLHjTVA8i3abFXVjxJlY9eJttxrbaTLpN1PrvjSB4m8f7nCTrTSOu1LnasoLJOAJBXFhd&#10;c6lgt/0dzUE4j6yxsUwK7uQgSz8GCcba3nhD19yXIoSwi1FB5X0bS+mKigy6sW2JA3e0nUEfYFdK&#10;3eEthJtGTqNoJg3WHBoqbOmnouKcX4wCak2vT9/7dX457JZHjMq//2Kh1PCzX3yB8NT7t/jlXukw&#10;fwLPX8IBMn0AAAD//wMAUEsBAi0AFAAGAAgAAAAhANvh9svuAAAAhQEAABMAAAAAAAAAAAAAAAAA&#10;AAAAAFtDb250ZW50X1R5cGVzXS54bWxQSwECLQAUAAYACAAAACEAWvQsW78AAAAVAQAACwAAAAAA&#10;AAAAAAAAAAAfAQAAX3JlbHMvLnJlbHNQSwECLQAUAAYACAAAACEAbFyK4sAAAADbAAAADwAAAAAA&#10;AAAAAAAAAAAHAgAAZHJzL2Rvd25yZXYueG1sUEsFBgAAAAADAAMAtwAAAPQCAAAAAA==&#10;" path="m,l66,e" filled="f" strokeweight=".14042mm">
                   <v:path arrowok="t" o:connecttype="custom" o:connectlocs="0,0;66,0" o:connectangles="0,0"/>
                 </v:shape>
@@ -3188,7 +3188,7 @@
         <mc:AlternateContent>
           <mc:Choice Requires="wpg">
             <w:drawing>
-              <wp:anchor distT="0" distB="0" distL="114300" distR="114300" simplePos="0" relativeHeight="251658752" behindDoc="1" locked="0" layoutInCell="1" allowOverlap="1" wp14:anchorId="61DAF7F1" wp14:editId="4E67946F">
+              <wp:anchor distT="0" distB="0" distL="114300" distR="114300" simplePos="0" relativeHeight="251657728" behindDoc="1" locked="0" layoutInCell="1" allowOverlap="1" wp14:anchorId="61DAF7F1" wp14:editId="688F5143">
                 <wp:simplePos x="0" y="0"/>
                 <wp:positionH relativeFrom="page">
                   <wp:posOffset>4641215</wp:posOffset>
@@ -3293,7 +3293,7 @@
           </mc:Choice>
           <mc:Fallback>
             <w:pict>
-              <v:group w14:anchorId="0A732AFB" id="Group 6" o:spid="_x0000_s1026" style="position:absolute;margin-left:365.45pt;margin-top:10.1pt;width:3.25pt;height:.1pt;z-index:-251657728;mso-position-horizontal-relative:page" coordorigin="7309,202" coordsize="65,2" o:gfxdata="UEsDBBQABgAIAAAAIQC2gziS/gAAAOEBAAATAAAAW0NvbnRlbnRfVHlwZXNdLnhtbJSRQU7DMBBF&#10;90jcwfIWJU67QAgl6YK0S0CoHGBkTxKLZGx5TGhvj5O2G0SRWNoz/78nu9wcxkFMGNg6quQqL6RA&#10;0s5Y6ir5vt9lD1JwBDIwOMJKHpHlpr69KfdHjyxSmriSfYz+USnWPY7AufNIadK6MEJMx9ApD/oD&#10;OlTrorhX2lFEilmcO2RdNtjC5xDF9pCuTyYBB5bi6bQ4syoJ3g9WQ0ymaiLzg5KdCXlKLjvcW893&#10;SUOqXwnz5DrgnHtJTxOsQfEKIT7DmDSUCaxw7Rqn8787ZsmRM9e2VmPeBN4uqYvTtW7jvijg9N/y&#10;JsXecLq0q+WD6m8AAAD//wMAUEsDBBQABgAIAAAAIQA4/SH/1gAAAJQBAAALAAAAX3JlbHMvLnJl&#10;bHOkkMFqwzAMhu+DvYPRfXGawxijTi+j0GvpHsDYimMaW0Yy2fr2M4PBMnrbUb/Q94l/f/hMi1qR&#10;JVI2sOt6UJgd+ZiDgffL8ekFlFSbvV0oo4EbChzGx4f9GRdb25HMsYhqlCwG5lrLq9biZkxWOiqY&#10;22YiTra2kYMu1l1tQD30/bPm3wwYN0x18gb45AdQl1tp5j/sFB2T0FQ7R0nTNEV3j6o9feQzro1i&#10;OWA14Fm+Q8a1a8+Bvu/d/dMb2JY5uiPbhG/ktn4cqGU/er3pcvwCAAD//wMAUEsDBBQABgAIAAAA&#10;IQD5cV0A9AIAAOoGAAAOAAAAZHJzL2Uyb0RvYy54bWykVdtu2zAMfR+wfxD0uKGx4+ayGnWKoTcM&#10;6LYCzT5AkeULJkuapMTpvn7UxambdhjQ5cGgQvrw8JCizy/2HUc7pk0rRYGnkxQjJqgsW1EX+Mf6&#10;5uQTRsYSURIuBSvwIzP4YvX+3XmvcpbJRvKSaQQgwuS9KnBjrcqTxNCGdcRMpGICnJXUHbFw1HVS&#10;atIDeseTLE0XSS91qbSkzBj49yo48crjVxWj9ntVGWYRLzBws/6p/XPjnsnqnOS1JqppaaRB3sCi&#10;I62ApAeoK2IJ2ur2BVTXUi2NrOyEyi6RVdVS5muAaqbpUTW3Wm6Vr6XO+1odZAJpj3R6Myz9trvX&#10;qC0LDI0SpIMW+axo4aTpVZ1DxK1WD+peh/rAvJP0pwF3cux35zoEo03/VZYAR7ZWemn2le4cBBSN&#10;9r4Dj4cOsL1FFP6cTbPlHCMKHrBie2gDPXSvLE/TM4zAl6VZ6BxtruObi/iadyQkD9k8w8jIlQND&#10;Zp50NP+n40NDFPPtMU6lqCMwDDreaMbc4KJlkNIHDTqasYgjj6NoQOt/yvdSi0HD15UgOd0ae8uk&#10;7wHZ3RkbZr8Ey3e2jLzXcE+qjsM1+HiCUuQS+Ue8K4ew6RD2IUHrFPUIEkfIASkbQiLScv4q0ukQ&#10;5pCyAxJ0sR7YkWYgTPciMgYLEbdnUj9fSho3JGvgNQwWIECQq+4vsZD5ODa8E1NoWCDHq0NjBKtj&#10;E2pVxDpmLoUzUV9gkMEdO7lja+kd9mjeIcWTl4tx1GLxjFFwQrwDhwsXDJ/Q8Rx1VMiblnOvPxeO&#10;xjydByJG8rZ0TsfF6HpzyTXaEbcQ/c8VAmDPwmDxiNKDNYyU19G2pOXBhngOusL1CuMa7tZGlo8w&#10;ulqGNQufBTAaqX9j1MOKLbD5tSWaYcS/CLh7Z9PZzO1kf5jNlxkc9NizGXuIoABVYIuh6c68tGGP&#10;b5Vu6wYyTb3uQn6GjVO1brw9v8AqHuD6e8svVLCebezx2Uc9faJWfwAAAP//AwBQSwMEFAAGAAgA&#10;AAAhAET/aevgAAAACQEAAA8AAABkcnMvZG93bnJldi54bWxMj8FOwzAMhu9IvENkJG4saTvoKE2n&#10;aQJO0yQ2pImb13httSapmqzt3p7sBEfbn35/f76cdMsG6l1jjYRoJoCRKa1qTCXhe//xtADmPBqF&#10;rTUk4UoOlsX9XY6ZsqP5omHnKxZCjMtQQu19l3Huypo0upntyITbyfYafRj7iqsexxCuWx4L8cI1&#10;NiZ8qLGjdU3leXfREj5HHFdJ9D5szqf19Wf/vD1sIpLy8WFavQHzNPk/GG76QR2K4HS0F6McayWk&#10;iXgNqIRYxMACkCbpHNjxtpgDL3L+v0HxCwAA//8DAFBLAQItABQABgAIAAAAIQC2gziS/gAAAOEB&#10;AAATAAAAAAAAAAAAAAAAAAAAAABbQ29udGVudF9UeXBlc10ueG1sUEsBAi0AFAAGAAgAAAAhADj9&#10;If/WAAAAlAEAAAsAAAAAAAAAAAAAAAAALwEAAF9yZWxzLy5yZWxzUEsBAi0AFAAGAAgAAAAhAPlx&#10;XQD0AgAA6gYAAA4AAAAAAAAAAAAAAAAALgIAAGRycy9lMm9Eb2MueG1sUEsBAi0AFAAGAAgAAAAh&#10;AET/aevgAAAACQEAAA8AAAAAAAAAAAAAAAAATgUAAGRycy9kb3ducmV2LnhtbFBLBQYAAAAABAAE&#10;APMAAABbBgAAAAA=&#10;">
+              <v:group w14:anchorId="714785D3" id="Group 6" o:spid="_x0000_s1026" style="position:absolute;margin-left:365.45pt;margin-top:10.1pt;width:3.25pt;height:.1pt;z-index:-251658752;mso-position-horizontal-relative:page" coordorigin="7309,202" coordsize="65,2" o:gfxdata="UEsDBBQABgAIAAAAIQC2gziS/gAAAOEBAAATAAAAW0NvbnRlbnRfVHlwZXNdLnhtbJSRQU7DMBBF&#10;90jcwfIWJU67QAgl6YK0S0CoHGBkTxKLZGx5TGhvj5O2G0SRWNoz/78nu9wcxkFMGNg6quQqL6RA&#10;0s5Y6ir5vt9lD1JwBDIwOMJKHpHlpr69KfdHjyxSmriSfYz+USnWPY7AufNIadK6MEJMx9ApD/oD&#10;OlTrorhX2lFEilmcO2RdNtjC5xDF9pCuTyYBB5bi6bQ4syoJ3g9WQ0ymaiLzg5KdCXlKLjvcW893&#10;SUOqXwnz5DrgnHtJTxOsQfEKIT7DmDSUCaxw7Rqn8787ZsmRM9e2VmPeBN4uqYvTtW7jvijg9N/y&#10;JsXecLq0q+WD6m8AAAD//wMAUEsDBBQABgAIAAAAIQA4/SH/1gAAAJQBAAALAAAAX3JlbHMvLnJl&#10;bHOkkMFqwzAMhu+DvYPRfXGawxijTi+j0GvpHsDYimMaW0Yy2fr2M4PBMnrbUb/Q94l/f/hMi1qR&#10;JVI2sOt6UJgd+ZiDgffL8ekFlFSbvV0oo4EbChzGx4f9GRdb25HMsYhqlCwG5lrLq9biZkxWOiqY&#10;22YiTra2kYMu1l1tQD30/bPm3wwYN0x18gb45AdQl1tp5j/sFB2T0FQ7R0nTNEV3j6o9feQzro1i&#10;OWA14Fm+Q8a1a8+Bvu/d/dMb2JY5uiPbhG/ktn4cqGU/er3pcvwCAAD//wMAUEsDBBQABgAIAAAA&#10;IQD5cV0A9AIAAOoGAAAOAAAAZHJzL2Uyb0RvYy54bWykVdtu2zAMfR+wfxD0uKGx4+ayGnWKoTcM&#10;6LYCzT5AkeULJkuapMTpvn7UxambdhjQ5cGgQvrw8JCizy/2HUc7pk0rRYGnkxQjJqgsW1EX+Mf6&#10;5uQTRsYSURIuBSvwIzP4YvX+3XmvcpbJRvKSaQQgwuS9KnBjrcqTxNCGdcRMpGICnJXUHbFw1HVS&#10;atIDeseTLE0XSS91qbSkzBj49yo48crjVxWj9ntVGWYRLzBws/6p/XPjnsnqnOS1JqppaaRB3sCi&#10;I62ApAeoK2IJ2ur2BVTXUi2NrOyEyi6RVdVS5muAaqbpUTW3Wm6Vr6XO+1odZAJpj3R6Myz9trvX&#10;qC0LDI0SpIMW+axo4aTpVZ1DxK1WD+peh/rAvJP0pwF3cux35zoEo03/VZYAR7ZWemn2le4cBBSN&#10;9r4Dj4cOsL1FFP6cTbPlHCMKHrBie2gDPXSvLE/TM4zAl6VZ6BxtruObi/iadyQkD9k8w8jIlQND&#10;Zp50NP+n40NDFPPtMU6lqCMwDDreaMbc4KJlkNIHDTqasYgjj6NoQOt/yvdSi0HD15UgOd0ae8uk&#10;7wHZ3RkbZr8Ey3e2jLzXcE+qjsM1+HiCUuQS+Ue8K4ew6RD2IUHrFPUIEkfIASkbQiLScv4q0ukQ&#10;5pCyAxJ0sR7YkWYgTPciMgYLEbdnUj9fSho3JGvgNQwWIECQq+4vsZD5ODa8E1NoWCDHq0NjBKtj&#10;E2pVxDpmLoUzUV9gkMEdO7lja+kd9mjeIcWTl4tx1GLxjFFwQrwDhwsXDJ/Q8Rx1VMiblnOvPxeO&#10;xjydByJG8rZ0TsfF6HpzyTXaEbcQ/c8VAmDPwmDxiNKDNYyU19G2pOXBhngOusL1CuMa7tZGlo8w&#10;ulqGNQufBTAaqX9j1MOKLbD5tSWaYcS/CLh7Z9PZzO1kf5jNlxkc9NizGXuIoABVYIuh6c68tGGP&#10;b5Vu6wYyTb3uQn6GjVO1brw9v8AqHuD6e8svVLCebezx2Uc9faJWfwAAAP//AwBQSwMEFAAGAAgA&#10;AAAhAET/aevgAAAACQEAAA8AAABkcnMvZG93bnJldi54bWxMj8FOwzAMhu9IvENkJG4saTvoKE2n&#10;aQJO0yQ2pImb13httSapmqzt3p7sBEfbn35/f76cdMsG6l1jjYRoJoCRKa1qTCXhe//xtADmPBqF&#10;rTUk4UoOlsX9XY6ZsqP5omHnKxZCjMtQQu19l3Huypo0upntyITbyfYafRj7iqsexxCuWx4L8cI1&#10;NiZ8qLGjdU3leXfREj5HHFdJ9D5szqf19Wf/vD1sIpLy8WFavQHzNPk/GG76QR2K4HS0F6McayWk&#10;iXgNqIRYxMACkCbpHNjxtpgDL3L+v0HxCwAA//8DAFBLAQItABQABgAIAAAAIQC2gziS/gAAAOEB&#10;AAATAAAAAAAAAAAAAAAAAAAAAABbQ29udGVudF9UeXBlc10ueG1sUEsBAi0AFAAGAAgAAAAhADj9&#10;If/WAAAAlAEAAAsAAAAAAAAAAAAAAAAALwEAAF9yZWxzLy5yZWxzUEsBAi0AFAAGAAgAAAAhAPlx&#10;XQD0AgAA6gYAAA4AAAAAAAAAAAAAAAAALgIAAGRycy9lMm9Eb2MueG1sUEsBAi0AFAAGAAgAAAAh&#10;AET/aevgAAAACQEAAA8AAAAAAAAAAAAAAAAATgUAAGRycy9kb3ducmV2LnhtbFBLBQYAAAAABAAE&#10;APMAAABbBgAAAAA=&#10;">
                 <v:shape id="Freeform 7" o:spid="_x0000_s1027" style="position:absolute;left:7309;top:202;width:65;height:2;visibility:visible;mso-wrap-style:square;v-text-anchor:top" coordsize="65,2" o:gfxdata="UEsDBBQABgAIAAAAIQDb4fbL7gAAAIUBAAATAAAAW0NvbnRlbnRfVHlwZXNdLnhtbHyQz07DMAyH&#10;70i8Q+QralM4IITa7kDhCAiNB7ASt43WOlEcyvb2pNu4IODoPz9/n1xv9vOkForiPDdwXVagiI23&#10;jocG3rdPxR0oScgWJ8/UwIEENu3lRb09BBKV0ywNjCmFe63FjDSjlD4Q50nv44wpl3HQAc0OB9I3&#10;VXWrjedEnIq03oC27qjHjympx31un0wiTQLq4bS4shrAECZnMGVTvbD9QSnOhDInjzsyuiBXWQP0&#10;r4R18jfgnHvJr4nOknrFmJ5xzhraRtHWf3Kkpfz/yGo5S+H73hkquyhdjr3R8m2lj09svwAAAP//&#10;AwBQSwMEFAAGAAgAAAAhAFr0LFu/AAAAFQEAAAsAAABfcmVscy8ucmVsc2zPwWrDMAwG4Ptg72B0&#10;X5TuUMaI01uh19I+gLGVxCy2jGSy9e1nemrHjpL4P0nD4SetZiPRyNnCruvBUPYcYp4tXC/Htw8w&#10;Wl0ObuVMFm6kcBhfX4Yzra62kC6xqGlKVgtLreUTUf1CyWnHhXKbTCzJ1VbKjMX5LzcTvvf9HuXR&#10;gPHJNKdgQU5hB+ZyK23zHztFL6w81c5zQp6m6P9TMfB3PtPWFCczVQtB9N4U2rp2HOA44NMz4y8A&#10;AAD//wMAUEsDBBQABgAIAAAAIQCho8jGwgAAANoAAAAPAAAAZHJzL2Rvd25yZXYueG1sRI9Pi8Iw&#10;FMTvC36H8ARva+oeRKupqLCLN7Hqwduzef2jzUu3iVq/vVlY8DjMzG+Y+aIztbhT6yrLCkbDCARx&#10;ZnXFhYLD/vtzAsJ5ZI21ZVLwJAeLpPcxx1jbB+/onvpCBAi7GBWU3jexlC4ryaAb2oY4eLltDfog&#10;20LqFh8Bbmr5FUVjabDisFBiQ+uSsmt6MwqoMZ2+rI7b9HY6/OQYFeffbKnUoN8tZyA8df4d/m9v&#10;tIIp/F0JN0AmLwAAAP//AwBQSwECLQAUAAYACAAAACEA2+H2y+4AAACFAQAAEwAAAAAAAAAAAAAA&#10;AAAAAAAAW0NvbnRlbnRfVHlwZXNdLnhtbFBLAQItABQABgAIAAAAIQBa9CxbvwAAABUBAAALAAAA&#10;AAAAAAAAAAAAAB8BAABfcmVscy8ucmVsc1BLAQItABQABgAIAAAAIQCho8jGwgAAANoAAAAPAAAA&#10;AAAAAAAAAAAAAAcCAABkcnMvZG93bnJldi54bWxQSwUGAAAAAAMAAwC3AAAA9gIAAAAA&#10;" path="m,l66,e" filled="f" strokeweight=".14042mm">
                   <v:path arrowok="t" o:connecttype="custom" o:connectlocs="0,0;66,0" o:connectangles="0,0"/>
                 </v:shape>
@@ -4395,7 +4395,7 @@
         <mc:AlternateContent>
           <mc:Choice Requires="wpg">
             <w:drawing>
-              <wp:anchor distT="0" distB="0" distL="114300" distR="114300" simplePos="0" relativeHeight="251659776" behindDoc="1" locked="0" layoutInCell="1" allowOverlap="1" wp14:anchorId="2866D65B" wp14:editId="635E3597">
+              <wp:anchor distT="0" distB="0" distL="114300" distR="114300" simplePos="0" relativeHeight="251658752" behindDoc="1" locked="0" layoutInCell="1" allowOverlap="1" wp14:anchorId="2866D65B" wp14:editId="5D2D6841">
                 <wp:simplePos x="0" y="0"/>
                 <wp:positionH relativeFrom="page">
                   <wp:posOffset>1192530</wp:posOffset>
@@ -4500,7 +4500,7 @@
           </mc:Choice>
           <mc:Fallback>
             <w:pict>
-              <v:group w14:anchorId="7DD31172" id="Group 4" o:spid="_x0000_s1026" style="position:absolute;margin-left:93.9pt;margin-top:-31.4pt;width:358.65pt;height:.1pt;z-index:-251656704;mso-position-horizontal-relative:page" coordorigin="1878,-628" coordsize="7173,2" o:gfxdata="UEsDBBQABgAIAAAAIQC2gziS/gAAAOEBAAATAAAAW0NvbnRlbnRfVHlwZXNdLnhtbJSRQU7DMBBF&#10;90jcwfIWJU67QAgl6YK0S0CoHGBkTxKLZGx5TGhvj5O2G0SRWNoz/78nu9wcxkFMGNg6quQqL6RA&#10;0s5Y6ir5vt9lD1JwBDIwOMJKHpHlpr69KfdHjyxSmriSfYz+USnWPY7AufNIadK6MEJMx9ApD/oD&#10;OlTrorhX2lFEilmcO2RdNtjC5xDF9pCuTyYBB5bi6bQ4syoJ3g9WQ0ymaiLzg5KdCXlKLjvcW893&#10;SUOqXwnz5DrgnHtJTxOsQfEKIT7DmDSUCaxw7Rqn8787ZsmRM9e2VmPeBN4uqYvTtW7jvijg9N/y&#10;JsXecLq0q+WD6m8AAAD//wMAUEsDBBQABgAIAAAAIQA4/SH/1gAAAJQBAAALAAAAX3JlbHMvLnJl&#10;bHOkkMFqwzAMhu+DvYPRfXGawxijTi+j0GvpHsDYimMaW0Yy2fr2M4PBMnrbUb/Q94l/f/hMi1qR&#10;JVI2sOt6UJgd+ZiDgffL8ekFlFSbvV0oo4EbChzGx4f9GRdb25HMsYhqlCwG5lrLq9biZkxWOiqY&#10;22YiTra2kYMu1l1tQD30/bPm3wwYN0x18gb45AdQl1tp5j/sFB2T0FQ7R0nTNEV3j6o9feQzro1i&#10;OWA14Fm+Q8a1a8+Bvu/d/dMb2JY5uiPbhG/ktn4cqGU/er3pcvwCAAD//wMAUEsDBBQABgAIAAAA&#10;IQBHIsn7/wIAAPsGAAAOAAAAZHJzL2Uyb0RvYy54bWykVdtu2zAMfR+wfxD0uKH1ZXGSGnWKoTcM&#10;6LYCzT5AkeULJkuapMTpvn6UZKdu1mJAlweBMqnDo0OKOb/YdxztmDatFAVOTmOMmKCybEVd4B/r&#10;m5MlRsYSURIuBSvwIzP4YvX+3XmvcpbKRvKSaQQgwuS9KnBjrcqjyNCGdcScSsUEOCupO2Jhq+uo&#10;1KQH9I5HaRzPo17qUmlJmTHw9So48crjVxWj9ntVGWYRLzBws37Vft24NVqdk7zWRDUtHWiQN7Do&#10;SCsg6QHqiliCtrr9C6prqZZGVvaUyi6SVdVS5u8At0nio9vcarlV/i513tfqIBNIe6TTm2Hpt929&#10;Rm1Z4DlGgnRQIp8VzZw0vapziLjV6kHd63A/MO8k/WnAHR373b4OwWjTf5UlwJGtlV6afaU7BwGX&#10;RntfgcdDBdjeIgofZ1k2W2YZRhR8SboYCkQbqKI7lCwX0FDgO5mny1A82lwPhxfJ4lM4mTpXRPKQ&#10;0tMcaLk7QaeZJzHN/4n50BDFfI2Mk2oQczGKeaMZc92LsqCnDxrFNFMlJx5H0YDg/9TwBTlGJV8T&#10;g+R0a+wtk74WZHdnbHgDJVi+wuXQB2t4L1XH4Tl8PEExcrn8EmSvD2HJGPYhQusY9cinHkBHrHQM&#10;8lhncZa8iAX1CykdVjrBgmLWI0PSjKTpXgyswULEzZzY95qSxrXLGriNTQYIEORu+Eos5D6ODWeG&#10;FBqGyfEY0RjBGNkESRSxjplL4UzUF9hL4T50csfW0rvsUfdDkicvF9OoUMQJq+CGEy6Bb/FDUsd1&#10;Ulkhb1rOfRW4cFTSebZMvDhG8rZ0XkfH6HpzyTXaETch/W94PM/CYBKJ0qM1jJTXg21Jy4MN2TmI&#10;C08ttG54ZxtZPkIbaxnmLvxPgNFI/RujHmZugc2vLdEMI/5FwDs8S2YzN6T9ZpYtUtjoqWcz9RBB&#10;AarAFkPlnXlpw2DfKt3WDWQK1xXyM4ygqnV97vkFVsMGRoG3/IQF69kIn+591NN/1uoPAAAA//8D&#10;AFBLAwQUAAYACAAAACEA5CfhbOEAAAALAQAADwAAAGRycy9kb3ducmV2LnhtbEyPQU/CQBCF7yb+&#10;h82YeINtMVSo3RJC1BMxAUwMt6U7tA3d2aa7tOXfO3rR27yZlzffy1ajbUSPna8dKYinEQikwpma&#10;SgWfh7fJAoQPmoxuHKGCG3pY5fd3mU6NG2iH/T6UgkPIp1pBFUKbSumLCq32U9ci8e3sOqsDy66U&#10;ptMDh9tGzqIokVbXxB8q3eKmwuKyv1oF74Me1k/xa7+9nDe342H+8bWNUanHh3H9AiLgGP7M8IPP&#10;6JAz08ldyXjRsF48M3pQMElmPLBjGc1jEKffTQIyz+T/Dvk3AAAA//8DAFBLAQItABQABgAIAAAA&#10;IQC2gziS/gAAAOEBAAATAAAAAAAAAAAAAAAAAAAAAABbQ29udGVudF9UeXBlc10ueG1sUEsBAi0A&#10;FAAGAAgAAAAhADj9If/WAAAAlAEAAAsAAAAAAAAAAAAAAAAALwEAAF9yZWxzLy5yZWxzUEsBAi0A&#10;FAAGAAgAAAAhAEciyfv/AgAA+wYAAA4AAAAAAAAAAAAAAAAALgIAAGRycy9lMm9Eb2MueG1sUEsB&#10;Ai0AFAAGAAgAAAAhAOQn4WzhAAAACwEAAA8AAAAAAAAAAAAAAAAAWQUAAGRycy9kb3ducmV2Lnht&#10;bFBLBQYAAAAABAAEAPMAAABnBgAAAAA=&#10;">
+              <v:group w14:anchorId="62F3384A" id="Group 4" o:spid="_x0000_s1026" style="position:absolute;margin-left:93.9pt;margin-top:-31.4pt;width:358.65pt;height:.1pt;z-index:-251657728;mso-position-horizontal-relative:page" coordorigin="1878,-628" coordsize="7173,2" o:gfxdata="UEsDBBQABgAIAAAAIQC2gziS/gAAAOEBAAATAAAAW0NvbnRlbnRfVHlwZXNdLnhtbJSRQU7DMBBF&#10;90jcwfIWJU67QAgl6YK0S0CoHGBkTxKLZGx5TGhvj5O2G0SRWNoz/78nu9wcxkFMGNg6quQqL6RA&#10;0s5Y6ir5vt9lD1JwBDIwOMJKHpHlpr69KfdHjyxSmriSfYz+USnWPY7AufNIadK6MEJMx9ApD/oD&#10;OlTrorhX2lFEilmcO2RdNtjC5xDF9pCuTyYBB5bi6bQ4syoJ3g9WQ0ymaiLzg5KdCXlKLjvcW893&#10;SUOqXwnz5DrgnHtJTxOsQfEKIT7DmDSUCaxw7Rqn8787ZsmRM9e2VmPeBN4uqYvTtW7jvijg9N/y&#10;JsXecLq0q+WD6m8AAAD//wMAUEsDBBQABgAIAAAAIQA4/SH/1gAAAJQBAAALAAAAX3JlbHMvLnJl&#10;bHOkkMFqwzAMhu+DvYPRfXGawxijTi+j0GvpHsDYimMaW0Yy2fr2M4PBMnrbUb/Q94l/f/hMi1qR&#10;JVI2sOt6UJgd+ZiDgffL8ekFlFSbvV0oo4EbChzGx4f9GRdb25HMsYhqlCwG5lrLq9biZkxWOiqY&#10;22YiTra2kYMu1l1tQD30/bPm3wwYN0x18gb45AdQl1tp5j/sFB2T0FQ7R0nTNEV3j6o9feQzro1i&#10;OWA14Fm+Q8a1a8+Bvu/d/dMb2JY5uiPbhG/ktn4cqGU/er3pcvwCAAD//wMAUEsDBBQABgAIAAAA&#10;IQBHIsn7/wIAAPsGAAAOAAAAZHJzL2Uyb0RvYy54bWykVdtu2zAMfR+wfxD0uKH1ZXGSGnWKoTcM&#10;6LYCzT5AkeULJkuapMTpvn6UZKdu1mJAlweBMqnDo0OKOb/YdxztmDatFAVOTmOMmKCybEVd4B/r&#10;m5MlRsYSURIuBSvwIzP4YvX+3XmvcpbKRvKSaQQgwuS9KnBjrcqjyNCGdcScSsUEOCupO2Jhq+uo&#10;1KQH9I5HaRzPo17qUmlJmTHw9So48crjVxWj9ntVGWYRLzBws37Vft24NVqdk7zWRDUtHWiQN7Do&#10;SCsg6QHqiliCtrr9C6prqZZGVvaUyi6SVdVS5u8At0nio9vcarlV/i513tfqIBNIe6TTm2Hpt929&#10;Rm1Z4DlGgnRQIp8VzZw0vapziLjV6kHd63A/MO8k/WnAHR373b4OwWjTf5UlwJGtlV6afaU7BwGX&#10;RntfgcdDBdjeIgofZ1k2W2YZRhR8SboYCkQbqKI7lCwX0FDgO5mny1A82lwPhxfJ4lM4mTpXRPKQ&#10;0tMcaLk7QaeZJzHN/4n50BDFfI2Mk2oQczGKeaMZc92LsqCnDxrFNFMlJx5H0YDg/9TwBTlGJV8T&#10;g+R0a+wtk74WZHdnbHgDJVi+wuXQB2t4L1XH4Tl8PEExcrn8EmSvD2HJGPYhQusY9cinHkBHrHQM&#10;8lhncZa8iAX1CykdVjrBgmLWI0PSjKTpXgyswULEzZzY95qSxrXLGriNTQYIEORu+Eos5D6ODWeG&#10;FBqGyfEY0RjBGNkESRSxjplL4UzUF9hL4T50csfW0rvsUfdDkicvF9OoUMQJq+CGEy6Bb/FDUsd1&#10;Ulkhb1rOfRW4cFTSebZMvDhG8rZ0XkfH6HpzyTXaETch/W94PM/CYBKJ0qM1jJTXg21Jy4MN2TmI&#10;C08ttG54ZxtZPkIbaxnmLvxPgNFI/RujHmZugc2vLdEMI/5FwDs8S2YzN6T9ZpYtUtjoqWcz9RBB&#10;AarAFkPlnXlpw2DfKt3WDWQK1xXyM4ygqnV97vkFVsMGRoG3/IQF69kIn+591NN/1uoPAAAA//8D&#10;AFBLAwQUAAYACAAAACEA5CfhbOEAAAALAQAADwAAAGRycy9kb3ducmV2LnhtbEyPQU/CQBCF7yb+&#10;h82YeINtMVSo3RJC1BMxAUwMt6U7tA3d2aa7tOXfO3rR27yZlzffy1ajbUSPna8dKYinEQikwpma&#10;SgWfh7fJAoQPmoxuHKGCG3pY5fd3mU6NG2iH/T6UgkPIp1pBFUKbSumLCq32U9ci8e3sOqsDy66U&#10;ptMDh9tGzqIokVbXxB8q3eKmwuKyv1oF74Me1k/xa7+9nDe342H+8bWNUanHh3H9AiLgGP7M8IPP&#10;6JAz08ldyXjRsF48M3pQMElmPLBjGc1jEKffTQIyz+T/Dvk3AAAA//8DAFBLAQItABQABgAIAAAA&#10;IQC2gziS/gAAAOEBAAATAAAAAAAAAAAAAAAAAAAAAABbQ29udGVudF9UeXBlc10ueG1sUEsBAi0A&#10;FAAGAAgAAAAhADj9If/WAAAAlAEAAAsAAAAAAAAAAAAAAAAALwEAAF9yZWxzLy5yZWxzUEsBAi0A&#10;FAAGAAgAAAAhAEciyfv/AgAA+wYAAA4AAAAAAAAAAAAAAAAALgIAAGRycy9lMm9Eb2MueG1sUEsB&#10;Ai0AFAAGAAgAAAAhAOQn4WzhAAAACwEAAA8AAAAAAAAAAAAAAAAAWQUAAGRycy9kb3ducmV2Lnht&#10;bFBLBQYAAAAABAAEAPMAAABnBgAAAAA=&#10;">
                 <v:shape id="Freeform 5" o:spid="_x0000_s1027" style="position:absolute;left:1878;top:-628;width:7173;height:2;visibility:visible;mso-wrap-style:square;v-text-anchor:top" coordsize="7173,2" o:gfxdata="UEsDBBQABgAIAAAAIQDb4fbL7gAAAIUBAAATAAAAW0NvbnRlbnRfVHlwZXNdLnhtbHyQz07DMAyH&#10;70i8Q+QralM4IITa7kDhCAiNB7ASt43WOlEcyvb2pNu4IODoPz9/n1xv9vOkForiPDdwXVagiI23&#10;jocG3rdPxR0oScgWJ8/UwIEENu3lRb09BBKV0ywNjCmFe63FjDSjlD4Q50nv44wpl3HQAc0OB9I3&#10;VXWrjedEnIq03oC27qjHjympx31un0wiTQLq4bS4shrAECZnMGVTvbD9QSnOhDInjzsyuiBXWQP0&#10;r4R18jfgnHvJr4nOknrFmJ5xzhraRtHWf3Kkpfz/yGo5S+H73hkquyhdjr3R8m2lj09svwAAAP//&#10;AwBQSwMEFAAGAAgAAAAhAFr0LFu/AAAAFQEAAAsAAABfcmVscy8ucmVsc2zPwWrDMAwG4Ptg72B0&#10;X5TuUMaI01uh19I+gLGVxCy2jGSy9e1nemrHjpL4P0nD4SetZiPRyNnCruvBUPYcYp4tXC/Htw8w&#10;Wl0ObuVMFm6kcBhfX4Yzra62kC6xqGlKVgtLreUTUf1CyWnHhXKbTCzJ1VbKjMX5LzcTvvf9HuXR&#10;gPHJNKdgQU5hB+ZyK23zHztFL6w81c5zQp6m6P9TMfB3PtPWFCczVQtB9N4U2rp2HOA44NMz4y8A&#10;AAD//wMAUEsDBBQABgAIAAAAIQAaeWD4xAAAANoAAAAPAAAAZHJzL2Rvd25yZXYueG1sRI/NbsIw&#10;EITvSH0Ha5G4gUMPLaQYVFVpQOqFv0OPS7zEUeN1FLtJ2qevKyFxHM18M5rVZrC16Kj1lWMF81kC&#10;grhwuuJSwfn0Pl2A8AFZY+2YFPyQh836YbTCVLueD9QdQyliCfsUFZgQmlRKXxiy6GeuIY7e1bUW&#10;Q5RtKXWLfSy3tXxMkidpseK4YLChN0PF1/HbKngO+4+i+czrnf9dyjw7bzNzYaUm4+H1BUSgIdzD&#10;N3qnIwf/V+INkOs/AAAA//8DAFBLAQItABQABgAIAAAAIQDb4fbL7gAAAIUBAAATAAAAAAAAAAAA&#10;AAAAAAAAAABbQ29udGVudF9UeXBlc10ueG1sUEsBAi0AFAAGAAgAAAAhAFr0LFu/AAAAFQEAAAsA&#10;AAAAAAAAAAAAAAAAHwEAAF9yZWxzLy5yZWxzUEsBAi0AFAAGAAgAAAAhABp5YPjEAAAA2gAAAA8A&#10;AAAAAAAAAAAAAAAABwIAAGRycy9kb3ducmV2LnhtbFBLBQYAAAAAAwADALcAAAD4AgAAAAA=&#10;" path="m,l7173,e" filled="f" strokeweight=".73836mm">
                   <v:path arrowok="t" o:connecttype="custom" o:connectlocs="0,0;7173,0" o:connectangles="0,0"/>
                 </v:shape>
@@ -7078,7 +7078,7 @@
         <mc:AlternateContent>
           <mc:Choice Requires="wpg">
             <w:drawing>
-              <wp:anchor distT="0" distB="0" distL="114300" distR="114300" simplePos="0" relativeHeight="251660800" behindDoc="1" locked="0" layoutInCell="1" allowOverlap="1" wp14:anchorId="0C3A39ED" wp14:editId="427F0B4E">
+              <wp:anchor distT="0" distB="0" distL="114300" distR="114300" simplePos="0" relativeHeight="251659776" behindDoc="1" locked="0" layoutInCell="1" allowOverlap="1" wp14:anchorId="0C3A39ED" wp14:editId="32057B8D">
                 <wp:simplePos x="0" y="0"/>
                 <wp:positionH relativeFrom="page">
                   <wp:posOffset>1192530</wp:posOffset>
@@ -7183,7 +7183,7 @@
           </mc:Choice>
           <mc:Fallback>
             <w:pict>
-              <v:group w14:anchorId="798997C0" id="Group 2" o:spid="_x0000_s1026" style="position:absolute;margin-left:93.9pt;margin-top:249.5pt;width:358.65pt;height:.1pt;z-index:-251655680;mso-position-horizontal-relative:page;mso-position-vertical-relative:page" coordorigin="1878,4990" coordsize="7173,2" o:gfxdata="UEsDBBQABgAIAAAAIQC2gziS/gAAAOEBAAATAAAAW0NvbnRlbnRfVHlwZXNdLnhtbJSRQU7DMBBF&#10;90jcwfIWJU67QAgl6YK0S0CoHGBkTxKLZGx5TGhvj5O2G0SRWNoz/78nu9wcxkFMGNg6quQqL6RA&#10;0s5Y6ir5vt9lD1JwBDIwOMJKHpHlpr69KfdHjyxSmriSfYz+USnWPY7AufNIadK6MEJMx9ApD/oD&#10;OlTrorhX2lFEilmcO2RdNtjC5xDF9pCuTyYBB5bi6bQ4syoJ3g9WQ0ymaiLzg5KdCXlKLjvcW893&#10;SUOqXwnz5DrgnHtJTxOsQfEKIT7DmDSUCaxw7Rqn8787ZsmRM9e2VmPeBN4uqYvTtW7jvijg9N/y&#10;JsXecLq0q+WD6m8AAAD//wMAUEsDBBQABgAIAAAAIQA4/SH/1gAAAJQBAAALAAAAX3JlbHMvLnJl&#10;bHOkkMFqwzAMhu+DvYPRfXGawxijTi+j0GvpHsDYimMaW0Yy2fr2M4PBMnrbUb/Q94l/f/hMi1qR&#10;JVI2sOt6UJgd+ZiDgffL8ekFlFSbvV0oo4EbChzGx4f9GRdb25HMsYhqlCwG5lrLq9biZkxWOiqY&#10;22YiTra2kYMu1l1tQD30/bPm3wwYN0x18gb45AdQl1tp5j/sFB2T0FQ7R0nTNEV3j6o9feQzro1i&#10;OWA14Fm+Q8a1a8+Bvu/d/dMb2JY5uiPbhG/ktn4cqGU/er3pcvwCAAD//wMAUEsDBBQABgAIAAAA&#10;IQAArWBA/gIAAPsGAAAOAAAAZHJzL2Uyb0RvYy54bWykVdtu2zAMfR+wfxD0uGH1pU6TGHWKoTcM&#10;6LYCzT5AkeULJkuapMTpvn6UZKdu1mJAlweDMunDw0OKOb/YdxztmDatFAVOTmKMmKCybEVd4B/r&#10;m08LjIwloiRcClbgR2bwxer9u/Ne5SyVjeQl0whAhMl7VeDGWpVHkaEN64g5kYoJcFZSd8TCUddR&#10;qUkP6B2P0jg+i3qpS6UlZcbA26vgxCuPX1WM2u9VZZhFvMDAzfqn9s+Ne0arc5LXmqimpQMN8gYW&#10;HWkFJD1AXRFL0Fa3f0F1LdXSyMqeUNlFsqpaynwNUE0SH1Vzq+VW+VrqvK/VQSaQ9kinN8PSb7t7&#10;jdqywBlGgnTQIp8VpU6aXtU5RNxq9aDudagPzDtJfxpwR8d+d65DMNr0X2UJcGRrpZdmX+nOQUDR&#10;aO878HjoANtbROFlNptli9kMIwq+JJ0PDaINdNF9lCzmMFDgy5bLg+96+HiezE/Dl558RPKQ0tMc&#10;aLmaYNLMk5jm/8R8aIhivkfGSTWICRUEMW80Y2560WnQ0weNYpqpkhOPo2hA8H9q+IIco5KviUFy&#10;ujX2lknfC7K7MzbcgRIs3+FyoL6G+1J1HK7Dx08oRi6Xfwx35hCWjGEfIrSOUY986gF0xErHII+1&#10;jGfJi1jQv5DSYaUTLGhmPTIkzUia7sXAGixE3M6J/awpady4rIHbOGSAAEGuwldiIfdxbPhmSKFh&#10;mRyvEY0RrJFNkEQR65i5FM5EfYG9FO5FJ3dsLb3LHk0/JHnycjGNCk2csApu+MIlgAsYDJ/UcZ10&#10;VsiblnPfBS4clfRstki8OEbytnReR8foenPJNdoRtyH9z1UDaM/CYBOJ0qM1jJTXg21Jy4MN8RzE&#10;hasWRjfcs40sH2GMtQx7F/4nwGik/o1RDzu3wObXlmiGEf8i4B4ukyxzS9ofstk8hYOeejZTDxEU&#10;oApsMXTemZc2LPat0m3dQKZQrpCfYQVVrZtzzy+wGg6wCrzlNyxYz1b49Oyjnv6zVn8AAAD//wMA&#10;UEsDBBQABgAIAAAAIQCNEpjQ4QAAAAsBAAAPAAAAZHJzL2Rvd25yZXYueG1sTI9BT8JAEIXvJv6H&#10;zZh4k21RlNZuCSHqiZAIJoTb0h3ahu5s013a8u8dvejxvXl5871sMdpG9Nj52pGCeBKBQCqcqalU&#10;8LV7f5iD8EGT0Y0jVHBFD4v89ibTqXEDfWK/DaXgEvKpVlCF0KZS+qJCq/3EtUh8O7nO6sCyK6Xp&#10;9MDltpHTKHqWVtfEHyrd4qrC4ry9WAUfgx6Wj/Fbvz6fVtfDbrbZr2NU6v5uXL6CCDiGvzD84DM6&#10;5Mx0dBcyXjSs5y+MHhQ8JQmP4kQSzWIQx19nCjLP5P8N+TcAAAD//wMAUEsBAi0AFAAGAAgAAAAh&#10;ALaDOJL+AAAA4QEAABMAAAAAAAAAAAAAAAAAAAAAAFtDb250ZW50X1R5cGVzXS54bWxQSwECLQAU&#10;AAYACAAAACEAOP0h/9YAAACUAQAACwAAAAAAAAAAAAAAAAAvAQAAX3JlbHMvLnJlbHNQSwECLQAU&#10;AAYACAAAACEAAK1gQP4CAAD7BgAADgAAAAAAAAAAAAAAAAAuAgAAZHJzL2Uyb0RvYy54bWxQSwEC&#10;LQAUAAYACAAAACEAjRKY0OEAAAALAQAADwAAAAAAAAAAAAAAAABYBQAAZHJzL2Rvd25yZXYueG1s&#10;UEsFBgAAAAAEAAQA8wAAAGYGAAAAAA==&#10;">
+              <v:group w14:anchorId="4A924E4A" id="Group 2" o:spid="_x0000_s1026" style="position:absolute;margin-left:93.9pt;margin-top:249.5pt;width:358.65pt;height:.1pt;z-index:-251656704;mso-position-horizontal-relative:page;mso-position-vertical-relative:page" coordorigin="1878,4990" coordsize="7173,2" o:gfxdata="UEsDBBQABgAIAAAAIQC2gziS/gAAAOEBAAATAAAAW0NvbnRlbnRfVHlwZXNdLnhtbJSRQU7DMBBF&#10;90jcwfIWJU67QAgl6YK0S0CoHGBkTxKLZGx5TGhvj5O2G0SRWNoz/78nu9wcxkFMGNg6quQqL6RA&#10;0s5Y6ir5vt9lD1JwBDIwOMJKHpHlpr69KfdHjyxSmriSfYz+USnWPY7AufNIadK6MEJMx9ApD/oD&#10;OlTrorhX2lFEilmcO2RdNtjC5xDF9pCuTyYBB5bi6bQ4syoJ3g9WQ0ymaiLzg5KdCXlKLjvcW893&#10;SUOqXwnz5DrgnHtJTxOsQfEKIT7DmDSUCaxw7Rqn8787ZsmRM9e2VmPeBN4uqYvTtW7jvijg9N/y&#10;JsXecLq0q+WD6m8AAAD//wMAUEsDBBQABgAIAAAAIQA4/SH/1gAAAJQBAAALAAAAX3JlbHMvLnJl&#10;bHOkkMFqwzAMhu+DvYPRfXGawxijTi+j0GvpHsDYimMaW0Yy2fr2M4PBMnrbUb/Q94l/f/hMi1qR&#10;JVI2sOt6UJgd+ZiDgffL8ekFlFSbvV0oo4EbChzGx4f9GRdb25HMsYhqlCwG5lrLq9biZkxWOiqY&#10;22YiTra2kYMu1l1tQD30/bPm3wwYN0x18gb45AdQl1tp5j/sFB2T0FQ7R0nTNEV3j6o9feQzro1i&#10;OWA14Fm+Q8a1a8+Bvu/d/dMb2JY5uiPbhG/ktn4cqGU/er3pcvwCAAD//wMAUEsDBBQABgAIAAAA&#10;IQAArWBA/gIAAPsGAAAOAAAAZHJzL2Uyb0RvYy54bWykVdtu2zAMfR+wfxD0uGH1pU6TGHWKoTcM&#10;6LYCzT5AkeULJkuapMTpvn6UZKdu1mJAlweDMunDw0OKOb/YdxztmDatFAVOTmKMmKCybEVd4B/r&#10;m08LjIwloiRcClbgR2bwxer9u/Ne5SyVjeQl0whAhMl7VeDGWpVHkaEN64g5kYoJcFZSd8TCUddR&#10;qUkP6B2P0jg+i3qpS6UlZcbA26vgxCuPX1WM2u9VZZhFvMDAzfqn9s+Ne0arc5LXmqimpQMN8gYW&#10;HWkFJD1AXRFL0Fa3f0F1LdXSyMqeUNlFsqpaynwNUE0SH1Vzq+VW+VrqvK/VQSaQ9kinN8PSb7t7&#10;jdqywBlGgnTQIp8VpU6aXtU5RNxq9aDudagPzDtJfxpwR8d+d65DMNr0X2UJcGRrpZdmX+nOQUDR&#10;aO878HjoANtbROFlNptli9kMIwq+JJ0PDaINdNF9lCzmMFDgy5bLg+96+HiezE/Dl558RPKQ0tMc&#10;aLmaYNLMk5jm/8R8aIhivkfGSTWICRUEMW80Y2560WnQ0weNYpqpkhOPo2hA8H9q+IIco5KviUFy&#10;ujX2lknfC7K7MzbcgRIs3+FyoL6G+1J1HK7Dx08oRi6Xfwx35hCWjGEfIrSOUY986gF0xErHII+1&#10;jGfJi1jQv5DSYaUTLGhmPTIkzUia7sXAGixE3M6J/awpady4rIHbOGSAAEGuwldiIfdxbPhmSKFh&#10;mRyvEY0RrJFNkEQR65i5FM5EfYG9FO5FJ3dsLb3LHk0/JHnycjGNCk2csApu+MIlgAsYDJ/UcZ10&#10;VsiblnPfBS4clfRstki8OEbytnReR8foenPJNdoRtyH9z1UDaM/CYBOJ0qM1jJTXg21Jy4MN8RzE&#10;hasWRjfcs40sH2GMtQx7F/4nwGik/o1RDzu3wObXlmiGEf8i4B4ukyxzS9ofstk8hYOeejZTDxEU&#10;oApsMXTemZc2LPat0m3dQKZQrpCfYQVVrZtzzy+wGg6wCrzlNyxYz1b49Oyjnv6zVn8AAAD//wMA&#10;UEsDBBQABgAIAAAAIQCNEpjQ4QAAAAsBAAAPAAAAZHJzL2Rvd25yZXYueG1sTI9BT8JAEIXvJv6H&#10;zZh4k21RlNZuCSHqiZAIJoTb0h3ahu5s013a8u8dvejxvXl5871sMdpG9Nj52pGCeBKBQCqcqalU&#10;8LV7f5iD8EGT0Y0jVHBFD4v89ibTqXEDfWK/DaXgEvKpVlCF0KZS+qJCq/3EtUh8O7nO6sCyK6Xp&#10;9MDltpHTKHqWVtfEHyrd4qrC4ry9WAUfgx6Wj/Fbvz6fVtfDbrbZr2NU6v5uXL6CCDiGvzD84DM6&#10;5Mx0dBcyXjSs5y+MHhQ8JQmP4kQSzWIQx19nCjLP5P8N+TcAAAD//wMAUEsBAi0AFAAGAAgAAAAh&#10;ALaDOJL+AAAA4QEAABMAAAAAAAAAAAAAAAAAAAAAAFtDb250ZW50X1R5cGVzXS54bWxQSwECLQAU&#10;AAYACAAAACEAOP0h/9YAAACUAQAACwAAAAAAAAAAAAAAAAAvAQAAX3JlbHMvLnJlbHNQSwECLQAU&#10;AAYACAAAACEAAK1gQP4CAAD7BgAADgAAAAAAAAAAAAAAAAAuAgAAZHJzL2Uyb0RvYy54bWxQSwEC&#10;LQAUAAYACAAAACEAjRKY0OEAAAALAQAADwAAAAAAAAAAAAAAAABYBQAAZHJzL2Rvd25yZXYueG1s&#10;UEsFBgAAAAAEAAQA8wAAAGYGAAAAAA==&#10;">
                 <v:shape id="Freeform 3" o:spid="_x0000_s1027" style="position:absolute;left:1878;top:4990;width:7173;height:2;visibility:visible;mso-wrap-style:square;v-text-anchor:top" coordsize="7173,2" o:gfxdata="UEsDBBQABgAIAAAAIQDb4fbL7gAAAIUBAAATAAAAW0NvbnRlbnRfVHlwZXNdLnhtbHyQz07DMAyH&#10;70i8Q+QralM4IITa7kDhCAiNB7ASt43WOlEcyvb2pNu4IODoPz9/n1xv9vOkForiPDdwXVagiI23&#10;jocG3rdPxR0oScgWJ8/UwIEENu3lRb09BBKV0ywNjCmFe63FjDSjlD4Q50nv44wpl3HQAc0OB9I3&#10;VXWrjedEnIq03oC27qjHjympx31un0wiTQLq4bS4shrAECZnMGVTvbD9QSnOhDInjzsyuiBXWQP0&#10;r4R18jfgnHvJr4nOknrFmJ5xzhraRtHWf3Kkpfz/yGo5S+H73hkquyhdjr3R8m2lj09svwAAAP//&#10;AwBQSwMEFAAGAAgAAAAhAFr0LFu/AAAAFQEAAAsAAABfcmVscy8ucmVsc2zPwWrDMAwG4Ptg72B0&#10;X5TuUMaI01uh19I+gLGVxCy2jGSy9e1nemrHjpL4P0nD4SetZiPRyNnCruvBUPYcYp4tXC/Htw8w&#10;Wl0ObuVMFm6kcBhfX4Yzra62kC6xqGlKVgtLreUTUf1CyWnHhXKbTCzJ1VbKjMX5LzcTvvf9HuXR&#10;gPHJNKdgQU5hB+ZyK23zHztFL6w81c5zQp6m6P9TMfB3PtPWFCczVQtB9N4U2rp2HOA44NMz4y8A&#10;AAD//wMAUEsDBBQABgAIAAAAIQCF51sUwwAAANoAAAAPAAAAZHJzL2Rvd25yZXYueG1sRI9PawIx&#10;FMTvBb9DeIK3mlWw1dUoImoFL/47eHxunpvFzcuyibrtpzeFQo/DzPyGmcwaW4oH1b5wrKDXTUAQ&#10;Z04XnCs4HVfvQxA+IGssHZOCb/Iwm7beJphq9+Q9PQ4hFxHCPkUFJoQqldJnhiz6rquIo3d1tcUQ&#10;ZZ1LXeMzwm0p+0nyIS0WHBcMVrQwlN0Od6vgM+y2WXVelxv/M5Lr5elraS6sVKfdzMcgAjXhP/zX&#10;3mgFA/i9Em+AnL4AAAD//wMAUEsBAi0AFAAGAAgAAAAhANvh9svuAAAAhQEAABMAAAAAAAAAAAAA&#10;AAAAAAAAAFtDb250ZW50X1R5cGVzXS54bWxQSwECLQAUAAYACAAAACEAWvQsW78AAAAVAQAACwAA&#10;AAAAAAAAAAAAAAAfAQAAX3JlbHMvLnJlbHNQSwECLQAUAAYACAAAACEAhedbFMMAAADaAAAADwAA&#10;AAAAAAAAAAAAAAAHAgAAZHJzL2Rvd25yZXYueG1sUEsFBgAAAAADAAMAtwAAAPcCAAAAAA==&#10;" path="m,l7173,e" filled="f" strokeweight=".73836mm">
                   <v:path arrowok="t" o:connecttype="custom" o:connectlocs="0,0;7173,0" o:connectangles="0,0"/>
                 </v:shape>
@@ -11765,7 +11765,7 @@
                 <w:noProof/>
                 <w:webHidden/>
               </w:rPr>
-              <w:t>44</w:t>
+              <w:t>47</w:t>
             </w:r>
             <w:r>
               <w:rPr>
@@ -11835,7 +11835,7 @@
                 <w:noProof/>
                 <w:webHidden/>
               </w:rPr>
-              <w:t>45</w:t>
+              <w:t>47</w:t>
             </w:r>
             <w:r>
               <w:rPr>
@@ -11867,14 +11867,14 @@
       <w:pPr>
         <w:pStyle w:val="Ttulo1"/>
       </w:pPr>
-      <w:bookmarkStart w:id="29" w:name="_Toc64900055"/>
-      <w:bookmarkStart w:id="30" w:name="_Capítulo_1:_Introducción"/>
-      <w:bookmarkEnd w:id="30"/>
+      <w:bookmarkStart w:id="29" w:name="_Capítulo_1:_Introducción"/>
+      <w:bookmarkStart w:id="30" w:name="_Toc64900055"/>
+      <w:bookmarkEnd w:id="29"/>
       <w:r>
         <w:lastRenderedPageBreak/>
         <w:t>Capítulo 1: Introducción</w:t>
       </w:r>
-      <w:bookmarkEnd w:id="29"/>
+      <w:bookmarkEnd w:id="30"/>
     </w:p>
     <w:p>
       <w:pPr>
@@ -12579,7 +12579,7 @@
         </w:rPr>
         <w:lastRenderedPageBreak/>
         <w:drawing>
-          <wp:anchor distT="0" distB="0" distL="114300" distR="114300" simplePos="0" relativeHeight="251663872" behindDoc="0" locked="0" layoutInCell="1" allowOverlap="1" wp14:anchorId="7D0F3295" wp14:editId="64F2D241">
+          <wp:anchor distT="0" distB="0" distL="114300" distR="114300" simplePos="0" relativeHeight="251662848" behindDoc="0" locked="0" layoutInCell="1" allowOverlap="1" wp14:anchorId="7D0F3295" wp14:editId="1761A651">
             <wp:simplePos x="0" y="0"/>
             <wp:positionH relativeFrom="margin">
               <wp:posOffset>425392</wp:posOffset>
@@ -16635,7 +16635,7 @@
                 <w:noProof/>
               </w:rPr>
               <w:drawing>
-                <wp:inline distT="0" distB="0" distL="0" distR="0" wp14:anchorId="038CB766" wp14:editId="57F47C0F">
+                <wp:inline distT="0" distB="0" distL="0" distR="0" wp14:anchorId="038CB766" wp14:editId="18363FF4">
                   <wp:extent cx="1673167" cy="1673167"/>
                   <wp:effectExtent l="0" t="0" r="3810" b="3810"/>
                   <wp:docPr id="27" name="Imagen 27"/>
@@ -18168,7 +18168,7 @@
                 <w:noProof/>
               </w:rPr>
               <w:drawing>
-                <wp:inline distT="0" distB="0" distL="0" distR="0" wp14:anchorId="6DF0C2EA" wp14:editId="19927D42">
+                <wp:inline distT="0" distB="0" distL="0" distR="0" wp14:anchorId="6DF0C2EA" wp14:editId="744034E6">
                   <wp:extent cx="1596909" cy="1596909"/>
                   <wp:effectExtent l="0" t="0" r="3810" b="3810"/>
                   <wp:docPr id="30" name="Imagen 30"/>
@@ -19773,7 +19773,7 @@
                 <w:noProof/>
               </w:rPr>
               <w:drawing>
-                <wp:inline distT="0" distB="0" distL="0" distR="0" wp14:anchorId="0347A1F5" wp14:editId="3B6D0575">
+                <wp:inline distT="0" distB="0" distL="0" distR="0" wp14:anchorId="0347A1F5" wp14:editId="5E3A63C6">
                   <wp:extent cx="2272146" cy="1396265"/>
                   <wp:effectExtent l="0" t="0" r="0" b="0"/>
                   <wp:docPr id="34" name="Imagen 34" descr="What is the font used in Serum? | AudioSEX - Professional Audio Forum"/>
@@ -20647,7 +20647,7 @@
                 <w:noProof/>
               </w:rPr>
               <w:drawing>
-                <wp:inline distT="0" distB="0" distL="0" distR="0" wp14:anchorId="43E9E2CC" wp14:editId="2D7286B6">
+                <wp:inline distT="0" distB="0" distL="0" distR="0" wp14:anchorId="43E9E2CC" wp14:editId="01128577">
                   <wp:extent cx="2532149" cy="725641"/>
                   <wp:effectExtent l="0" t="0" r="0" b="0"/>
                   <wp:docPr id="37" name="Imagen 37" descr="midi.city -- online synthesizer -- community - discussion, bug reports,  feature requests, etc."/>
@@ -32780,14 +32780,7 @@
           <w:sz w:val="28"/>
           <w:szCs w:val="28"/>
         </w:rPr>
-        <w:t xml:space="preserve"> </w:t>
-      </w:r>
-      <w:r>
-        <w:rPr>
-          <w:sz w:val="28"/>
-          <w:szCs w:val="28"/>
-        </w:rPr>
-        <w:t>Frontend</w:t>
+        <w:t xml:space="preserve"> Frontend</w:t>
       </w:r>
     </w:p>
     <w:p/>
@@ -32945,7 +32938,12 @@
     <w:p/>
     <w:p>
       <w:r>
-        <w:t>Para lograr la generación y reproducción de señales de audio digital necesitamos emular el comportamiento de un sintetizador analógico. Como se mencionó en la introducción (</w:t>
+        <w:t xml:space="preserve">Para lograr la generación y reproducción de señales de audio digital necesitamos emular el comportamiento de un sintetizador analógico. </w:t>
+      </w:r>
+    </w:p>
+    <w:p>
+      <w:r>
+        <w:t>Como se mencionó en la introducción (</w:t>
       </w:r>
       <w:hyperlink w:anchor="_Capítulo_1:_Introducción" w:history="1">
         <w:r>
@@ -32975,11 +32973,858 @@
       <w:r>
         <w:t>de manera que la señal de audio resultante será la suma de todas las señales generadas.</w:t>
       </w:r>
+      <w:r>
+        <w:t xml:space="preserve"> La síntesis desarrollada en este sistema sigue el siguiente esquema:</w:t>
+      </w:r>
     </w:p>
     <w:p/>
     <w:p>
       <w:r>
-        <w:t>La señal que el usuario percibirá cuando utilice el sistema será el resultado de sumar:</w:t>
+        <w:rPr>
+          <w:noProof/>
+        </w:rPr>
+        <mc:AlternateContent>
+          <mc:Choice Requires="wpg">
+            <w:drawing>
+              <wp:anchor distT="0" distB="0" distL="114300" distR="114300" simplePos="0" relativeHeight="251685376" behindDoc="1" locked="0" layoutInCell="1" allowOverlap="1" wp14:anchorId="3F7E7203" wp14:editId="1CC470D3">
+                <wp:simplePos x="0" y="0"/>
+                <wp:positionH relativeFrom="column">
+                  <wp:posOffset>-74295</wp:posOffset>
+                </wp:positionH>
+                <wp:positionV relativeFrom="paragraph">
+                  <wp:posOffset>39370</wp:posOffset>
+                </wp:positionV>
+                <wp:extent cx="5661660" cy="2788920"/>
+                <wp:effectExtent l="0" t="0" r="15240" b="11430"/>
+                <wp:wrapTight wrapText="bothSides">
+                  <wp:wrapPolygon edited="0">
+                    <wp:start x="0" y="0"/>
+                    <wp:lineTo x="0" y="21541"/>
+                    <wp:lineTo x="21585" y="21541"/>
+                    <wp:lineTo x="21585" y="0"/>
+                    <wp:lineTo x="0" y="0"/>
+                  </wp:wrapPolygon>
+                </wp:wrapTight>
+                <wp:docPr id="43" name="Grupo 43"/>
+                <wp:cNvGraphicFramePr/>
+                <a:graphic xmlns:a="http://schemas.openxmlformats.org/drawingml/2006/main">
+                  <a:graphicData uri="http://schemas.microsoft.com/office/word/2010/wordprocessingGroup">
+                    <wpg:wgp>
+                      <wpg:cNvGrpSpPr/>
+                      <wpg:grpSpPr>
+                        <a:xfrm>
+                          <a:off x="0" y="0"/>
+                          <a:ext cx="5661660" cy="2788920"/>
+                          <a:chOff x="0" y="0"/>
+                          <a:chExt cx="5661660" cy="2788920"/>
+                        </a:xfrm>
+                      </wpg:grpSpPr>
+                      <wps:wsp>
+                        <wps:cNvPr id="25" name="Rectángulo 25"/>
+                        <wps:cNvSpPr/>
+                        <wps:spPr>
+                          <a:xfrm>
+                            <a:off x="0" y="0"/>
+                            <a:ext cx="5661660" cy="2788920"/>
+                          </a:xfrm>
+                          <a:prstGeom prst="rect">
+                            <a:avLst/>
+                          </a:prstGeom>
+                          <a:noFill/>
+                          <a:ln w="9525" cap="flat" cmpd="sng" algn="ctr">
+                            <a:solidFill>
+                              <a:schemeClr val="dk1"/>
+                            </a:solidFill>
+                            <a:prstDash val="solid"/>
+                            <a:round/>
+                            <a:headEnd type="none" w="med" len="med"/>
+                            <a:tailEnd type="none" w="med" len="med"/>
+                          </a:ln>
+                        </wps:spPr>
+                        <wps:style>
+                          <a:lnRef idx="0">
+                            <a:scrgbClr r="0" g="0" b="0"/>
+                          </a:lnRef>
+                          <a:fillRef idx="0">
+                            <a:scrgbClr r="0" g="0" b="0"/>
+                          </a:fillRef>
+                          <a:effectRef idx="0">
+                            <a:scrgbClr r="0" g="0" b="0"/>
+                          </a:effectRef>
+                          <a:fontRef idx="minor">
+                            <a:schemeClr val="dk1"/>
+                          </a:fontRef>
+                        </wps:style>
+                        <wps:bodyPr rot="0" spcFirstLastPara="0" vertOverflow="overflow" horzOverflow="overflow" vert="horz" wrap="square" lIns="91440" tIns="45720" rIns="91440" bIns="45720" numCol="1" spcCol="0" rtlCol="0" fromWordArt="0" anchor="ctr" anchorCtr="0" forceAA="0" compatLnSpc="1">
+                          <a:prstTxWarp prst="textNoShape">
+                            <a:avLst/>
+                          </a:prstTxWarp>
+                          <a:noAutofit/>
+                        </wps:bodyPr>
+                      </wps:wsp>
+                      <wps:wsp>
+                        <wps:cNvPr id="20" name="Rectángulo 20"/>
+                        <wps:cNvSpPr/>
+                        <wps:spPr>
+                          <a:xfrm>
+                            <a:off x="144780" y="68580"/>
+                            <a:ext cx="1043940" cy="396240"/>
+                          </a:xfrm>
+                          <a:prstGeom prst="rect">
+                            <a:avLst/>
+                          </a:prstGeom>
+                        </wps:spPr>
+                        <wps:style>
+                          <a:lnRef idx="2">
+                            <a:schemeClr val="dk1"/>
+                          </a:lnRef>
+                          <a:fillRef idx="1">
+                            <a:schemeClr val="lt1"/>
+                          </a:fillRef>
+                          <a:effectRef idx="0">
+                            <a:schemeClr val="dk1"/>
+                          </a:effectRef>
+                          <a:fontRef idx="minor">
+                            <a:schemeClr val="dk1"/>
+                          </a:fontRef>
+                        </wps:style>
+                        <wps:txbx>
+                          <w:txbxContent>
+                            <w:p>
+                              <w:pPr>
+                                <w:jc w:val="center"/>
+                              </w:pPr>
+                              <w:proofErr w:type="spellStart"/>
+                              <w:r>
+                                <w:t>OsciladorA</w:t>
+                              </w:r>
+                              <w:proofErr w:type="spellEnd"/>
+                            </w:p>
+                          </w:txbxContent>
+                        </wps:txbx>
+                        <wps:bodyPr rot="0" spcFirstLastPara="0" vertOverflow="overflow" horzOverflow="overflow" vert="horz" wrap="square" lIns="91440" tIns="45720" rIns="91440" bIns="45720" numCol="1" spcCol="0" rtlCol="0" fromWordArt="0" anchor="ctr" anchorCtr="0" forceAA="0" compatLnSpc="1">
+                          <a:prstTxWarp prst="textNoShape">
+                            <a:avLst/>
+                          </a:prstTxWarp>
+                          <a:noAutofit/>
+                        </wps:bodyPr>
+                      </wps:wsp>
+                      <wps:wsp>
+                        <wps:cNvPr id="21" name="Rectángulo 21"/>
+                        <wps:cNvSpPr/>
+                        <wps:spPr>
+                          <a:xfrm>
+                            <a:off x="144780" y="1379220"/>
+                            <a:ext cx="1043940" cy="449580"/>
+                          </a:xfrm>
+                          <a:prstGeom prst="rect">
+                            <a:avLst/>
+                          </a:prstGeom>
+                        </wps:spPr>
+                        <wps:style>
+                          <a:lnRef idx="2">
+                            <a:schemeClr val="dk1"/>
+                          </a:lnRef>
+                          <a:fillRef idx="1">
+                            <a:schemeClr val="lt1"/>
+                          </a:fillRef>
+                          <a:effectRef idx="0">
+                            <a:schemeClr val="dk1"/>
+                          </a:effectRef>
+                          <a:fontRef idx="minor">
+                            <a:schemeClr val="dk1"/>
+                          </a:fontRef>
+                        </wps:style>
+                        <wps:txbx>
+                          <w:txbxContent>
+                            <w:p>
+                              <w:pPr>
+                                <w:jc w:val="center"/>
+                              </w:pPr>
+                              <w:proofErr w:type="spellStart"/>
+                              <w:r>
+                                <w:t>OsciladorB</w:t>
+                              </w:r>
+                              <w:proofErr w:type="spellEnd"/>
+                            </w:p>
+                          </w:txbxContent>
+                        </wps:txbx>
+                        <wps:bodyPr rot="0" spcFirstLastPara="0" vertOverflow="overflow" horzOverflow="overflow" vert="horz" wrap="square" lIns="91440" tIns="45720" rIns="91440" bIns="45720" numCol="1" spcCol="0" rtlCol="0" fromWordArt="0" anchor="ctr" anchorCtr="0" forceAA="0" compatLnSpc="1">
+                          <a:prstTxWarp prst="textNoShape">
+                            <a:avLst/>
+                          </a:prstTxWarp>
+                          <a:noAutofit/>
+                        </wps:bodyPr>
+                      </wps:wsp>
+                      <wps:wsp>
+                        <wps:cNvPr id="22" name="Elipse 22"/>
+                        <wps:cNvSpPr/>
+                        <wps:spPr>
+                          <a:xfrm>
+                            <a:off x="1859280" y="1188720"/>
+                            <a:ext cx="472440" cy="403860"/>
+                          </a:xfrm>
+                          <a:prstGeom prst="ellipse">
+                            <a:avLst/>
+                          </a:prstGeom>
+                        </wps:spPr>
+                        <wps:style>
+                          <a:lnRef idx="2">
+                            <a:schemeClr val="dk1"/>
+                          </a:lnRef>
+                          <a:fillRef idx="1">
+                            <a:schemeClr val="lt1"/>
+                          </a:fillRef>
+                          <a:effectRef idx="0">
+                            <a:schemeClr val="dk1"/>
+                          </a:effectRef>
+                          <a:fontRef idx="minor">
+                            <a:schemeClr val="dk1"/>
+                          </a:fontRef>
+                        </wps:style>
+                        <wps:txbx>
+                          <w:txbxContent>
+                            <w:p>
+                              <w:pPr>
+                                <w:jc w:val="center"/>
+                              </w:pPr>
+                              <w:r>
+                                <w:t>+</w:t>
+                              </w:r>
+                            </w:p>
+                          </w:txbxContent>
+                        </wps:txbx>
+                        <wps:bodyPr rot="0" spcFirstLastPara="0" vertOverflow="overflow" horzOverflow="overflow" vert="horz" wrap="square" lIns="91440" tIns="45720" rIns="91440" bIns="45720" numCol="1" spcCol="0" rtlCol="0" fromWordArt="0" anchor="ctr" anchorCtr="0" forceAA="0" compatLnSpc="1">
+                          <a:prstTxWarp prst="textNoShape">
+                            <a:avLst/>
+                          </a:prstTxWarp>
+                          <a:noAutofit/>
+                        </wps:bodyPr>
+                      </wps:wsp>
+                      <wps:wsp>
+                        <wps:cNvPr id="26" name="Rectángulo: esquinas redondeadas 26"/>
+                        <wps:cNvSpPr/>
+                        <wps:spPr>
+                          <a:xfrm>
+                            <a:off x="144780" y="716280"/>
+                            <a:ext cx="1104900" cy="495300"/>
+                          </a:xfrm>
+                          <a:prstGeom prst="roundRect">
+                            <a:avLst/>
+                          </a:prstGeom>
+                        </wps:spPr>
+                        <wps:style>
+                          <a:lnRef idx="2">
+                            <a:schemeClr val="dk1"/>
+                          </a:lnRef>
+                          <a:fillRef idx="1">
+                            <a:schemeClr val="lt1"/>
+                          </a:fillRef>
+                          <a:effectRef idx="0">
+                            <a:schemeClr val="dk1"/>
+                          </a:effectRef>
+                          <a:fontRef idx="minor">
+                            <a:schemeClr val="dk1"/>
+                          </a:fontRef>
+                        </wps:style>
+                        <wps:txbx>
+                          <w:txbxContent>
+                            <w:p>
+                              <w:pPr>
+                                <w:jc w:val="center"/>
+                              </w:pPr>
+                              <w:r>
+                                <w:t>Elementos de control</w:t>
+                              </w:r>
+                            </w:p>
+                          </w:txbxContent>
+                        </wps:txbx>
+                        <wps:bodyPr rot="0" spcFirstLastPara="0" vertOverflow="overflow" horzOverflow="overflow" vert="horz" wrap="square" lIns="91440" tIns="45720" rIns="91440" bIns="45720" numCol="1" spcCol="0" rtlCol="0" fromWordArt="0" anchor="ctr" anchorCtr="0" forceAA="0" compatLnSpc="1">
+                          <a:prstTxWarp prst="textNoShape">
+                            <a:avLst/>
+                          </a:prstTxWarp>
+                          <a:noAutofit/>
+                        </wps:bodyPr>
+                      </wps:wsp>
+                      <wps:wsp>
+                        <wps:cNvPr id="28" name="Rectángulo: esquinas redondeadas 28"/>
+                        <wps:cNvSpPr/>
+                        <wps:spPr>
+                          <a:xfrm>
+                            <a:off x="144780" y="2080260"/>
+                            <a:ext cx="1112520" cy="525780"/>
+                          </a:xfrm>
+                          <a:prstGeom prst="roundRect">
+                            <a:avLst/>
+                          </a:prstGeom>
+                        </wps:spPr>
+                        <wps:style>
+                          <a:lnRef idx="2">
+                            <a:schemeClr val="dk1"/>
+                          </a:lnRef>
+                          <a:fillRef idx="1">
+                            <a:schemeClr val="lt1"/>
+                          </a:fillRef>
+                          <a:effectRef idx="0">
+                            <a:schemeClr val="dk1"/>
+                          </a:effectRef>
+                          <a:fontRef idx="minor">
+                            <a:schemeClr val="dk1"/>
+                          </a:fontRef>
+                        </wps:style>
+                        <wps:txbx>
+                          <w:txbxContent>
+                            <w:p>
+                              <w:pPr>
+                                <w:jc w:val="center"/>
+                              </w:pPr>
+                              <w:r>
+                                <w:t>Elementos de control</w:t>
+                              </w:r>
+                            </w:p>
+                            <w:p>
+                              <w:pPr>
+                                <w:jc w:val="center"/>
+                              </w:pPr>
+                            </w:p>
+                          </w:txbxContent>
+                        </wps:txbx>
+                        <wps:bodyPr rot="0" spcFirstLastPara="0" vertOverflow="overflow" horzOverflow="overflow" vert="horz" wrap="square" lIns="91440" tIns="45720" rIns="91440" bIns="45720" numCol="1" spcCol="0" rtlCol="0" fromWordArt="0" anchor="ctr" anchorCtr="0" forceAA="0" compatLnSpc="1">
+                          <a:prstTxWarp prst="textNoShape">
+                            <a:avLst/>
+                          </a:prstTxWarp>
+                          <a:noAutofit/>
+                        </wps:bodyPr>
+                      </wps:wsp>
+                      <wps:wsp>
+                        <wps:cNvPr id="29" name="Rectángulo 29"/>
+                        <wps:cNvSpPr/>
+                        <wps:spPr>
+                          <a:xfrm>
+                            <a:off x="2987040" y="556260"/>
+                            <a:ext cx="1242060" cy="632460"/>
+                          </a:xfrm>
+                          <a:prstGeom prst="rect">
+                            <a:avLst/>
+                          </a:prstGeom>
+                        </wps:spPr>
+                        <wps:style>
+                          <a:lnRef idx="2">
+                            <a:schemeClr val="dk1"/>
+                          </a:lnRef>
+                          <a:fillRef idx="1">
+                            <a:schemeClr val="lt1"/>
+                          </a:fillRef>
+                          <a:effectRef idx="0">
+                            <a:schemeClr val="dk1"/>
+                          </a:effectRef>
+                          <a:fontRef idx="minor">
+                            <a:schemeClr val="dk1"/>
+                          </a:fontRef>
+                        </wps:style>
+                        <wps:txbx>
+                          <w:txbxContent>
+                            <w:p>
+                              <w:pPr>
+                                <w:jc w:val="center"/>
+                              </w:pPr>
+                              <w:r>
+                                <w:t>Efectos (modificadores)</w:t>
+                              </w:r>
+                            </w:p>
+                          </w:txbxContent>
+                        </wps:txbx>
+                        <wps:bodyPr rot="0" spcFirstLastPara="0" vertOverflow="overflow" horzOverflow="overflow" vert="horz" wrap="square" lIns="91440" tIns="45720" rIns="91440" bIns="45720" numCol="1" spcCol="0" rtlCol="0" fromWordArt="0" anchor="ctr" anchorCtr="0" forceAA="0" compatLnSpc="1">
+                          <a:prstTxWarp prst="textNoShape">
+                            <a:avLst/>
+                          </a:prstTxWarp>
+                          <a:noAutofit/>
+                        </wps:bodyPr>
+                      </wps:wsp>
+                      <wps:wsp>
+                        <wps:cNvPr id="31" name="Rectángulo: esquinas redondeadas 31"/>
+                        <wps:cNvSpPr/>
+                        <wps:spPr>
+                          <a:xfrm>
+                            <a:off x="3055620" y="1775460"/>
+                            <a:ext cx="1104900" cy="495300"/>
+                          </a:xfrm>
+                          <a:prstGeom prst="roundRect">
+                            <a:avLst/>
+                          </a:prstGeom>
+                        </wps:spPr>
+                        <wps:style>
+                          <a:lnRef idx="2">
+                            <a:schemeClr val="dk1"/>
+                          </a:lnRef>
+                          <a:fillRef idx="1">
+                            <a:schemeClr val="lt1"/>
+                          </a:fillRef>
+                          <a:effectRef idx="0">
+                            <a:schemeClr val="dk1"/>
+                          </a:effectRef>
+                          <a:fontRef idx="minor">
+                            <a:schemeClr val="dk1"/>
+                          </a:fontRef>
+                        </wps:style>
+                        <wps:txbx>
+                          <w:txbxContent>
+                            <w:p>
+                              <w:pPr>
+                                <w:jc w:val="center"/>
+                              </w:pPr>
+                              <w:r>
+                                <w:t>Elementos de control</w:t>
+                              </w:r>
+                            </w:p>
+                          </w:txbxContent>
+                        </wps:txbx>
+                        <wps:bodyPr rot="0" spcFirstLastPara="0" vertOverflow="overflow" horzOverflow="overflow" vert="horz" wrap="square" lIns="91440" tIns="45720" rIns="91440" bIns="45720" numCol="1" spcCol="0" rtlCol="0" fromWordArt="0" anchor="ctr" anchorCtr="0" forceAA="0" compatLnSpc="1">
+                          <a:prstTxWarp prst="textNoShape">
+                            <a:avLst/>
+                          </a:prstTxWarp>
+                          <a:noAutofit/>
+                        </wps:bodyPr>
+                      </wps:wsp>
+                      <wps:wsp>
+                        <wps:cNvPr id="32" name="Elipse 32"/>
+                        <wps:cNvSpPr/>
+                        <wps:spPr>
+                          <a:xfrm>
+                            <a:off x="4655820" y="1097280"/>
+                            <a:ext cx="883920" cy="586740"/>
+                          </a:xfrm>
+                          <a:prstGeom prst="ellipse">
+                            <a:avLst/>
+                          </a:prstGeom>
+                        </wps:spPr>
+                        <wps:style>
+                          <a:lnRef idx="2">
+                            <a:schemeClr val="dk1"/>
+                          </a:lnRef>
+                          <a:fillRef idx="1">
+                            <a:schemeClr val="lt1"/>
+                          </a:fillRef>
+                          <a:effectRef idx="0">
+                            <a:schemeClr val="dk1"/>
+                          </a:effectRef>
+                          <a:fontRef idx="minor">
+                            <a:schemeClr val="dk1"/>
+                          </a:fontRef>
+                        </wps:style>
+                        <wps:txbx>
+                          <w:txbxContent>
+                            <w:p>
+                              <w:pPr>
+                                <w:jc w:val="center"/>
+                              </w:pPr>
+                              <w:r>
+                                <w:t>Salida</w:t>
+                              </w:r>
+                            </w:p>
+                          </w:txbxContent>
+                        </wps:txbx>
+                        <wps:bodyPr rot="0" spcFirstLastPara="0" vertOverflow="overflow" horzOverflow="overflow" vert="horz" wrap="square" lIns="91440" tIns="45720" rIns="91440" bIns="45720" numCol="1" spcCol="0" rtlCol="0" fromWordArt="0" anchor="ctr" anchorCtr="0" forceAA="0" compatLnSpc="1">
+                          <a:prstTxWarp prst="textNoShape">
+                            <a:avLst/>
+                          </a:prstTxWarp>
+                          <a:noAutofit/>
+                        </wps:bodyPr>
+                      </wps:wsp>
+                      <wps:wsp>
+                        <wps:cNvPr id="33" name="Conector recto de flecha 33"/>
+                        <wps:cNvCnPr/>
+                        <wps:spPr>
+                          <a:xfrm flipV="1">
+                            <a:off x="640080" y="464820"/>
+                            <a:ext cx="0" cy="251460"/>
+                          </a:xfrm>
+                          <a:prstGeom prst="straightConnector1">
+                            <a:avLst/>
+                          </a:prstGeom>
+                          <a:ln>
+                            <a:tailEnd type="triangle"/>
+                          </a:ln>
+                        </wps:spPr>
+                        <wps:style>
+                          <a:lnRef idx="1">
+                            <a:schemeClr val="dk1"/>
+                          </a:lnRef>
+                          <a:fillRef idx="0">
+                            <a:schemeClr val="dk1"/>
+                          </a:fillRef>
+                          <a:effectRef idx="0">
+                            <a:schemeClr val="dk1"/>
+                          </a:effectRef>
+                          <a:fontRef idx="minor">
+                            <a:schemeClr val="tx1"/>
+                          </a:fontRef>
+                        </wps:style>
+                        <wps:bodyPr/>
+                      </wps:wsp>
+                      <wps:wsp>
+                        <wps:cNvPr id="35" name="Conector recto de flecha 35"/>
+                        <wps:cNvCnPr/>
+                        <wps:spPr>
+                          <a:xfrm flipV="1">
+                            <a:off x="693420" y="1828800"/>
+                            <a:ext cx="0" cy="251460"/>
+                          </a:xfrm>
+                          <a:prstGeom prst="straightConnector1">
+                            <a:avLst/>
+                          </a:prstGeom>
+                          <a:ln>
+                            <a:tailEnd type="triangle"/>
+                          </a:ln>
+                        </wps:spPr>
+                        <wps:style>
+                          <a:lnRef idx="1">
+                            <a:schemeClr val="dk1"/>
+                          </a:lnRef>
+                          <a:fillRef idx="0">
+                            <a:schemeClr val="dk1"/>
+                          </a:fillRef>
+                          <a:effectRef idx="0">
+                            <a:schemeClr val="dk1"/>
+                          </a:effectRef>
+                          <a:fontRef idx="minor">
+                            <a:schemeClr val="tx1"/>
+                          </a:fontRef>
+                        </wps:style>
+                        <wps:bodyPr/>
+                      </wps:wsp>
+                      <wps:wsp>
+                        <wps:cNvPr id="36" name="Conector recto de flecha 36"/>
+                        <wps:cNvCnPr/>
+                        <wps:spPr>
+                          <a:xfrm>
+                            <a:off x="1188720" y="350520"/>
+                            <a:ext cx="792480" cy="861060"/>
+                          </a:xfrm>
+                          <a:prstGeom prst="straightConnector1">
+                            <a:avLst/>
+                          </a:prstGeom>
+                          <a:ln>
+                            <a:tailEnd type="triangle"/>
+                          </a:ln>
+                        </wps:spPr>
+                        <wps:style>
+                          <a:lnRef idx="1">
+                            <a:schemeClr val="dk1"/>
+                          </a:lnRef>
+                          <a:fillRef idx="0">
+                            <a:schemeClr val="dk1"/>
+                          </a:fillRef>
+                          <a:effectRef idx="0">
+                            <a:schemeClr val="dk1"/>
+                          </a:effectRef>
+                          <a:fontRef idx="minor">
+                            <a:schemeClr val="tx1"/>
+                          </a:fontRef>
+                        </wps:style>
+                        <wps:bodyPr/>
+                      </wps:wsp>
+                      <wps:wsp>
+                        <wps:cNvPr id="38" name="Conector recto de flecha 38"/>
+                        <wps:cNvCnPr/>
+                        <wps:spPr>
+                          <a:xfrm flipV="1">
+                            <a:off x="1257300" y="1554480"/>
+                            <a:ext cx="662940" cy="716280"/>
+                          </a:xfrm>
+                          <a:prstGeom prst="straightConnector1">
+                            <a:avLst/>
+                          </a:prstGeom>
+                          <a:ln>
+                            <a:tailEnd type="triangle"/>
+                          </a:ln>
+                        </wps:spPr>
+                        <wps:style>
+                          <a:lnRef idx="1">
+                            <a:schemeClr val="dk1"/>
+                          </a:lnRef>
+                          <a:fillRef idx="0">
+                            <a:schemeClr val="dk1"/>
+                          </a:fillRef>
+                          <a:effectRef idx="0">
+                            <a:schemeClr val="dk1"/>
+                          </a:effectRef>
+                          <a:fontRef idx="minor">
+                            <a:schemeClr val="tx1"/>
+                          </a:fontRef>
+                        </wps:style>
+                        <wps:bodyPr/>
+                      </wps:wsp>
+                      <wps:wsp>
+                        <wps:cNvPr id="39" name="Conector recto de flecha 39"/>
+                        <wps:cNvCnPr/>
+                        <wps:spPr>
+                          <a:xfrm flipV="1">
+                            <a:off x="2331720" y="967740"/>
+                            <a:ext cx="655320" cy="373380"/>
+                          </a:xfrm>
+                          <a:prstGeom prst="straightConnector1">
+                            <a:avLst/>
+                          </a:prstGeom>
+                          <a:ln>
+                            <a:tailEnd type="triangle"/>
+                          </a:ln>
+                        </wps:spPr>
+                        <wps:style>
+                          <a:lnRef idx="1">
+                            <a:schemeClr val="dk1"/>
+                          </a:lnRef>
+                          <a:fillRef idx="0">
+                            <a:schemeClr val="dk1"/>
+                          </a:fillRef>
+                          <a:effectRef idx="0">
+                            <a:schemeClr val="dk1"/>
+                          </a:effectRef>
+                          <a:fontRef idx="minor">
+                            <a:schemeClr val="tx1"/>
+                          </a:fontRef>
+                        </wps:style>
+                        <wps:bodyPr/>
+                      </wps:wsp>
+                      <wps:wsp>
+                        <wps:cNvPr id="40" name="Conector recto de flecha 40"/>
+                        <wps:cNvCnPr/>
+                        <wps:spPr>
+                          <a:xfrm flipV="1">
+                            <a:off x="3558540" y="1211580"/>
+                            <a:ext cx="0" cy="563880"/>
+                          </a:xfrm>
+                          <a:prstGeom prst="straightConnector1">
+                            <a:avLst/>
+                          </a:prstGeom>
+                          <a:ln>
+                            <a:tailEnd type="triangle"/>
+                          </a:ln>
+                        </wps:spPr>
+                        <wps:style>
+                          <a:lnRef idx="1">
+                            <a:schemeClr val="dk1"/>
+                          </a:lnRef>
+                          <a:fillRef idx="0">
+                            <a:schemeClr val="dk1"/>
+                          </a:fillRef>
+                          <a:effectRef idx="0">
+                            <a:schemeClr val="dk1"/>
+                          </a:effectRef>
+                          <a:fontRef idx="minor">
+                            <a:schemeClr val="tx1"/>
+                          </a:fontRef>
+                        </wps:style>
+                        <wps:bodyPr/>
+                      </wps:wsp>
+                      <wps:wsp>
+                        <wps:cNvPr id="41" name="Conector recto de flecha 41"/>
+                        <wps:cNvCnPr/>
+                        <wps:spPr>
+                          <a:xfrm>
+                            <a:off x="4229100" y="830580"/>
+                            <a:ext cx="647700" cy="304800"/>
+                          </a:xfrm>
+                          <a:prstGeom prst="straightConnector1">
+                            <a:avLst/>
+                          </a:prstGeom>
+                          <a:ln>
+                            <a:tailEnd type="triangle"/>
+                          </a:ln>
+                        </wps:spPr>
+                        <wps:style>
+                          <a:lnRef idx="1">
+                            <a:schemeClr val="dk1"/>
+                          </a:lnRef>
+                          <a:fillRef idx="0">
+                            <a:schemeClr val="dk1"/>
+                          </a:fillRef>
+                          <a:effectRef idx="0">
+                            <a:schemeClr val="dk1"/>
+                          </a:effectRef>
+                          <a:fontRef idx="minor">
+                            <a:schemeClr val="tx1"/>
+                          </a:fontRef>
+                        </wps:style>
+                        <wps:bodyPr/>
+                      </wps:wsp>
+                    </wpg:wgp>
+                  </a:graphicData>
+                </a:graphic>
+              </wp:anchor>
+            </w:drawing>
+          </mc:Choice>
+          <mc:Fallback>
+            <w:pict>
+              <v:group w14:anchorId="3F7E7203" id="Grupo 43" o:spid="_x0000_s1028" style="position:absolute;margin-left:-5.85pt;margin-top:3.1pt;width:445.8pt;height:219.6pt;z-index:-251631104" coordsize="56616,27889" o:gfxdata="UEsDBBQABgAIAAAAIQC2gziS/gAAAOEBAAATAAAAW0NvbnRlbnRfVHlwZXNdLnhtbJSRQU7DMBBF&#10;90jcwfIWJU67QAgl6YK0S0CoHGBkTxKLZGx5TGhvj5O2G0SRWNoz/78nu9wcxkFMGNg6quQqL6RA&#10;0s5Y6ir5vt9lD1JwBDIwOMJKHpHlpr69KfdHjyxSmriSfYz+USnWPY7AufNIadK6MEJMx9ApD/oD&#10;OlTrorhX2lFEilmcO2RdNtjC5xDF9pCuTyYBB5bi6bQ4syoJ3g9WQ0ymaiLzg5KdCXlKLjvcW893&#10;SUOqXwnz5DrgnHtJTxOsQfEKIT7DmDSUCaxw7Rqn8787ZsmRM9e2VmPeBN4uqYvTtW7jvijg9N/y&#10;JsXecLq0q+WD6m8AAAD//wMAUEsDBBQABgAIAAAAIQA4/SH/1gAAAJQBAAALAAAAX3JlbHMvLnJl&#10;bHOkkMFqwzAMhu+DvYPRfXGawxijTi+j0GvpHsDYimMaW0Yy2fr2M4PBMnrbUb/Q94l/f/hMi1qR&#10;JVI2sOt6UJgd+ZiDgffL8ekFlFSbvV0oo4EbChzGx4f9GRdb25HMsYhqlCwG5lrLq9biZkxWOiqY&#10;22YiTra2kYMu1l1tQD30/bPm3wwYN0x18gb45AdQl1tp5j/sFB2T0FQ7R0nTNEV3j6o9feQzro1i&#10;OWA14Fm+Q8a1a8+Bvu/d/dMb2JY5uiPbhG/ktn4cqGU/er3pcvwCAAD//wMAUEsDBBQABgAIAAAA&#10;IQBFwC+DvgYAALw1AAAOAAAAZHJzL2Uyb0RvYy54bWzsW9uO2zYQfS/QfxD03lii7ka8wWKTLAoE&#10;SZCkzTNXomyhEqlS9Nrbv+m39Mc6Q0m0vWut7c2lgasXm7JIiRzOOXPh+PmLdVVat0w2heAz233m&#10;2BbjqcgKPp/Zv316/UtsW42iPKOl4Gxm37HGfnHx80/PV/WUEbEQZcakBQ/hzXRVz+yFUvV0MmnS&#10;Bato80zUjMPNXMiKKriU80km6QqeXpUT4jjhZCVkVkuRsqaBX1+2N+0L/fw8Z6l6l+cNU1Y5s2Fu&#10;Sn9K/XmDn5OL53Q6l7ReFGk3DfqEWVS04PBS86iXVFFrKYsHj6qKVIpG5OpZKqqJyPMiZXoNsBrX&#10;ubeaaymWtV7LfLqa10ZMINp7cnryY9O3t++lVWQz2/dsi9MK9uhaLmthwTUIZ1XPp9DnWtYf6/ey&#10;+2HeXuF617ms8BtWYq21WO+MWNlaWSn8GIShG4Yg/RTukSiOE9IJPl3A7jwYly5eHRg56V88wfmZ&#10;6axqUKJmI6fmy+T0cUFrpsXfoAw6OZGgl9MH0K5//ubzZSks+FULR/c0omqmDUjtS+VkVkuntWzU&#10;NROVhY2ZLWEGWu3o7ZtGwQSga98F38rF66Is4Xc6Lbm1mtlJgNNPKSAtL6mCZlXD3jd8blu0nAOE&#10;UyX1ExtRFhmOxsEajuyqlNYtBSBlf7i4WnjZTi9880vaLNpO+hZ2o1NQY57p1oLR7BXPLHVXg6Jx&#10;oAQbp1WxzLZKBq/Hlu6paFEe0xMmUXKYC+59K2zdUncla5f9geWg31o326XI+Q2upCUBgBIoZk8F&#10;+mEwADvmsPYTx3ZDcDTT3HPieDNIv19wZcZXBRfdviAz7tuKvO3fi6IVAMriRmR3oLtStOTX1Onr&#10;AnbqDW3UeyqB7UAAwODqHXzkpYDtEF3LthZC/rXvd+wP4IK7sH/AnqBCfy6phN0sf+UAu8T1faRb&#10;feEHEQDektt3brbv8GV1JUCvXLAVdaqb2F+VfTOXovoMRH+Jb4VblKfw7lZZu4sr1W4omIqUXV7q&#10;bkCxNVVv+Mc6xYejVFFHP60/U1l3EFLAUm9FD3U6vYekti+O5OJyqUReaJht5NrJG2gHyfJ78A+s&#10;v+XpHf7RjIoTAKY6zD+wPVEMDwJCDuMAWhpzPWG7ju8luH9I2F4SEmhDB0BHT/c9yRzFQ0dgk7Sc&#10;M6TbJd8HynZH73FTqXpuOozGASR9Gxiq9c1aG1qCstwo0AjMcwEm0NceYGp1fAowXS9KCBDnMDR9&#10;P+mwO0LzSyykgWbn8o4289xsJumh+aos6oZZxJDwceYyDhLS2UvXjWP0Z3Zg6UdEOzxoMH3HiyHa&#10;edRgslLPQzPfPY8D3fveidPBA3JHs8ef/T/ZTH+0mefpzIY9MLec2anFIJooOG0syTLBMwgaoU3C&#10;XgmOw+zGxY3cENG7g1gXnNzE6XxcsKMetB+FrA5icZYjaHUoMBhvGmtqUiJjBHpeESjkdB84ukOg&#10;jZ8KWuLEDmntKKRTuoSg67okwGQCGlrIZWEQO6K2z3B9FR/YsOyI2vNCbbIHtRZJTsInSeLIwcwQ&#10;wi8IH+KT+MTpU/2hR/xDjvDjGewxc4TOvzGoUb9XIzTPCprevszRgEGFvmDwjs4neQ7CtAWsG0VB&#10;B8htizr6wd844WtcoBG25wXb+1kl77Sskh8GQdxj00miBzFqHHt4VN46u3EYHTqGGbNK22fThwNU&#10;4/uMwDwvYJpSliuoMEiVgNNv/LIyZuUlSxfU8kyqH5JJV7wrbelLCNqDTuhb1L/3J8ddhUvoOxCY&#10;agfYD32E705aqUMrCdyDrm+jJC3mCwVzbCfZnmfuTQe3RQ50ulsVoWRB+bxkOIXj6yD2HptuSjr2&#10;n7U6jx/Qfs+zVrU2J7yPlzygVNBR+n5n856pDRpWPJMVO1XxEg9iK614bkziuM1Xbhy5UfOMG7db&#10;7/P1Tvl/ZM0zifRhzTOZnWHNw0KXjuj6cy4M9b3AwazbDtPB4bSPRIiZuDh0MepvaWigRmSkO6Bo&#10;o6LHV3j9yEpnEsHDSmeCn2Gl22tnIc8b4ZkMqp8bBD7q2o7+hSExNUqbA57hQohR/85P/0xKc1j/&#10;jI9/ov4Rz3N12SLoXxJGXey1MbcQu3l9bOZFnnfoIGJUv7NTP8yDt+dgg+rXRuxdtu6UMMOD1EDQ&#10;Jdpd4roPajQ7yxuEHriCo+XFel+0qfeqQTdhzXlZXt9kjIdVbztRPKB6W+6eT0jidvY2hqzxA3Pr&#10;RxHe1iXBDljjUem2/lPwX8cYEOfqvwjpPED3dyb8D9L2tY6GN3+6uvgXAAD//wMAUEsDBBQABgAI&#10;AAAAIQBsuzuZ4QAAAAkBAAAPAAAAZHJzL2Rvd25yZXYueG1sTI9PS8NAFMTvgt9heYK3drM1/Rez&#10;KaWopyLYCuLtNXlNQrNvQ3abpN/e9aTHYYaZ36Sb0TSip87VljWoaQSCOLdFzaWGz+PrZAXCeeQC&#10;G8uk4UYONtn9XYpJYQf+oP7gSxFK2CWoofK+TaR0eUUG3dS2xME7286gD7IrZdHhEMpNI2dRtJAG&#10;aw4LFba0qyi/HK5Gw9uAw/ZJvfT7y3l3+z7O37/2irR+fBi3zyA8jf4vDL/4AR2ywHSyVy6caDRM&#10;lFqGqIbFDETwV8v1GsRJQxzPY5BZKv8/yH4AAAD//wMAUEsBAi0AFAAGAAgAAAAhALaDOJL+AAAA&#10;4QEAABMAAAAAAAAAAAAAAAAAAAAAAFtDb250ZW50X1R5cGVzXS54bWxQSwECLQAUAAYACAAAACEA&#10;OP0h/9YAAACUAQAACwAAAAAAAAAAAAAAAAAvAQAAX3JlbHMvLnJlbHNQSwECLQAUAAYACAAAACEA&#10;RcAvg74GAAC8NQAADgAAAAAAAAAAAAAAAAAuAgAAZHJzL2Uyb0RvYy54bWxQSwECLQAUAAYACAAA&#10;ACEAbLs7meEAAAAJAQAADwAAAAAAAAAAAAAAAAAYCQAAZHJzL2Rvd25yZXYueG1sUEsFBgAAAAAE&#10;AAQA8wAAACYKAAAAAA==&#10;">
+                <v:rect id="Rectángulo 25" o:spid="_x0000_s1029" style="position:absolute;width:56616;height:27889;visibility:visible;mso-wrap-style:square;v-text-anchor:middle" o:gfxdata="UEsDBBQABgAIAAAAIQDb4fbL7gAAAIUBAAATAAAAW0NvbnRlbnRfVHlwZXNdLnhtbHyQz07DMAyH&#10;70i8Q+QralM4IITa7kDhCAiNB7ASt43WOlEcyvb2pNu4IODoPz9/n1xv9vOkForiPDdwXVagiI23&#10;jocG3rdPxR0oScgWJ8/UwIEENu3lRb09BBKV0ywNjCmFe63FjDSjlD4Q50nv44wpl3HQAc0OB9I3&#10;VXWrjedEnIq03oC27qjHjympx31un0wiTQLq4bS4shrAECZnMGVTvbD9QSnOhDInjzsyuiBXWQP0&#10;r4R18jfgnHvJr4nOknrFmJ5xzhraRtHWf3Kkpfz/yGo5S+H73hkquyhdjr3R8m2lj09svwAAAP//&#10;AwBQSwMEFAAGAAgAAAAhAFr0LFu/AAAAFQEAAAsAAABfcmVscy8ucmVsc2zPwWrDMAwG4Ptg72B0&#10;X5TuUMaI01uh19I+gLGVxCy2jGSy9e1nemrHjpL4P0nD4SetZiPRyNnCruvBUPYcYp4tXC/Htw8w&#10;Wl0ObuVMFm6kcBhfX4Yzra62kC6xqGlKVgtLreUTUf1CyWnHhXKbTCzJ1VbKjMX5LzcTvvf9HuXR&#10;gPHJNKdgQU5hB+ZyK23zHztFL6w81c5zQp6m6P9TMfB3PtPWFCczVQtB9N4U2rp2HOA44NMz4y8A&#10;AAD//wMAUEsDBBQABgAIAAAAIQAwEugHxAAAANsAAAAPAAAAZHJzL2Rvd25yZXYueG1sRI9Ba8JA&#10;FITvBf/D8oReRDcKWo2uooWCh3poFLw+ss8kuPs2ZleT/vuuIPQ4zMw3zGrTWSMe1PjKsYLxKAFB&#10;nDtdcaHgdPwazkH4gKzROCYFv+Rhs+69rTDVruUfemShEBHCPkUFZQh1KqXPS7LoR64mjt7FNRZD&#10;lE0hdYNthFsjJ0kykxYrjgsl1vRZUn7N7lZBu7t1mH2Yi9HZcXE9fy8GMz4o9d7vtksQgbrwH361&#10;91rBZArPL/EHyPUfAAAA//8DAFBLAQItABQABgAIAAAAIQDb4fbL7gAAAIUBAAATAAAAAAAAAAAA&#10;AAAAAAAAAABbQ29udGVudF9UeXBlc10ueG1sUEsBAi0AFAAGAAgAAAAhAFr0LFu/AAAAFQEAAAsA&#10;AAAAAAAAAAAAAAAAHwEAAF9yZWxzLy5yZWxzUEsBAi0AFAAGAAgAAAAhADAS6AfEAAAA2wAAAA8A&#10;AAAAAAAAAAAAAAAABwIAAGRycy9kb3ducmV2LnhtbFBLBQYAAAAAAwADALcAAAD4AgAAAAA=&#10;" filled="f" strokecolor="black [3200]">
+                  <v:stroke joinstyle="round"/>
+                </v:rect>
+                <v:rect id="Rectángulo 20" o:spid="_x0000_s1030" style="position:absolute;left:1447;top:685;width:10440;height:3963;visibility:visible;mso-wrap-style:square;v-text-anchor:middle" o:gfxdata="UEsDBBQABgAIAAAAIQDb4fbL7gAAAIUBAAATAAAAW0NvbnRlbnRfVHlwZXNdLnhtbHyQz07DMAyH&#10;70i8Q+QralM4IITa7kDhCAiNB7ASt43WOlEcyvb2pNu4IODoPz9/n1xv9vOkForiPDdwXVagiI23&#10;jocG3rdPxR0oScgWJ8/UwIEENu3lRb09BBKV0ywNjCmFe63FjDSjlD4Q50nv44wpl3HQAc0OB9I3&#10;VXWrjedEnIq03oC27qjHjympx31un0wiTQLq4bS4shrAECZnMGVTvbD9QSnOhDInjzsyuiBXWQP0&#10;r4R18jfgnHvJr4nOknrFmJ5xzhraRtHWf3Kkpfz/yGo5S+H73hkquyhdjr3R8m2lj09svwAAAP//&#10;AwBQSwMEFAAGAAgAAAAhAFr0LFu/AAAAFQEAAAsAAABfcmVscy8ucmVsc2zPwWrDMAwG4Ptg72B0&#10;X5TuUMaI01uh19I+gLGVxCy2jGSy9e1nemrHjpL4P0nD4SetZiPRyNnCruvBUPYcYp4tXC/Htw8w&#10;Wl0ObuVMFm6kcBhfX4Yzra62kC6xqGlKVgtLreUTUf1CyWnHhXKbTCzJ1VbKjMX5LzcTvvf9HuXR&#10;gPHJNKdgQU5hB+ZyK23zHztFL6w81c5zQp6m6P9TMfB3PtPWFCczVQtB9N4U2rp2HOA44NMz4y8A&#10;AAD//wMAUEsDBBQABgAIAAAAIQBMffTCwAAAANsAAAAPAAAAZHJzL2Rvd25yZXYueG1sRE9Ni8Iw&#10;EL0L/ocwgjdN7UHcaixSEMU92XUPexuasS02k9LE2vrrN4eFPT7e9y4dTCN66lxtWcFqGYEgLqyu&#10;uVRw+zouNiCcR9bYWCYFIzlI99PJDhNtX3ylPvelCCHsElRQed8mUrqiIoNuaVviwN1tZ9AH2JVS&#10;d/gK4aaRcRStpcGaQ0OFLWUVFY/8aRR8jtL3t+/1x7vP6lHnP9npQplS89lw2ILwNPh/8Z/7rBXE&#10;YX34En6A3P8CAAD//wMAUEsBAi0AFAAGAAgAAAAhANvh9svuAAAAhQEAABMAAAAAAAAAAAAAAAAA&#10;AAAAAFtDb250ZW50X1R5cGVzXS54bWxQSwECLQAUAAYACAAAACEAWvQsW78AAAAVAQAACwAAAAAA&#10;AAAAAAAAAAAfAQAAX3JlbHMvLnJlbHNQSwECLQAUAAYACAAAACEATH30wsAAAADbAAAADwAAAAAA&#10;AAAAAAAAAAAHAgAAZHJzL2Rvd25yZXYueG1sUEsFBgAAAAADAAMAtwAAAPQCAAAAAA==&#10;" fillcolor="white [3201]" strokecolor="black [3200]" strokeweight="2pt">
+                  <v:textbox>
+                    <w:txbxContent>
+                      <w:p>
+                        <w:pPr>
+                          <w:jc w:val="center"/>
+                        </w:pPr>
+                        <w:proofErr w:type="spellStart"/>
+                        <w:r>
+                          <w:t>OsciladorA</w:t>
+                        </w:r>
+                        <w:proofErr w:type="spellEnd"/>
+                      </w:p>
+                    </w:txbxContent>
+                  </v:textbox>
+                </v:rect>
+                <v:rect id="Rectángulo 21" o:spid="_x0000_s1031" style="position:absolute;left:1447;top:13792;width:10440;height:4496;visibility:visible;mso-wrap-style:square;v-text-anchor:middle" o:gfxdata="UEsDBBQABgAIAAAAIQDb4fbL7gAAAIUBAAATAAAAW0NvbnRlbnRfVHlwZXNdLnhtbHyQz07DMAyH&#10;70i8Q+QralM4IITa7kDhCAiNB7ASt43WOlEcyvb2pNu4IODoPz9/n1xv9vOkForiPDdwXVagiI23&#10;jocG3rdPxR0oScgWJ8/UwIEENu3lRb09BBKV0ywNjCmFe63FjDSjlD4Q50nv44wpl3HQAc0OB9I3&#10;VXWrjedEnIq03oC27qjHjympx31un0wiTQLq4bS4shrAECZnMGVTvbD9QSnOhDInjzsyuiBXWQP0&#10;r4R18jfgnHvJr4nOknrFmJ5xzhraRtHWf3Kkpfz/yGo5S+H73hkquyhdjr3R8m2lj09svwAAAP//&#10;AwBQSwMEFAAGAAgAAAAhAFr0LFu/AAAAFQEAAAsAAABfcmVscy8ucmVsc2zPwWrDMAwG4Ptg72B0&#10;X5TuUMaI01uh19I+gLGVxCy2jGSy9e1nemrHjpL4P0nD4SetZiPRyNnCruvBUPYcYp4tXC/Htw8w&#10;Wl0ObuVMFm6kcBhfX4Yzra62kC6xqGlKVgtLreUTUf1CyWnHhXKbTCzJ1VbKjMX5LzcTvvf9HuXR&#10;gPHJNKdgQU5hB+ZyK23zHztFL6w81c5zQp6m6P9TMfB3PtPWFCczVQtB9N4U2rp2HOA44NMz4y8A&#10;AAD//wMAUEsDBBQABgAIAAAAIQAjMVFZwwAAANsAAAAPAAAAZHJzL2Rvd25yZXYueG1sRI9Bi8Iw&#10;FITvgv8hPMGbpnoQ7RplKYiLe7LWg7dH87Yt27yUJlvb/fVGEDwOM/MNs933phYdta6yrGAxj0AQ&#10;51ZXXCjILofZGoTzyBpry6RgIAf73Xi0xVjbO5+pS30hAoRdjApK75tYSpeXZNDNbUMcvB/bGvRB&#10;toXULd4D3NRyGUUrabDisFBiQ0lJ+W/6ZxR8D9J32XW1+e+SatDpLTmeKFFqOuk/P0B46v07/Gp/&#10;aQXLBTy/hB8gdw8AAAD//wMAUEsBAi0AFAAGAAgAAAAhANvh9svuAAAAhQEAABMAAAAAAAAAAAAA&#10;AAAAAAAAAFtDb250ZW50X1R5cGVzXS54bWxQSwECLQAUAAYACAAAACEAWvQsW78AAAAVAQAACwAA&#10;AAAAAAAAAAAAAAAfAQAAX3JlbHMvLnJlbHNQSwECLQAUAAYACAAAACEAIzFRWcMAAADbAAAADwAA&#10;AAAAAAAAAAAAAAAHAgAAZHJzL2Rvd25yZXYueG1sUEsFBgAAAAADAAMAtwAAAPcCAAAAAA==&#10;" fillcolor="white [3201]" strokecolor="black [3200]" strokeweight="2pt">
+                  <v:textbox>
+                    <w:txbxContent>
+                      <w:p>
+                        <w:pPr>
+                          <w:jc w:val="center"/>
+                        </w:pPr>
+                        <w:proofErr w:type="spellStart"/>
+                        <w:r>
+                          <w:t>OsciladorB</w:t>
+                        </w:r>
+                        <w:proofErr w:type="spellEnd"/>
+                      </w:p>
+                    </w:txbxContent>
+                  </v:textbox>
+                </v:rect>
+                <v:oval id="Elipse 22" o:spid="_x0000_s1032" style="position:absolute;left:18592;top:11887;width:4725;height:4038;visibility:visible;mso-wrap-style:square;v-text-anchor:middle" o:gfxdata="UEsDBBQABgAIAAAAIQDb4fbL7gAAAIUBAAATAAAAW0NvbnRlbnRfVHlwZXNdLnhtbHyQz07DMAyH&#10;70i8Q+QralM4IITa7kDhCAiNB7ASt43WOlEcyvb2pNu4IODoPz9/n1xv9vOkForiPDdwXVagiI23&#10;jocG3rdPxR0oScgWJ8/UwIEENu3lRb09BBKV0ywNjCmFe63FjDSjlD4Q50nv44wpl3HQAc0OB9I3&#10;VXWrjedEnIq03oC27qjHjympx31un0wiTQLq4bS4shrAECZnMGVTvbD9QSnOhDInjzsyuiBXWQP0&#10;r4R18jfgnHvJr4nOknrFmJ5xzhraRtHWf3Kkpfz/yGo5S+H73hkquyhdjr3R8m2lj09svwAAAP//&#10;AwBQSwMEFAAGAAgAAAAhAFr0LFu/AAAAFQEAAAsAAABfcmVscy8ucmVsc2zPwWrDMAwG4Ptg72B0&#10;X5TuUMaI01uh19I+gLGVxCy2jGSy9e1nemrHjpL4P0nD4SetZiPRyNnCruvBUPYcYp4tXC/Htw8w&#10;Wl0ObuVMFm6kcBhfX4Yzra62kC6xqGlKVgtLreUTUf1CyWnHhXKbTCzJ1VbKjMX5LzcTvvf9HuXR&#10;gPHJNKdgQU5hB+ZyK23zHztFL6w81c5zQp6m6P9TMfB3PtPWFCczVQtB9N4U2rp2HOA44NMz4y8A&#10;AAD//wMAUEsDBBQABgAIAAAAIQB9w5xhwgAAANsAAAAPAAAAZHJzL2Rvd25yZXYueG1sRI9Bi8Iw&#10;FITvC/6H8ARva2oPartGEUFQ8WIreH3bvG27Ni+liVr/vVlY8DjMzDfMYtWbRtypc7VlBZNxBIK4&#10;sLrmUsE5337OQTiPrLGxTAqe5GC1HHwsMNX2wSe6Z74UAcIuRQWV920qpSsqMujGtiUO3o/tDPog&#10;u1LqDh8BbhoZR9FUGqw5LFTY0qai4prdjILydHWHGJPi9zuZZfumzo/JJVdqNOzXXyA89f4d/m/v&#10;tII4hr8v4QfI5QsAAP//AwBQSwECLQAUAAYACAAAACEA2+H2y+4AAACFAQAAEwAAAAAAAAAAAAAA&#10;AAAAAAAAW0NvbnRlbnRfVHlwZXNdLnhtbFBLAQItABQABgAIAAAAIQBa9CxbvwAAABUBAAALAAAA&#10;AAAAAAAAAAAAAB8BAABfcmVscy8ucmVsc1BLAQItABQABgAIAAAAIQB9w5xhwgAAANsAAAAPAAAA&#10;AAAAAAAAAAAAAAcCAABkcnMvZG93bnJldi54bWxQSwUGAAAAAAMAAwC3AAAA9gIAAAAA&#10;" fillcolor="white [3201]" strokecolor="black [3200]" strokeweight="2pt">
+                  <v:textbox>
+                    <w:txbxContent>
+                      <w:p>
+                        <w:pPr>
+                          <w:jc w:val="center"/>
+                        </w:pPr>
+                        <w:r>
+                          <w:t>+</w:t>
+                        </w:r>
+                      </w:p>
+                    </w:txbxContent>
+                  </v:textbox>
+                </v:oval>
+                <v:roundrect id="Rectángulo: esquinas redondeadas 26" o:spid="_x0000_s1033" style="position:absolute;left:1447;top:7162;width:11049;height:4953;visibility:visible;mso-wrap-style:square;v-text-anchor:middle" arcsize="10923f" o:gfxdata="UEsDBBQABgAIAAAAIQDb4fbL7gAAAIUBAAATAAAAW0NvbnRlbnRfVHlwZXNdLnhtbHyQz07DMAyH&#10;70i8Q+QralM4IITa7kDhCAiNB7ASt43WOlEcyvb2pNu4IODoPz9/n1xv9vOkForiPDdwXVagiI23&#10;jocG3rdPxR0oScgWJ8/UwIEENu3lRb09BBKV0ywNjCmFe63FjDSjlD4Q50nv44wpl3HQAc0OB9I3&#10;VXWrjedEnIq03oC27qjHjympx31un0wiTQLq4bS4shrAECZnMGVTvbD9QSnOhDInjzsyuiBXWQP0&#10;r4R18jfgnHvJr4nOknrFmJ5xzhraRtHWf3Kkpfz/yGo5S+H73hkquyhdjr3R8m2lj09svwAAAP//&#10;AwBQSwMEFAAGAAgAAAAhAFr0LFu/AAAAFQEAAAsAAABfcmVscy8ucmVsc2zPwWrDMAwG4Ptg72B0&#10;X5TuUMaI01uh19I+gLGVxCy2jGSy9e1nemrHjpL4P0nD4SetZiPRyNnCruvBUPYcYp4tXC/Htw8w&#10;Wl0ObuVMFm6kcBhfX4Yzra62kC6xqGlKVgtLreUTUf1CyWnHhXKbTCzJ1VbKjMX5LzcTvvf9HuXR&#10;gPHJNKdgQU5hB+ZyK23zHztFL6w81c5zQp6m6P9TMfB3PtPWFCczVQtB9N4U2rp2HOA44NMz4y8A&#10;AAD//wMAUEsDBBQABgAIAAAAIQAoC54cwwAAANsAAAAPAAAAZHJzL2Rvd25yZXYueG1sRI9La8Mw&#10;EITvgfwHsYXeEjmhDqljOSQtDcW3PKDXxdrYptbKWPKj/z4qFHocZuYbJt1PphEDda62rGC1jEAQ&#10;F1bXXCq4XT8WWxDOI2tsLJOCH3Kwz+azFBNtRz7TcPGlCBB2CSqovG8TKV1RkUG3tC1x8O62M+iD&#10;7EqpOxwD3DRyHUUbabDmsFBhS28VFd+X3ijwjNFrn69Ox7ie7Mv2K34/5LFSz0/TYQfC0+T/w3/t&#10;T61gvYHfL+EHyOwBAAD//wMAUEsBAi0AFAAGAAgAAAAhANvh9svuAAAAhQEAABMAAAAAAAAAAAAA&#10;AAAAAAAAAFtDb250ZW50X1R5cGVzXS54bWxQSwECLQAUAAYACAAAACEAWvQsW78AAAAVAQAACwAA&#10;AAAAAAAAAAAAAAAfAQAAX3JlbHMvLnJlbHNQSwECLQAUAAYACAAAACEAKAueHMMAAADbAAAADwAA&#10;AAAAAAAAAAAAAAAHAgAAZHJzL2Rvd25yZXYueG1sUEsFBgAAAAADAAMAtwAAAPcCAAAAAA==&#10;" fillcolor="white [3201]" strokecolor="black [3200]" strokeweight="2pt">
+                  <v:textbox>
+                    <w:txbxContent>
+                      <w:p>
+                        <w:pPr>
+                          <w:jc w:val="center"/>
+                        </w:pPr>
+                        <w:r>
+                          <w:t>Elementos de control</w:t>
+                        </w:r>
+                      </w:p>
+                    </w:txbxContent>
+                  </v:textbox>
+                </v:roundrect>
+                <v:roundrect id="Rectángulo: esquinas redondeadas 28" o:spid="_x0000_s1034" style="position:absolute;left:1447;top:20802;width:11126;height:5258;visibility:visible;mso-wrap-style:square;v-text-anchor:middle" arcsize="10923f" o:gfxdata="UEsDBBQABgAIAAAAIQDb4fbL7gAAAIUBAAATAAAAW0NvbnRlbnRfVHlwZXNdLnhtbHyQz07DMAyH&#10;70i8Q+QralM4IITa7kDhCAiNB7ASt43WOlEcyvb2pNu4IODoPz9/n1xv9vOkForiPDdwXVagiI23&#10;jocG3rdPxR0oScgWJ8/UwIEENu3lRb09BBKV0ywNjCmFe63FjDSjlD4Q50nv44wpl3HQAc0OB9I3&#10;VXWrjedEnIq03oC27qjHjympx31un0wiTQLq4bS4shrAECZnMGVTvbD9QSnOhDInjzsyuiBXWQP0&#10;r4R18jfgnHvJr4nOknrFmJ5xzhraRtHWf3Kkpfz/yGo5S+H73hkquyhdjr3R8m2lj09svwAAAP//&#10;AwBQSwMEFAAGAAgAAAAhAFr0LFu/AAAAFQEAAAsAAABfcmVscy8ucmVsc2zPwWrDMAwG4Ptg72B0&#10;X5TuUMaI01uh19I+gLGVxCy2jGSy9e1nemrHjpL4P0nD4SetZiPRyNnCruvBUPYcYp4tXC/Htw8w&#10;Wl0ObuVMFm6kcBhfX4Yzra62kC6xqGlKVgtLreUTUf1CyWnHhXKbTCzJ1VbKjMX5LzcTvvf9HuXR&#10;gPHJNKdgQU5hB+ZyK23zHztFL6w81c5zQp6m6P9TMfB3PtPWFCczVQtB9N4U2rp2HOA44NMz4y8A&#10;AAD//wMAUEsDBBQABgAIAAAAIQA22K/1vAAAANsAAAAPAAAAZHJzL2Rvd25yZXYueG1sRE/JCsIw&#10;EL0L/kMYwZumihWtRnFBEW8u4HVoxrbYTEoTtf69OQgeH2+fLxtTihfVrrCsYNCPQBCnVhecKbhe&#10;dr0JCOeRNZaWScGHHCwX7dYcE23ffKLX2WcihLBLUEHufZVI6dKcDLq+rYgDd7e1QR9gnUld4zuE&#10;m1IOo2gsDRYcGnKsaJNT+jg/jQLPGE2fx8F+HReNHU1u8XZ1jJXqdprVDISnxv/FP/dBKxiGseFL&#10;+AFy8QUAAP//AwBQSwECLQAUAAYACAAAACEA2+H2y+4AAACFAQAAEwAAAAAAAAAAAAAAAAAAAAAA&#10;W0NvbnRlbnRfVHlwZXNdLnhtbFBLAQItABQABgAIAAAAIQBa9CxbvwAAABUBAAALAAAAAAAAAAAA&#10;AAAAAB8BAABfcmVscy8ucmVsc1BLAQItABQABgAIAAAAIQA22K/1vAAAANsAAAAPAAAAAAAAAAAA&#10;AAAAAAcCAABkcnMvZG93bnJldi54bWxQSwUGAAAAAAMAAwC3AAAA8AIAAAAA&#10;" fillcolor="white [3201]" strokecolor="black [3200]" strokeweight="2pt">
+                  <v:textbox>
+                    <w:txbxContent>
+                      <w:p>
+                        <w:pPr>
+                          <w:jc w:val="center"/>
+                        </w:pPr>
+                        <w:r>
+                          <w:t>Elementos de control</w:t>
+                        </w:r>
+                      </w:p>
+                      <w:p>
+                        <w:pPr>
+                          <w:jc w:val="center"/>
+                        </w:pPr>
+                      </w:p>
+                    </w:txbxContent>
+                  </v:textbox>
+                </v:roundrect>
+                <v:rect id="Rectángulo 29" o:spid="_x0000_s1035" style="position:absolute;left:29870;top:5562;width:12421;height:6325;visibility:visible;mso-wrap-style:square;v-text-anchor:middle" o:gfxdata="UEsDBBQABgAIAAAAIQDb4fbL7gAAAIUBAAATAAAAW0NvbnRlbnRfVHlwZXNdLnhtbHyQz07DMAyH&#10;70i8Q+QralM4IITa7kDhCAiNB7ASt43WOlEcyvb2pNu4IODoPz9/n1xv9vOkForiPDdwXVagiI23&#10;jocG3rdPxR0oScgWJ8/UwIEENu3lRb09BBKV0ywNjCmFe63FjDSjlD4Q50nv44wpl3HQAc0OB9I3&#10;VXWrjedEnIq03oC27qjHjympx31un0wiTQLq4bS4shrAECZnMGVTvbD9QSnOhDInjzsyuiBXWQP0&#10;r4R18jfgnHvJr4nOknrFmJ5xzhraRtHWf3Kkpfz/yGo5S+H73hkquyhdjr3R8m2lj09svwAAAP//&#10;AwBQSwMEFAAGAAgAAAAhAFr0LFu/AAAAFQEAAAsAAABfcmVscy8ucmVsc2zPwWrDMAwG4Ptg72B0&#10;X5TuUMaI01uh19I+gLGVxCy2jGSy9e1nemrHjpL4P0nD4SetZiPRyNnCruvBUPYcYp4tXC/Htw8w&#10;Wl0ObuVMFm6kcBhfX4Yzra62kC6xqGlKVgtLreUTUf1CyWnHhXKbTCzJ1VbKjMX5LzcTvvf9HuXR&#10;gPHJNKdgQU5hB+ZyK23zHztFL6w81c5zQp6m6P9TMfB3PtPWFCczVQtB9N4U2rp2HOA44NMz4y8A&#10;AAD//wMAUEsDBBQABgAIAAAAIQDdR11fwgAAANsAAAAPAAAAZHJzL2Rvd25yZXYueG1sRI9Bi8Iw&#10;FITvgv8hPMGbpnoQrUaRgqzoya4evD2aZ1tsXkqTra2/3iws7HGYmW+Yza4zlWipcaVlBbNpBII4&#10;s7rkXMH1+zBZgnAeWWNlmRT05GC3HQ42GGv74gu1qc9FgLCLUUHhfR1L6bKCDLqprYmD97CNQR9k&#10;k0vd4CvATSXnUbSQBksOCwXWlBSUPdMfo+DcS99eb4vVu03KXqf35OtEiVLjUbdfg/DU+f/wX/uo&#10;FcxX8Psl/AC5/QAAAP//AwBQSwECLQAUAAYACAAAACEA2+H2y+4AAACFAQAAEwAAAAAAAAAAAAAA&#10;AAAAAAAAW0NvbnRlbnRfVHlwZXNdLnhtbFBLAQItABQABgAIAAAAIQBa9CxbvwAAABUBAAALAAAA&#10;AAAAAAAAAAAAAB8BAABfcmVscy8ucmVsc1BLAQItABQABgAIAAAAIQDdR11fwgAAANsAAAAPAAAA&#10;AAAAAAAAAAAAAAcCAABkcnMvZG93bnJldi54bWxQSwUGAAAAAAMAAwC3AAAA9gIAAAAA&#10;" fillcolor="white [3201]" strokecolor="black [3200]" strokeweight="2pt">
+                  <v:textbox>
+                    <w:txbxContent>
+                      <w:p>
+                        <w:pPr>
+                          <w:jc w:val="center"/>
+                        </w:pPr>
+                        <w:r>
+                          <w:t>Efectos (modificadores)</w:t>
+                        </w:r>
+                      </w:p>
+                    </w:txbxContent>
+                  </v:textbox>
+                </v:rect>
+                <v:roundrect id="Rectángulo: esquinas redondeadas 31" o:spid="_x0000_s1036" style="position:absolute;left:30556;top:17754;width:11049;height:4953;visibility:visible;mso-wrap-style:square;v-text-anchor:middle" arcsize="10923f" o:gfxdata="UEsDBBQABgAIAAAAIQDb4fbL7gAAAIUBAAATAAAAW0NvbnRlbnRfVHlwZXNdLnhtbHyQz07DMAyH&#10;70i8Q+QralM4IITa7kDhCAiNB7ASt43WOlEcyvb2pNu4IODoPz9/n1xv9vOkForiPDdwXVagiI23&#10;jocG3rdPxR0oScgWJ8/UwIEENu3lRb09BBKV0ywNjCmFe63FjDSjlD4Q50nv44wpl3HQAc0OB9I3&#10;VXWrjedEnIq03oC27qjHjympx31un0wiTQLq4bS4shrAECZnMGVTvbD9QSnOhDInjzsyuiBXWQP0&#10;r4R18jfgnHvJr4nOknrFmJ5xzhraRtHWf3Kkpfz/yGo5S+H73hkquyhdjr3R8m2lj09svwAAAP//&#10;AwBQSwMEFAAGAAgAAAAhAFr0LFu/AAAAFQEAAAsAAABfcmVscy8ucmVsc2zPwWrDMAwG4Ptg72B0&#10;X5TuUMaI01uh19I+gLGVxCy2jGSy9e1nemrHjpL4P0nD4SetZiPRyNnCruvBUPYcYp4tXC/Htw8w&#10;Wl0ObuVMFm6kcBhfX4Yzra62kC6xqGlKVgtLreUTUf1CyWnHhXKbTCzJ1VbKjMX5LzcTvvf9HuXR&#10;gPHJNKdgQU5hB+ZyK23zHztFL6w81c5zQp6m6P9TMfB3PtPWFCczVQtB9N4U2rp2HOA44NMz4y8A&#10;AAD//wMAUEsDBBQABgAIAAAAIQAiO5C1wwAAANsAAAAPAAAAZHJzL2Rvd25yZXYueG1sRI9Ba8JA&#10;FITvQv/D8gq9mU1sU2J0FW2xSG6mhV4f2dckNPs2ZFcT/323IHgcZuYbZr2dTCcuNLjWsoIkikEQ&#10;V1a3XCv4+jzMMxDOI2vsLJOCKznYbh5ma8y1HflEl9LXIkDY5aig8b7PpXRVQwZdZHvi4P3YwaAP&#10;cqilHnAMcNPJRRy/SoMth4UGe3prqPotz0aBZ4yX5yL52KftZF+y7/R9V6RKPT1OuxUIT5O/h2/t&#10;o1bwnMD/l/AD5OYPAAD//wMAUEsBAi0AFAAGAAgAAAAhANvh9svuAAAAhQEAABMAAAAAAAAAAAAA&#10;AAAAAAAAAFtDb250ZW50X1R5cGVzXS54bWxQSwECLQAUAAYACAAAACEAWvQsW78AAAAVAQAACwAA&#10;AAAAAAAAAAAAAAAfAQAAX3JlbHMvLnJlbHNQSwECLQAUAAYACAAAACEAIjuQtcMAAADbAAAADwAA&#10;AAAAAAAAAAAAAAAHAgAAZHJzL2Rvd25yZXYueG1sUEsFBgAAAAADAAMAtwAAAPcCAAAAAA==&#10;" fillcolor="white [3201]" strokecolor="black [3200]" strokeweight="2pt">
+                  <v:textbox>
+                    <w:txbxContent>
+                      <w:p>
+                        <w:pPr>
+                          <w:jc w:val="center"/>
+                        </w:pPr>
+                        <w:r>
+                          <w:t>Elementos de control</w:t>
+                        </w:r>
+                      </w:p>
+                    </w:txbxContent>
+                  </v:textbox>
+                </v:roundrect>
+                <v:oval id="Elipse 32" o:spid="_x0000_s1037" style="position:absolute;left:46558;top:10972;width:8839;height:5868;visibility:visible;mso-wrap-style:square;v-text-anchor:middle" o:gfxdata="UEsDBBQABgAIAAAAIQDb4fbL7gAAAIUBAAATAAAAW0NvbnRlbnRfVHlwZXNdLnhtbHyQz07DMAyH&#10;70i8Q+QralM4IITa7kDhCAiNB7ASt43WOlEcyvb2pNu4IODoPz9/n1xv9vOkForiPDdwXVagiI23&#10;jocG3rdPxR0oScgWJ8/UwIEENu3lRb09BBKV0ywNjCmFe63FjDSjlD4Q50nv44wpl3HQAc0OB9I3&#10;VXWrjedEnIq03oC27qjHjympx31un0wiTQLq4bS4shrAECZnMGVTvbD9QSnOhDInjzsyuiBXWQP0&#10;r4R18jfgnHvJr4nOknrFmJ5xzhraRtHWf3Kkpfz/yGo5S+H73hkquyhdjr3R8m2lj09svwAAAP//&#10;AwBQSwMEFAAGAAgAAAAhAFr0LFu/AAAAFQEAAAsAAABfcmVscy8ucmVsc2zPwWrDMAwG4Ptg72B0&#10;X5TuUMaI01uh19I+gLGVxCy2jGSy9e1nemrHjpL4P0nD4SetZiPRyNnCruvBUPYcYp4tXC/Htw8w&#10;Wl0ObuVMFm6kcBhfX4Yzra62kC6xqGlKVgtLreUTUf1CyWnHhXKbTCzJ1VbKjMX5LzcTvvf9HuXR&#10;gPHJNKdgQU5hB+ZyK23zHztFL6w81c5zQp6m6P9TMfB3PtPWFCczVQtB9N4U2rp2HOA44NMz4y8A&#10;AAD//wMAUEsDBBQABgAIAAAAIQD4Ggq8wwAAANsAAAAPAAAAZHJzL2Rvd25yZXYueG1sRI9Ba8JA&#10;FITvBf/D8oTe6sYI1kRXEUGwpRcTwesz+0yi2bchu2r6791CweMwM98wi1VvGnGnztWWFYxHEQji&#10;wuqaSwWHfPsxA+E8ssbGMin4JQer5eBtgam2D97TPfOlCBB2KSqovG9TKV1RkUE3si1x8M62M+iD&#10;7EqpO3wEuGlkHEVTabDmsFBhS5uKimt2MwrK/dV9x5gUl1PymX01df6THHOl3of9eg7CU+9f4f/2&#10;TiuYxPD3JfwAuXwCAAD//wMAUEsBAi0AFAAGAAgAAAAhANvh9svuAAAAhQEAABMAAAAAAAAAAAAA&#10;AAAAAAAAAFtDb250ZW50X1R5cGVzXS54bWxQSwECLQAUAAYACAAAACEAWvQsW78AAAAVAQAACwAA&#10;AAAAAAAAAAAAAAAfAQAAX3JlbHMvLnJlbHNQSwECLQAUAAYACAAAACEA+BoKvMMAAADbAAAADwAA&#10;AAAAAAAAAAAAAAAHAgAAZHJzL2Rvd25yZXYueG1sUEsFBgAAAAADAAMAtwAAAPcCAAAAAA==&#10;" fillcolor="white [3201]" strokecolor="black [3200]" strokeweight="2pt">
+                  <v:textbox>
+                    <w:txbxContent>
+                      <w:p>
+                        <w:pPr>
+                          <w:jc w:val="center"/>
+                        </w:pPr>
+                        <w:r>
+                          <w:t>Salida</w:t>
+                        </w:r>
+                      </w:p>
+                    </w:txbxContent>
+                  </v:textbox>
+                </v:oval>
+                <v:shapetype id="_x0000_t32" coordsize="21600,21600" o:spt="32" o:oned="t" path="m,l21600,21600e" filled="f">
+                  <v:path arrowok="t" fillok="f" o:connecttype="none"/>
+                  <o:lock v:ext="edit" shapetype="t"/>
+                </v:shapetype>
+                <v:shape id="Conector recto de flecha 33" o:spid="_x0000_s1038" type="#_x0000_t32" style="position:absolute;left:6400;top:4648;width:0;height:2514;flip:y;visibility:visible;mso-wrap-style:square" o:connectortype="straight" o:gfxdata="UEsDBBQABgAIAAAAIQDb4fbL7gAAAIUBAAATAAAAW0NvbnRlbnRfVHlwZXNdLnhtbHyQz07DMAyH&#10;70i8Q+QralM4IITa7kDhCAiNB7ASt43WOlEcyvb2pNu4IODoPz9/n1xv9vOkForiPDdwXVagiI23&#10;jocG3rdPxR0oScgWJ8/UwIEENu3lRb09BBKV0ywNjCmFe63FjDSjlD4Q50nv44wpl3HQAc0OB9I3&#10;VXWrjedEnIq03oC27qjHjympx31un0wiTQLq4bS4shrAECZnMGVTvbD9QSnOhDInjzsyuiBXWQP0&#10;r4R18jfgnHvJr4nOknrFmJ5xzhraRtHWf3Kkpfz/yGo5S+H73hkquyhdjr3R8m2lj09svwAAAP//&#10;AwBQSwMEFAAGAAgAAAAhAFr0LFu/AAAAFQEAAAsAAABfcmVscy8ucmVsc2zPwWrDMAwG4Ptg72B0&#10;X5TuUMaI01uh19I+gLGVxCy2jGSy9e1nemrHjpL4P0nD4SetZiPRyNnCruvBUPYcYp4tXC/Htw8w&#10;Wl0ObuVMFm6kcBhfX4Yzra62kC6xqGlKVgtLreUTUf1CyWnHhXKbTCzJ1VbKjMX5LzcTvvf9HuXR&#10;gPHJNKdgQU5hB+ZyK23zHztFL6w81c5zQp6m6P9TMfB3PtPWFCczVQtB9N4U2rp2HOA44NMz4y8A&#10;AAD//wMAUEsDBBQABgAIAAAAIQAbckpcwwAAANsAAAAPAAAAZHJzL2Rvd25yZXYueG1sRI9Ba8JA&#10;FITvhf6H5Qm91Y0NBEldpQhCsQcxEfT4yD6TtNm3Ibs16793BcHjMDPfMItVMJ240OBaywpm0wQE&#10;cWV1y7WCQ7l5n4NwHlljZ5kUXMnBavn6ssBc25H3dCl8LSKEXY4KGu/7XEpXNWTQTW1PHL2zHQz6&#10;KIda6gHHCDed/EiSTBpsOS402NO6oeqv+DcKtsffcykPbUBThGz7k2x23Wmm1NskfH2C8BT8M/xo&#10;f2sFaQr3L/EHyOUNAAD//wMAUEsBAi0AFAAGAAgAAAAhANvh9svuAAAAhQEAABMAAAAAAAAAAAAA&#10;AAAAAAAAAFtDb250ZW50X1R5cGVzXS54bWxQSwECLQAUAAYACAAAACEAWvQsW78AAAAVAQAACwAA&#10;AAAAAAAAAAAAAAAfAQAAX3JlbHMvLnJlbHNQSwECLQAUAAYACAAAACEAG3JKXMMAAADbAAAADwAA&#10;AAAAAAAAAAAAAAAHAgAAZHJzL2Rvd25yZXYueG1sUEsFBgAAAAADAAMAtwAAAPcCAAAAAA==&#10;" strokecolor="black [3040]">
+                  <v:stroke endarrow="block"/>
+                </v:shape>
+                <v:shape id="Conector recto de flecha 35" o:spid="_x0000_s1039" type="#_x0000_t32" style="position:absolute;left:6934;top:18288;width:0;height:2514;flip:y;visibility:visible;mso-wrap-style:square" o:connectortype="straight" o:gfxdata="UEsDBBQABgAIAAAAIQDb4fbL7gAAAIUBAAATAAAAW0NvbnRlbnRfVHlwZXNdLnhtbHyQz07DMAyH&#10;70i8Q+QralM4IITa7kDhCAiNB7ASt43WOlEcyvb2pNu4IODoPz9/n1xv9vOkForiPDdwXVagiI23&#10;jocG3rdPxR0oScgWJ8/UwIEENu3lRb09BBKV0ywNjCmFe63FjDSjlD4Q50nv44wpl3HQAc0OB9I3&#10;VXWrjedEnIq03oC27qjHjympx31un0wiTQLq4bS4shrAECZnMGVTvbD9QSnOhDInjzsyuiBXWQP0&#10;r4R18jfgnHvJr4nOknrFmJ5xzhraRtHWf3Kkpfz/yGo5S+H73hkquyhdjr3R8m2lj09svwAAAP//&#10;AwBQSwMEFAAGAAgAAAAhAFr0LFu/AAAAFQEAAAsAAABfcmVscy8ucmVsc2zPwWrDMAwG4Ptg72B0&#10;X5TuUMaI01uh19I+gLGVxCy2jGSy9e1nemrHjpL4P0nD4SetZiPRyNnCruvBUPYcYp4tXC/Htw8w&#10;Wl0ObuVMFm6kcBhfX4Yzra62kC6xqGlKVgtLreUTUf1CyWnHhXKbTCzJ1VbKjMX5LzcTvvf9HuXR&#10;gPHJNKdgQU5hB+ZyK23zHztFL6w81c5zQp6m6P9TMfB3PtPWFCczVQtB9N4U2rp2HOA44NMz4y8A&#10;AAD//wMAUEsDBBQABgAIAAAAIQD713ezwwAAANsAAAAPAAAAZHJzL2Rvd25yZXYueG1sRI9Bi8Iw&#10;FITvgv8hPMGbpior0jWKCILoYbEV3OOjebbdbV5KEzX77zeC4HGYmW+Y5TqYRtypc7VlBZNxAoK4&#10;sLrmUsE5340WIJxH1thYJgV/5GC96veWmGr74BPdM1+KCGGXooLK+zaV0hUVGXRj2xJH72o7gz7K&#10;rpS6w0eEm0ZOk2QuDdYcFypsaVtR8ZvdjILD5eeay3Md0GRhfjgmu6/me6LUcBA2nyA8Bf8Ov9p7&#10;rWD2Ac8v8QfI1T8AAAD//wMAUEsBAi0AFAAGAAgAAAAhANvh9svuAAAAhQEAABMAAAAAAAAAAAAA&#10;AAAAAAAAAFtDb250ZW50X1R5cGVzXS54bWxQSwECLQAUAAYACAAAACEAWvQsW78AAAAVAQAACwAA&#10;AAAAAAAAAAAAAAAfAQAAX3JlbHMvLnJlbHNQSwECLQAUAAYACAAAACEA+9d3s8MAAADbAAAADwAA&#10;AAAAAAAAAAAAAAAHAgAAZHJzL2Rvd25yZXYueG1sUEsFBgAAAAADAAMAtwAAAPcCAAAAAA==&#10;" strokecolor="black [3040]">
+                  <v:stroke endarrow="block"/>
+                </v:shape>
+                <v:shape id="Conector recto de flecha 36" o:spid="_x0000_s1040" type="#_x0000_t32" style="position:absolute;left:11887;top:3505;width:7925;height:8610;visibility:visible;mso-wrap-style:square" o:connectortype="straight" o:gfxdata="UEsDBBQABgAIAAAAIQDb4fbL7gAAAIUBAAATAAAAW0NvbnRlbnRfVHlwZXNdLnhtbHyQz07DMAyH&#10;70i8Q+QralM4IITa7kDhCAiNB7ASt43WOlEcyvb2pNu4IODoPz9/n1xv9vOkForiPDdwXVagiI23&#10;jocG3rdPxR0oScgWJ8/UwIEENu3lRb09BBKV0ywNjCmFe63FjDSjlD4Q50nv44wpl3HQAc0OB9I3&#10;VXWrjedEnIq03oC27qjHjympx31un0wiTQLq4bS4shrAECZnMGVTvbD9QSnOhDInjzsyuiBXWQP0&#10;r4R18jfgnHvJr4nOknrFmJ5xzhraRtHWf3Kkpfz/yGo5S+H73hkquyhdjr3R8m2lj09svwAAAP//&#10;AwBQSwMEFAAGAAgAAAAhAFr0LFu/AAAAFQEAAAsAAABfcmVscy8ucmVsc2zPwWrDMAwG4Ptg72B0&#10;X5TuUMaI01uh19I+gLGVxCy2jGSy9e1nemrHjpL4P0nD4SetZiPRyNnCruvBUPYcYp4tXC/Htw8w&#10;Wl0ObuVMFm6kcBhfX4Yzra62kC6xqGlKVgtLreUTUf1CyWnHhXKbTCzJ1VbKjMX5LzcTvvf9HuXR&#10;gPHJNKdgQU5hB+ZyK23zHztFL6w81c5zQp6m6P9TMfB3PtPWFCczVQtB9N4U2rp2HOA44NMz4y8A&#10;AAD//wMAUEsDBBQABgAIAAAAIQAeVDCpwAAAANsAAAAPAAAAZHJzL2Rvd25yZXYueG1sRI/disIw&#10;FITvF3yHcARvRFNdkaUaRYSFerm6D3Bojk2xOSlJ+rNvbwRhL4eZ+YbZH0fbiJ58qB0rWC0zEMSl&#10;0zVXCn5v34svECEia2wck4I/CnA8TD72mGs38A/111iJBOGQowITY5tLGUpDFsPStcTJuztvMSbp&#10;K6k9DgluG7nOsq20WHNaMNjS2VD5uHZWgevZXDZzGx+yK28n7Irz4AulZtPxtAMRaYz/4Xe70Ao+&#10;t/D6kn6APDwBAAD//wMAUEsBAi0AFAAGAAgAAAAhANvh9svuAAAAhQEAABMAAAAAAAAAAAAAAAAA&#10;AAAAAFtDb250ZW50X1R5cGVzXS54bWxQSwECLQAUAAYACAAAACEAWvQsW78AAAAVAQAACwAAAAAA&#10;AAAAAAAAAAAfAQAAX3JlbHMvLnJlbHNQSwECLQAUAAYACAAAACEAHlQwqcAAAADbAAAADwAAAAAA&#10;AAAAAAAAAAAHAgAAZHJzL2Rvd25yZXYueG1sUEsFBgAAAAADAAMAtwAAAPQCAAAAAA==&#10;" strokecolor="black [3040]">
+                  <v:stroke endarrow="block"/>
+                </v:shape>
+                <v:shape id="Conector recto de flecha 38" o:spid="_x0000_s1041" type="#_x0000_t32" style="position:absolute;left:12573;top:15544;width:6629;height:7163;flip:y;visibility:visible;mso-wrap-style:square" o:connectortype="straight" o:gfxdata="UEsDBBQABgAIAAAAIQDb4fbL7gAAAIUBAAATAAAAW0NvbnRlbnRfVHlwZXNdLnhtbHyQz07DMAyH&#10;70i8Q+QralM4IITa7kDhCAiNB7ASt43WOlEcyvb2pNu4IODoPz9/n1xv9vOkForiPDdwXVagiI23&#10;jocG3rdPxR0oScgWJ8/UwIEENu3lRb09BBKV0ywNjCmFe63FjDSjlD4Q50nv44wpl3HQAc0OB9I3&#10;VXWrjedEnIq03oC27qjHjympx31un0wiTQLq4bS4shrAECZnMGVTvbD9QSnOhDInjzsyuiBXWQP0&#10;r4R18jfgnHvJr4nOknrFmJ5xzhraRtHWf3Kkpfz/yGo5S+H73hkquyhdjr3R8m2lj09svwAAAP//&#10;AwBQSwMEFAAGAAgAAAAhAFr0LFu/AAAAFQEAAAsAAABfcmVscy8ucmVsc2zPwWrDMAwG4Ptg72B0&#10;X5TuUMaI01uh19I+gLGVxCy2jGSy9e1nemrHjpL4P0nD4SetZiPRyNnCruvBUPYcYp4tXC/Htw8w&#10;Wl0ObuVMFm6kcBhfX4Yzra62kC6xqGlKVgtLreUTUf1CyWnHhXKbTCzJ1VbKjMX5LzcTvvf9HuXR&#10;gPHJNKdgQU5hB+ZyK23zHztFL6w81c5zQp6m6P9TMfB3PtPWFCczVQtB9N4U2rp2HOA44NMz4y8A&#10;AAD//wMAUEsDBBQABgAIAAAAIQAV1tgtwQAAANsAAAAPAAAAZHJzL2Rvd25yZXYueG1sRE/LasJA&#10;FN0L/sNwC+50ooVQUiciBUHsojQR2uUlc/OomTshMybj33cWhS4P570/BNOLiUbXWVaw3SQgiCur&#10;O24UXMvT+gWE88gae8uk4EEODvlyscdM25k/aSp8I2IIuwwVtN4PmZSuasmg29iBOHK1HQ36CMdG&#10;6hHnGG56uUuSVBrsODa0ONBbS9WtuBsFl6+fupTXLqApQnp5T04f/fdWqdVTOL6C8BT8v/jPfdYK&#10;nuPY+CX+AJn/AgAA//8DAFBLAQItABQABgAIAAAAIQDb4fbL7gAAAIUBAAATAAAAAAAAAAAAAAAA&#10;AAAAAABbQ29udGVudF9UeXBlc10ueG1sUEsBAi0AFAAGAAgAAAAhAFr0LFu/AAAAFQEAAAsAAAAA&#10;AAAAAAAAAAAAHwEAAF9yZWxzLy5yZWxzUEsBAi0AFAAGAAgAAAAhABXW2C3BAAAA2wAAAA8AAAAA&#10;AAAAAAAAAAAABwIAAGRycy9kb3ducmV2LnhtbFBLBQYAAAAAAwADALcAAAD1AgAAAAA=&#10;" strokecolor="black [3040]">
+                  <v:stroke endarrow="block"/>
+                </v:shape>
+                <v:shape id="Conector recto de flecha 39" o:spid="_x0000_s1042" type="#_x0000_t32" style="position:absolute;left:23317;top:9677;width:6553;height:3734;flip:y;visibility:visible;mso-wrap-style:square" o:connectortype="straight" o:gfxdata="UEsDBBQABgAIAAAAIQDb4fbL7gAAAIUBAAATAAAAW0NvbnRlbnRfVHlwZXNdLnhtbHyQz07DMAyH&#10;70i8Q+QralM4IITa7kDhCAiNB7ASt43WOlEcyvb2pNu4IODoPz9/n1xv9vOkForiPDdwXVagiI23&#10;jocG3rdPxR0oScgWJ8/UwIEENu3lRb09BBKV0ywNjCmFe63FjDSjlD4Q50nv44wpl3HQAc0OB9I3&#10;VXWrjedEnIq03oC27qjHjympx31un0wiTQLq4bS4shrAECZnMGVTvbD9QSnOhDInjzsyuiBXWQP0&#10;r4R18jfgnHvJr4nOknrFmJ5xzhraRtHWf3Kkpfz/yGo5S+H73hkquyhdjr3R8m2lj09svwAAAP//&#10;AwBQSwMEFAAGAAgAAAAhAFr0LFu/AAAAFQEAAAsAAABfcmVscy8ucmVsc2zPwWrDMAwG4Ptg72B0&#10;X5TuUMaI01uh19I+gLGVxCy2jGSy9e1nemrHjpL4P0nD4SetZiPRyNnCruvBUPYcYp4tXC/Htw8w&#10;Wl0ObuVMFm6kcBhfX4Yzra62kC6xqGlKVgtLreUTUf1CyWnHhXKbTCzJ1VbKjMX5LzcTvvf9HuXR&#10;gPHJNKdgQU5hB+ZyK23zHztFL6w81c5zQp6m6P9TMfB3PtPWFCczVQtB9N4U2rp2HOA44NMz4y8A&#10;AAD//wMAUEsDBBQABgAIAAAAIQB6mn22xAAAANsAAAAPAAAAZHJzL2Rvd25yZXYueG1sRI9Ba8JA&#10;FITvBf/D8oTemk1akJq6igiBYg/FJGCPj+wzSZt9G7JbXf+9WxB6HGbmG2a1CWYQZ5pcb1lBlqQg&#10;iBure24V1FXx9ArCeWSNg2VScCUHm/XsYYW5thc+0Ln0rYgQdjkq6Lwfcyld05FBl9iROHonOxn0&#10;UU6t1BNeItwM8jlNF9Jgz3Ghw5F2HTU/5a9RsD9+nypZ9wFNGRb7j7T4HL4ypR7nYfsGwlPw/+F7&#10;+10reFnC35f4A+T6BgAA//8DAFBLAQItABQABgAIAAAAIQDb4fbL7gAAAIUBAAATAAAAAAAAAAAA&#10;AAAAAAAAAABbQ29udGVudF9UeXBlc10ueG1sUEsBAi0AFAAGAAgAAAAhAFr0LFu/AAAAFQEAAAsA&#10;AAAAAAAAAAAAAAAAHwEAAF9yZWxzLy5yZWxzUEsBAi0AFAAGAAgAAAAhAHqafbbEAAAA2wAAAA8A&#10;AAAAAAAAAAAAAAAABwIAAGRycy9kb3ducmV2LnhtbFBLBQYAAAAAAwADALcAAAD4AgAAAAA=&#10;" strokecolor="black [3040]">
+                  <v:stroke endarrow="block"/>
+                </v:shape>
+                <v:shape id="Conector recto de flecha 40" o:spid="_x0000_s1043" type="#_x0000_t32" style="position:absolute;left:35585;top:12115;width:0;height:5639;flip:y;visibility:visible;mso-wrap-style:square" o:connectortype="straight" o:gfxdata="UEsDBBQABgAIAAAAIQDb4fbL7gAAAIUBAAATAAAAW0NvbnRlbnRfVHlwZXNdLnhtbHyQz07DMAyH&#10;70i8Q+QralM4IITa7kDhCAiNB7ASt43WOlEcyvb2pNu4IODoPz9/n1xv9vOkForiPDdwXVagiI23&#10;jocG3rdPxR0oScgWJ8/UwIEENu3lRb09BBKV0ywNjCmFe63FjDSjlD4Q50nv44wpl3HQAc0OB9I3&#10;VXWrjedEnIq03oC27qjHjympx31un0wiTQLq4bS4shrAECZnMGVTvbD9QSnOhDInjzsyuiBXWQP0&#10;r4R18jfgnHvJr4nOknrFmJ5xzhraRtHWf3Kkpfz/yGo5S+H73hkquyhdjr3R8m2lj09svwAAAP//&#10;AwBQSwMEFAAGAAgAAAAhAFr0LFu/AAAAFQEAAAsAAABfcmVscy8ucmVsc2zPwWrDMAwG4Ptg72B0&#10;X5TuUMaI01uh19I+gLGVxCy2jGSy9e1nemrHjpL4P0nD4SetZiPRyNnCruvBUPYcYp4tXC/Htw8w&#10;Wl0ObuVMFm6kcBhfX4Yzra62kC6xqGlKVgtLreUTUf1CyWnHhXKbTCzJ1VbKjMX5LzcTvvf9HuXR&#10;gPHJNKdgQU5hB+ZyK23zHztFL6w81c5zQp6m6P9TMfB3PtPWFCczVQtB9N4U2rp2HOA44NMz4y8A&#10;AAD//wMAUEsDBBQABgAIAAAAIQCzpqdWwQAAANsAAAAPAAAAZHJzL2Rvd25yZXYueG1sRE/LasJA&#10;FN0L/sNwC+50opRQUiciBUHsojQR2uUlc/OomTshMybj33cWhS4P570/BNOLiUbXWVaw3SQgiCur&#10;O24UXMvT+gWE88gae8uk4EEODvlyscdM25k/aSp8I2IIuwwVtN4PmZSuasmg29iBOHK1HQ36CMdG&#10;6hHnGG56uUuSVBrsODa0ONBbS9WtuBsFl6+fupTXLqApQnp5T04f/fdWqdVTOL6C8BT8v/jPfdYK&#10;nuP6+CX+AJn/AgAA//8DAFBLAQItABQABgAIAAAAIQDb4fbL7gAAAIUBAAATAAAAAAAAAAAAAAAA&#10;AAAAAABbQ29udGVudF9UeXBlc10ueG1sUEsBAi0AFAAGAAgAAAAhAFr0LFu/AAAAFQEAAAsAAAAA&#10;AAAAAAAAAAAAHwEAAF9yZWxzLy5yZWxzUEsBAi0AFAAGAAgAAAAhALOmp1bBAAAA2wAAAA8AAAAA&#10;AAAAAAAAAAAABwIAAGRycy9kb3ducmV2LnhtbFBLBQYAAAAAAwADALcAAAD1AgAAAAA=&#10;" strokecolor="black [3040]">
+                  <v:stroke endarrow="block"/>
+                </v:shape>
+                <v:shape id="Conector recto de flecha 41" o:spid="_x0000_s1044" type="#_x0000_t32" style="position:absolute;left:42291;top:8305;width:6477;height:3048;visibility:visible;mso-wrap-style:square" o:connectortype="straight" o:gfxdata="UEsDBBQABgAIAAAAIQDb4fbL7gAAAIUBAAATAAAAW0NvbnRlbnRfVHlwZXNdLnhtbHyQz07DMAyH&#10;70i8Q+QralM4IITa7kDhCAiNB7ASt43WOlEcyvb2pNu4IODoPz9/n1xv9vOkForiPDdwXVagiI23&#10;jocG3rdPxR0oScgWJ8/UwIEENu3lRb09BBKV0ywNjCmFe63FjDSjlD4Q50nv44wpl3HQAc0OB9I3&#10;VXWrjedEnIq03oC27qjHjympx31un0wiTQLq4bS4shrAECZnMGVTvbD9QSnOhDInjzsyuiBXWQP0&#10;r4R18jfgnHvJr4nOknrFmJ5xzhraRtHWf3Kkpfz/yGo5S+H73hkquyhdjr3R8m2lj09svwAAAP//&#10;AwBQSwMEFAAGAAgAAAAhAFr0LFu/AAAAFQEAAAsAAABfcmVscy8ucmVsc2zPwWrDMAwG4Ptg72B0&#10;X5TuUMaI01uh19I+gLGVxCy2jGSy9e1nemrHjpL4P0nD4SetZiPRyNnCruvBUPYcYp4tXC/Htw8w&#10;Wl0ObuVMFm6kcBhfX4Yzra62kC6xqGlKVgtLreUTUf1CyWnHhXKbTCzJ1VbKjMX5LzcTvvf9HuXR&#10;gPHJNKdgQU5hB+ZyK23zHztFL6w81c5zQp6m6P9TMfB3PtPWFCczVQtB9N4U2rp2HOA44NMz4y8A&#10;AAD//wMAUEsDBBQABgAIAAAAIQDJu9ugvwAAANsAAAAPAAAAZHJzL2Rvd25yZXYueG1sRI/disIw&#10;FITvBd8hHGFvRFMXWaQaRQShXq7uAxyaY1NsTkqS/vj2RhD2cpiZb5jdYbSN6MmH2rGC1TIDQVw6&#10;XXOl4O92XmxAhIissXFMCp4U4LCfTnaYazfwL/XXWIkE4ZCjAhNjm0sZSkMWw9K1xMm7O28xJukr&#10;qT0OCW4b+Z1lP9JizWnBYEsnQ+Xj2lkFrmdzWc9tfMiuvB2xK06DL5T6mo3HLYhIY/wPf9qFVrBe&#10;wftL+gFy/wIAAP//AwBQSwECLQAUAAYACAAAACEA2+H2y+4AAACFAQAAEwAAAAAAAAAAAAAAAAAA&#10;AAAAW0NvbnRlbnRfVHlwZXNdLnhtbFBLAQItABQABgAIAAAAIQBa9CxbvwAAABUBAAALAAAAAAAA&#10;AAAAAAAAAB8BAABfcmVscy8ucmVsc1BLAQItABQABgAIAAAAIQDJu9ugvwAAANsAAAAPAAAAAAAA&#10;AAAAAAAAAAcCAABkcnMvZG93bnJldi54bWxQSwUGAAAAAAMAAwC3AAAA8wIAAAAA&#10;" strokecolor="black [3040]">
+                  <v:stroke endarrow="block"/>
+                </v:shape>
+                <w10:wrap type="tight"/>
+              </v:group>
+            </w:pict>
+          </mc:Fallback>
+        </mc:AlternateContent>
+      </w:r>
+    </w:p>
+    <w:p/>
+    <w:p/>
+    <w:p/>
+    <w:p/>
+    <w:p/>
+    <w:p/>
+    <w:p>
+      <w:r>
+        <w:t>De acuerdo con el esquema anterior, l</w:t>
+      </w:r>
+      <w:r>
+        <w:t>a señal que el usuario percibirá cuando utilice el sistema será el resultado de sumar:</w:t>
       </w:r>
     </w:p>
     <w:p/>
@@ -33022,16 +33867,51 @@
       </w:r>
     </w:p>
     <w:p/>
+    <w:p>
+      <w:r>
+        <w:t>Como se aprecia en el esquema, sobre estos elementos actuarán elementos de control que controlarán los parámetros de estos y que durante el desarrollo de este capítulo serán explicados al detalle.</w:t>
+      </w:r>
+    </w:p>
     <w:p/>
     <w:p>
       <w:r>
-        <w:t xml:space="preserve">Para representar el </w:t>
-      </w:r>
-      <w:r>
-        <w:t>sintetizador en</w:t>
-      </w:r>
-      <w:r>
-        <w:t xml:space="preserve"> el sistema se utiliza la</w:t>
+        <w:t xml:space="preserve">Como el sistema sigue una arquitectura MVC (ver sección </w:t>
+      </w:r>
+      <w:proofErr w:type="spellStart"/>
+      <w:r>
+        <w:t>sdafdg</w:t>
+      </w:r>
+      <w:proofErr w:type="spellEnd"/>
+      <w:r>
+        <w:t>), para llevar a cabo el sintetizador y en concreto la síntesis aditiva es conveniente diferenciar entre las partes de la arquitectura ya que cada una representa un papel importante a la hora de obtener una señal de audio digital que es el objetivo final del sistema.</w:t>
+      </w:r>
+    </w:p>
+    <w:p/>
+    <w:p>
+      <w:r>
+        <w:t xml:space="preserve">En el lado del </w:t>
+      </w:r>
+      <w:r>
+        <w:rPr>
+          <w:b/>
+          <w:bCs/>
+        </w:rPr>
+        <w:t>controlador</w:t>
+      </w:r>
+      <w:r>
+        <w:t>, se representa</w:t>
+      </w:r>
+      <w:r>
+        <w:t xml:space="preserve"> el </w:t>
+      </w:r>
+      <w:r>
+        <w:t xml:space="preserve">sintetizador </w:t>
+      </w:r>
+      <w:r>
+        <w:t>mediante</w:t>
+      </w:r>
+      <w:r>
+        <w:t xml:space="preserve"> la</w:t>
       </w:r>
       <w:r>
         <w:rPr>
@@ -33095,6 +33975,11 @@
       </w:r>
     </w:p>
     <w:p/>
+    <w:p>
+      <w:r>
+        <w:t>(FALTA LA VISTA Y EL MODELO)</w:t>
+      </w:r>
+    </w:p>
     <w:p/>
     <w:p>
       <w:pPr>
@@ -33148,6 +34033,1005 @@
         <w:t>Generación de audio</w:t>
       </w:r>
     </w:p>
+    <w:p/>
+    <w:p>
+      <w:r>
+        <w:t>Uno de los objetivos de este proyecto es la generación de señales de audio de manera digital.</w:t>
+      </w:r>
+      <w:r>
+        <w:t xml:space="preserve"> </w:t>
+      </w:r>
+      <w:r>
+        <w:t>De maneral general, p</w:t>
+      </w:r>
+      <w:r>
+        <w:t>ara obtener una señal de audio digital es necesario el uso de un oscilador</w:t>
+      </w:r>
+      <w:r>
+        <w:t>, que generará dicha señal, en el caso del sistema desarrollado, matemáticamente.</w:t>
+      </w:r>
+    </w:p>
+    <w:p/>
+    <w:p>
+      <w:r>
+        <w:t xml:space="preserve">El concepto de oscilador, hace referencia a los osciladores de audio analógicos que generaban sonidos mediante circuitos electrónicos. En el mundo digital este concepto es algo abstracto y el oscilador comprenderá un conjunto de métodos que nos proporcionarán el sonido final. </w:t>
+      </w:r>
+    </w:p>
+    <w:p/>
+    <w:p>
+      <w:r>
+        <w:t xml:space="preserve">El proceso necesario para generar sonidos de manera digital y por consiguiente implementar </w:t>
+      </w:r>
+      <w:r>
+        <w:t xml:space="preserve">un oscilador es algo tedioso que requiere de funciones matemáticas y procesos para comunicarnos con el hardware del ordenador. Sin embargo, podemos aprovechar las capacidades que nos ofrece JavaScript y los navegadores en los que se ejecuta. Parte de estas capacidades nos las proporciona directamente la </w:t>
+      </w:r>
+      <w:r>
+        <w:rPr>
+          <w:b/>
+          <w:bCs/>
+        </w:rPr>
+        <w:t xml:space="preserve">web Audio Api </w:t>
+      </w:r>
+      <w:r>
+        <w:t xml:space="preserve">(ver sección </w:t>
+      </w:r>
+      <w:proofErr w:type="spellStart"/>
+      <w:r>
+        <w:t>dgsgsf</w:t>
+      </w:r>
+      <w:proofErr w:type="spellEnd"/>
+      <w:r>
+        <w:t>).</w:t>
+      </w:r>
+    </w:p>
+    <w:p/>
+    <w:p>
+      <w:r>
+        <w:t>Esta</w:t>
+      </w:r>
+      <w:r>
+        <w:t xml:space="preserve"> generación de audio digital</w:t>
+      </w:r>
+      <w:r>
+        <w:t xml:space="preserve"> se consigue en el controlador</w:t>
+      </w:r>
+    </w:p>
+    <w:p/>
+    <w:p/>
+    <w:p>
+      <w:r>
+        <w:t xml:space="preserve">Para entender como interviene el controlador en la generación de audio es necesario aclarar una serie de cuestiones </w:t>
+      </w:r>
+      <w:r>
+        <w:t>técnicas.</w:t>
+      </w:r>
+      <w:r>
+        <w:t xml:space="preserve"> </w:t>
+      </w:r>
+      <w:r>
+        <w:t>Como se está utilizando la Web Audio Api, el elemento principal para</w:t>
+      </w:r>
+      <w:r>
+        <w:t xml:space="preserve"> generar una señal de audio es un </w:t>
+      </w:r>
+      <w:r>
+        <w:rPr>
+          <w:b/>
+          <w:bCs/>
+        </w:rPr>
+        <w:t>contexto de audio</w:t>
+      </w:r>
+      <w:r>
+        <w:rPr>
+          <w:b/>
+          <w:bCs/>
+        </w:rPr>
+        <w:t xml:space="preserve"> (</w:t>
+      </w:r>
+      <w:proofErr w:type="spellStart"/>
+      <w:r>
+        <w:rPr>
+          <w:b/>
+          <w:bCs/>
+        </w:rPr>
+        <w:t>AudioContext</w:t>
+      </w:r>
+      <w:proofErr w:type="spellEnd"/>
+      <w:r>
+        <w:rPr>
+          <w:b/>
+          <w:bCs/>
+        </w:rPr>
+        <w:t>)</w:t>
+      </w:r>
+      <w:r>
+        <w:t>.</w:t>
+      </w:r>
+    </w:p>
+    <w:p/>
+    <w:p>
+      <w:pPr>
+        <w:pStyle w:val="Ttulo5"/>
+        <w:rPr>
+          <w:b/>
+          <w:bCs/>
+          <w:color w:val="auto"/>
+        </w:rPr>
+      </w:pPr>
+      <w:r>
+        <w:rPr>
+          <w:b/>
+          <w:bCs/>
+          <w:color w:val="auto"/>
+        </w:rPr>
+        <w:t>6.4.1.3.</w:t>
+      </w:r>
+      <w:r>
+        <w:rPr>
+          <w:b/>
+          <w:bCs/>
+          <w:color w:val="auto"/>
+        </w:rPr>
+        <w:t>1</w:t>
+      </w:r>
+      <w:r>
+        <w:rPr>
+          <w:b/>
+          <w:bCs/>
+          <w:color w:val="auto"/>
+        </w:rPr>
+        <w:t xml:space="preserve">. </w:t>
+      </w:r>
+      <w:proofErr w:type="spellStart"/>
+      <w:r>
+        <w:rPr>
+          <w:b/>
+          <w:bCs/>
+          <w:color w:val="auto"/>
+        </w:rPr>
+        <w:t>AudioContext</w:t>
+      </w:r>
+      <w:proofErr w:type="spellEnd"/>
+    </w:p>
+    <w:p/>
+    <w:p>
+      <w:r>
+        <w:t xml:space="preserve">El contexto de audio es una interfaz que representa un grafo de procesamiento de audio compuesto por </w:t>
+      </w:r>
+      <w:r>
+        <w:rPr>
+          <w:b/>
+          <w:bCs/>
+        </w:rPr>
+        <w:t>nodos de audio</w:t>
+      </w:r>
+      <w:r>
+        <w:t xml:space="preserve"> </w:t>
+      </w:r>
+      <w:r>
+        <w:rPr>
+          <w:b/>
+          <w:bCs/>
+        </w:rPr>
+        <w:t>(</w:t>
+      </w:r>
+      <w:proofErr w:type="spellStart"/>
+      <w:r>
+        <w:rPr>
+          <w:b/>
+          <w:bCs/>
+        </w:rPr>
+        <w:t>AudioNode</w:t>
+      </w:r>
+      <w:proofErr w:type="spellEnd"/>
+      <w:r>
+        <w:rPr>
+          <w:b/>
+          <w:bCs/>
+        </w:rPr>
+        <w:t xml:space="preserve">) </w:t>
+      </w:r>
+      <w:r>
+        <w:t>conectados entre sí</w:t>
+      </w:r>
+      <w:r>
+        <w:t xml:space="preserve">. Este se va encargar tanto de la creación de los nodos de audio como la de la ejecución del procesamiento de audio. </w:t>
+      </w:r>
+    </w:p>
+    <w:p>
+      <w:r>
+        <w:t>Los nodos de audio pueden ser de diversos tipos atendiendo a sus entradas y a sus salidas, así que se pueden clasificar de la siguiente manera:</w:t>
+      </w:r>
+    </w:p>
+    <w:p/>
+    <w:p>
+      <w:pPr>
+        <w:pStyle w:val="Prrafodelista"/>
+        <w:numPr>
+          <w:ilvl w:val="0"/>
+          <w:numId w:val="21"/>
+        </w:numPr>
+      </w:pPr>
+      <w:r>
+        <w:rPr>
+          <w:i/>
+          <w:iCs/>
+        </w:rPr>
+        <w:t>Sin entradas o generadores:</w:t>
+      </w:r>
+      <w:r>
+        <w:t xml:space="preserve">  Suelen ser usados para generar sonidos. No reciben otros nodos de </w:t>
+      </w:r>
+      <w:r>
+        <w:t>entrada,</w:t>
+      </w:r>
+      <w:r>
+        <w:t xml:space="preserve"> pero si pueden contar con múltiples salidas, es decir, su salida puede estar conectada a varios nodos.</w:t>
+      </w:r>
+    </w:p>
+    <w:p>
+      <w:pPr>
+        <w:pStyle w:val="Prrafodelista"/>
+        <w:numPr>
+          <w:ilvl w:val="0"/>
+          <w:numId w:val="21"/>
+        </w:numPr>
+      </w:pPr>
+      <w:r>
+        <w:rPr>
+          <w:i/>
+          <w:iCs/>
+        </w:rPr>
+        <w:t xml:space="preserve">Procesadores: </w:t>
+      </w:r>
+      <w:r>
+        <w:t xml:space="preserve"> Tienen entradas y salidas, pueden estar conectados a otros nodos por ambos lados. Se encargan de procesar una entrada y generar una salida.</w:t>
+      </w:r>
+    </w:p>
+    <w:p>
+      <w:pPr>
+        <w:pStyle w:val="Prrafodelista"/>
+        <w:numPr>
+          <w:ilvl w:val="0"/>
+          <w:numId w:val="21"/>
+        </w:numPr>
+      </w:pPr>
+      <w:r>
+        <w:rPr>
+          <w:i/>
+          <w:iCs/>
+        </w:rPr>
+        <w:t xml:space="preserve">De destino: </w:t>
+      </w:r>
+      <w:r>
+        <w:t>Cuenta con entradas, pero no tiene salidas, ya que todas las entradas que llegan a este nodo son reproducidas directamente en nuestros altavoces, es decir, manda la señal al hardware del ordenador</w:t>
+      </w:r>
+      <w:r>
+        <w:t>.</w:t>
+      </w:r>
+    </w:p>
+    <w:p/>
+    <w:p>
+      <w:r>
+        <w:t xml:space="preserve">Cada nodo de audio </w:t>
+      </w:r>
+      <w:proofErr w:type="gramStart"/>
+      <w:r>
+        <w:t>solo  puede</w:t>
+      </w:r>
+      <w:proofErr w:type="gramEnd"/>
+      <w:r>
+        <w:t xml:space="preserve"> pertenecer a un contexto y se necesita poner especial atención en este último, ya que un contexto con un exceso de nodos en el grafo o con nodos mal situados en él nos pueden generar una latencia alta y por tanto no deseada que afectaría de manera negativa a los objetivos y requisitos del sistema.</w:t>
+      </w:r>
+    </w:p>
+    <w:p/>
+    <w:p>
+      <w:r>
+        <w:t>Explicado</w:t>
+      </w:r>
+      <w:r>
+        <w:t xml:space="preserve"> esto, para conseguir emular a un oscilador analógico y por consiguiente generar señales de audio, los osciladores desarrollados contendrán un Audiocontext o contexto de audio.</w:t>
+      </w:r>
+      <w:r>
+        <w:t xml:space="preserve"> </w:t>
+      </w:r>
+    </w:p>
+    <w:p>
+      <w:r>
+        <w:t>Para representar esto en el código, s</w:t>
+      </w:r>
+      <w:r>
+        <w:t xml:space="preserve">e utiliza la clase </w:t>
+      </w:r>
+      <w:r>
+        <w:rPr>
+          <w:b/>
+          <w:bCs/>
+        </w:rPr>
+        <w:t>oscillator</w:t>
+      </w:r>
+      <w:r>
+        <w:t>.</w:t>
+      </w:r>
+      <w:r>
+        <w:t xml:space="preserve"> Esta clase contendrá el contendrá un Audiocontext, que concretamente se crea en el constructor en la siguiente sentencia:</w:t>
+      </w:r>
+    </w:p>
+    <w:p>
+      <w:r>
+        <w:rPr>
+          <w:noProof/>
+        </w:rPr>
+        <mc:AlternateContent>
+          <mc:Choice Requires="wps">
+            <w:drawing>
+              <wp:anchor distT="45720" distB="45720" distL="114300" distR="114300" simplePos="0" relativeHeight="251687424" behindDoc="0" locked="0" layoutInCell="1" allowOverlap="1" wp14:anchorId="0D1DBBEB" wp14:editId="0CEBEA58">
+                <wp:simplePos x="0" y="0"/>
+                <wp:positionH relativeFrom="column">
+                  <wp:posOffset>55245</wp:posOffset>
+                </wp:positionH>
+                <wp:positionV relativeFrom="paragraph">
+                  <wp:posOffset>246380</wp:posOffset>
+                </wp:positionV>
+                <wp:extent cx="5158740" cy="746760"/>
+                <wp:effectExtent l="0" t="0" r="22860" b="15240"/>
+                <wp:wrapSquare wrapText="bothSides"/>
+                <wp:docPr id="217" name="Cuadro de texto 2"/>
+                <wp:cNvGraphicFramePr>
+                  <a:graphicFrameLocks xmlns:a="http://schemas.openxmlformats.org/drawingml/2006/main"/>
+                </wp:cNvGraphicFramePr>
+                <a:graphic xmlns:a="http://schemas.openxmlformats.org/drawingml/2006/main">
+                  <a:graphicData uri="http://schemas.microsoft.com/office/word/2010/wordprocessingShape">
+                    <wps:wsp>
+                      <wps:cNvSpPr txBox="1">
+                        <a:spLocks noChangeArrowheads="1"/>
+                      </wps:cNvSpPr>
+                      <wps:spPr bwMode="auto">
+                        <a:xfrm>
+                          <a:off x="0" y="0"/>
+                          <a:ext cx="5158740" cy="746760"/>
+                        </a:xfrm>
+                        <a:prstGeom prst="rect">
+                          <a:avLst/>
+                        </a:prstGeom>
+                        <a:solidFill>
+                          <a:srgbClr val="FFFFFF"/>
+                        </a:solidFill>
+                        <a:ln w="9525">
+                          <a:solidFill>
+                            <a:srgbClr val="000000"/>
+                          </a:solidFill>
+                          <a:miter lim="800000"/>
+                          <a:headEnd/>
+                          <a:tailEnd/>
+                        </a:ln>
+                      </wps:spPr>
+                      <wps:txbx>
+                        <w:txbxContent>
+                          <w:p>
+                            <w:proofErr w:type="gramStart"/>
+                            <w:r>
+                              <w:t>constructor(</w:t>
+                            </w:r>
+                            <w:proofErr w:type="gramEnd"/>
+                            <w:r>
+                              <w:t>){</w:t>
+                            </w:r>
+                          </w:p>
+                          <w:p>
+                            <w:r>
+                              <w:t xml:space="preserve">   </w:t>
+                            </w:r>
+                            <w:proofErr w:type="spellStart"/>
+                            <w:proofErr w:type="gramStart"/>
+                            <w:r>
+                              <w:t>this</w:t>
+                            </w:r>
+                            <w:proofErr w:type="spellEnd"/>
+                            <w:r>
+                              <w:t>.#</w:t>
+                            </w:r>
+                            <w:proofErr w:type="spellStart"/>
+                            <w:proofErr w:type="gramEnd"/>
+                            <w:r>
+                              <w:t>audioCtx</w:t>
+                            </w:r>
+                            <w:proofErr w:type="spellEnd"/>
+                            <w:r>
+                              <w:t xml:space="preserve"> = new window.AudioContext ()</w:t>
+                            </w:r>
+                          </w:p>
+                          <w:p>
+                            <w:r>
+                              <w:t>…</w:t>
+                            </w:r>
+                          </w:p>
+                          <w:p>
+                            <w:r>
+                              <w:t>}</w:t>
+                            </w:r>
+                          </w:p>
+                        </w:txbxContent>
+                      </wps:txbx>
+                      <wps:bodyPr rot="0" vert="horz" wrap="square" lIns="91440" tIns="45720" rIns="91440" bIns="45720" anchor="t" anchorCtr="0">
+                        <a:noAutofit/>
+                      </wps:bodyPr>
+                    </wps:wsp>
+                  </a:graphicData>
+                </a:graphic>
+                <wp14:sizeRelH relativeFrom="margin">
+                  <wp14:pctWidth>0</wp14:pctWidth>
+                </wp14:sizeRelH>
+                <wp14:sizeRelV relativeFrom="margin">
+                  <wp14:pctHeight>0</wp14:pctHeight>
+                </wp14:sizeRelV>
+              </wp:anchor>
+            </w:drawing>
+          </mc:Choice>
+          <mc:Fallback>
+            <w:pict>
+              <v:shape w14:anchorId="0D1DBBEB" id="Cuadro de texto 2" o:spid="_x0000_s1045" type="#_x0000_t202" style="position:absolute;margin-left:4.35pt;margin-top:19.4pt;width:406.2pt;height:58.8pt;z-index:251687424;visibility:visible;mso-wrap-style:square;mso-width-percent:0;mso-height-percent:0;mso-wrap-distance-left:9pt;mso-wrap-distance-top:3.6pt;mso-wrap-distance-right:9pt;mso-wrap-distance-bottom:3.6pt;mso-position-horizontal:absolute;mso-position-horizontal-relative:text;mso-position-vertical:absolute;mso-position-vertical-relative:text;mso-width-percent:0;mso-height-percent:0;mso-width-relative:margin;mso-height-relative:margin;v-text-anchor:top" o:gfxdata="UEsDBBQABgAIAAAAIQC2gziS/gAAAOEBAAATAAAAW0NvbnRlbnRfVHlwZXNdLnhtbJSRQU7DMBBF&#10;90jcwfIWJU67QAgl6YK0S0CoHGBkTxKLZGx5TGhvj5O2G0SRWNoz/78nu9wcxkFMGNg6quQqL6RA&#10;0s5Y6ir5vt9lD1JwBDIwOMJKHpHlpr69KfdHjyxSmriSfYz+USnWPY7AufNIadK6MEJMx9ApD/oD&#10;OlTrorhX2lFEilmcO2RdNtjC5xDF9pCuTyYBB5bi6bQ4syoJ3g9WQ0ymaiLzg5KdCXlKLjvcW893&#10;SUOqXwnz5DrgnHtJTxOsQfEKIT7DmDSUCaxw7Rqn8787ZsmRM9e2VmPeBN4uqYvTtW7jvijg9N/y&#10;JsXecLq0q+WD6m8AAAD//wMAUEsDBBQABgAIAAAAIQA4/SH/1gAAAJQBAAALAAAAX3JlbHMvLnJl&#10;bHOkkMFqwzAMhu+DvYPRfXGawxijTi+j0GvpHsDYimMaW0Yy2fr2M4PBMnrbUb/Q94l/f/hMi1qR&#10;JVI2sOt6UJgd+ZiDgffL8ekFlFSbvV0oo4EbChzGx4f9GRdb25HMsYhqlCwG5lrLq9biZkxWOiqY&#10;22YiTra2kYMu1l1tQD30/bPm3wwYN0x18gb45AdQl1tp5j/sFB2T0FQ7R0nTNEV3j6o9feQzro1i&#10;OWA14Fm+Q8a1a8+Bvu/d/dMb2JY5uiPbhG/ktn4cqGU/er3pcvwCAAD//wMAUEsDBBQABgAIAAAA&#10;IQCmiCcuLAIAAFUEAAAOAAAAZHJzL2Uyb0RvYy54bWysVNtu2zAMfR+wfxD0vjgOcqsRp+jSZRjQ&#10;XYBuH8BIcixMFj1JiZ19/Sg5TYNuexnmB0EUqaPDQ9Kr274x7Kic12hLno/GnCkrUGq7L/m3r9s3&#10;S858ACvBoFUlPynPb9evX626tlATrNFI5RiBWF90bcnrENoiy7yoVQN+hK2y5KzQNRDIdPtMOugI&#10;vTHZZDyeZx062ToUyns6vR+cfJ3wq0qJ8LmqvArMlJy4hbS6tO7imq1XUOwdtLUWZxrwDywa0JYe&#10;vUDdQwB2cPo3qEYLhx6rMBLYZFhVWqiUA2WTj19k81hDq1IuJI5vLzL5/wcrPh2/OKZlySf5gjML&#10;DRVpcwDpkEnFguoDskmUqWt9QdGPLcWH/i32VO6Usm8fUHz3zOKmBrtXd85hVyuQRDOPN7OrqwOO&#10;jyC77iNKeg0OARNQX7kmakiqMEKncp0uJSIeTNDhLJ8tF1NyCfItpvPFPNUwg+Lpdut8eK+wYXFT&#10;ckctkNDh+OBDZAPFU0h8zKPRcquNSYbb7zbGsSNQu2zTlxJ4EWYs60p+M5vMBgH+CjFO358gGh2o&#10;741uSr68BEERZXtnZerKANoMe6Js7FnHKN0gYuh3fapcniSIIu9QnkhZh0Of01zSpkb3k7OOerzk&#10;/scBnOLMfLBUnZt8GqUMyZjOFhMy3LVnd+0BKwiq5IGzYbsJaZCicBbvqIqVTgI/Mzlzpt5Nup/n&#10;LA7HtZ2inv8G618AAAD//wMAUEsDBBQABgAIAAAAIQBCCyPg3gAAAAgBAAAPAAAAZHJzL2Rvd25y&#10;ZXYueG1sTI/BTsMwEETvSPyDtUhcEHXSljSEOBVCAsEN2gqubrxNIuJ1sN00/D3LCY6rGb19U64n&#10;24sRfegcKUhnCQik2pmOGgW77eN1DiJETUb3jlDBNwZYV+dnpS6MO9EbjpvYCIZQKLSCNsahkDLU&#10;LVodZm5A4uzgvNWRT99I4/WJ4baX8yTJpNUd8YdWD/jQYv25OVoF+fJ5/Agvi9f3Ojv0t/FqNT59&#10;eaUuL6b7OxARp/hXhl99VoeKnfbuSCaInhkrLipY5DyA43yepiD23LvJliCrUv4fUP0AAAD//wMA&#10;UEsBAi0AFAAGAAgAAAAhALaDOJL+AAAA4QEAABMAAAAAAAAAAAAAAAAAAAAAAFtDb250ZW50X1R5&#10;cGVzXS54bWxQSwECLQAUAAYACAAAACEAOP0h/9YAAACUAQAACwAAAAAAAAAAAAAAAAAvAQAAX3Jl&#10;bHMvLnJlbHNQSwECLQAUAAYACAAAACEApognLiwCAABVBAAADgAAAAAAAAAAAAAAAAAuAgAAZHJz&#10;L2Uyb0RvYy54bWxQSwECLQAUAAYACAAAACEAQgsj4N4AAAAIAQAADwAAAAAAAAAAAAAAAACGBAAA&#10;ZHJzL2Rvd25yZXYueG1sUEsFBgAAAAAEAAQA8wAAAJEFAAAAAA==&#10;">
+                <v:textbox>
+                  <w:txbxContent>
+                    <w:p>
+                      <w:proofErr w:type="gramStart"/>
+                      <w:r>
+                        <w:t>constructor(</w:t>
+                      </w:r>
+                      <w:proofErr w:type="gramEnd"/>
+                      <w:r>
+                        <w:t>){</w:t>
+                      </w:r>
+                    </w:p>
+                    <w:p>
+                      <w:r>
+                        <w:t xml:space="preserve">   </w:t>
+                      </w:r>
+                      <w:proofErr w:type="spellStart"/>
+                      <w:proofErr w:type="gramStart"/>
+                      <w:r>
+                        <w:t>this</w:t>
+                      </w:r>
+                      <w:proofErr w:type="spellEnd"/>
+                      <w:r>
+                        <w:t>.#</w:t>
+                      </w:r>
+                      <w:proofErr w:type="spellStart"/>
+                      <w:proofErr w:type="gramEnd"/>
+                      <w:r>
+                        <w:t>audioCtx</w:t>
+                      </w:r>
+                      <w:proofErr w:type="spellEnd"/>
+                      <w:r>
+                        <w:t xml:space="preserve"> = new window.AudioContext ()</w:t>
+                      </w:r>
+                    </w:p>
+                    <w:p>
+                      <w:r>
+                        <w:t>…</w:t>
+                      </w:r>
+                    </w:p>
+                    <w:p>
+                      <w:r>
+                        <w:t>}</w:t>
+                      </w:r>
+                    </w:p>
+                  </w:txbxContent>
+                </v:textbox>
+                <w10:wrap type="square"/>
+              </v:shape>
+            </w:pict>
+          </mc:Fallback>
+        </mc:AlternateContent>
+      </w:r>
+    </w:p>
+    <w:p/>
+    <w:p>
+      <w:r>
+        <w:t xml:space="preserve">Ya que se necesita dos osciladores para lograr la síntesis deseada en el sistema, se utilizan dos instancias de la clase oscillator y por consiguiente dos </w:t>
+      </w:r>
+      <w:proofErr w:type="spellStart"/>
+      <w:r>
+        <w:t>AudioContex</w:t>
+      </w:r>
+      <w:r>
+        <w:t>t</w:t>
+      </w:r>
+      <w:proofErr w:type="spellEnd"/>
+      <w:r>
+        <w:t xml:space="preserve">. Estas instancias las contiene la clase </w:t>
+      </w:r>
+      <w:proofErr w:type="spellStart"/>
+      <w:r>
+        <w:t>Synth</w:t>
+      </w:r>
+      <w:proofErr w:type="spellEnd"/>
+      <w:r>
+        <w:t>:</w:t>
+      </w:r>
+    </w:p>
+    <w:p>
+      <w:r>
+        <w:rPr>
+          <w:noProof/>
+        </w:rPr>
+        <mc:AlternateContent>
+          <mc:Choice Requires="wps">
+            <w:drawing>
+              <wp:anchor distT="45720" distB="45720" distL="114300" distR="114300" simplePos="0" relativeHeight="251689472" behindDoc="0" locked="0" layoutInCell="1" allowOverlap="1" wp14:anchorId="07FB43EA" wp14:editId="5F1E8CCE">
+                <wp:simplePos x="0" y="0"/>
+                <wp:positionH relativeFrom="column">
+                  <wp:posOffset>1905</wp:posOffset>
+                </wp:positionH>
+                <wp:positionV relativeFrom="paragraph">
+                  <wp:posOffset>293370</wp:posOffset>
+                </wp:positionV>
+                <wp:extent cx="5158740" cy="1844040"/>
+                <wp:effectExtent l="0" t="0" r="22860" b="22860"/>
+                <wp:wrapSquare wrapText="bothSides"/>
+                <wp:docPr id="45" name="Cuadro de texto 2"/>
+                <wp:cNvGraphicFramePr>
+                  <a:graphicFrameLocks xmlns:a="http://schemas.openxmlformats.org/drawingml/2006/main"/>
+                </wp:cNvGraphicFramePr>
+                <a:graphic xmlns:a="http://schemas.openxmlformats.org/drawingml/2006/main">
+                  <a:graphicData uri="http://schemas.microsoft.com/office/word/2010/wordprocessingShape">
+                    <wps:wsp>
+                      <wps:cNvSpPr txBox="1">
+                        <a:spLocks noChangeArrowheads="1"/>
+                      </wps:cNvSpPr>
+                      <wps:spPr bwMode="auto">
+                        <a:xfrm>
+                          <a:off x="0" y="0"/>
+                          <a:ext cx="5158740" cy="1844040"/>
+                        </a:xfrm>
+                        <a:prstGeom prst="rect">
+                          <a:avLst/>
+                        </a:prstGeom>
+                        <a:solidFill>
+                          <a:srgbClr val="FFFFFF"/>
+                        </a:solidFill>
+                        <a:ln w="9525">
+                          <a:solidFill>
+                            <a:srgbClr val="000000"/>
+                          </a:solidFill>
+                          <a:miter lim="800000"/>
+                          <a:headEnd/>
+                          <a:tailEnd/>
+                        </a:ln>
+                      </wps:spPr>
+                      <wps:txbx>
+                        <w:txbxContent>
+                          <w:p>
+                            <w:proofErr w:type="spellStart"/>
+                            <w:r>
+                              <w:t>class</w:t>
+                            </w:r>
+                            <w:proofErr w:type="spellEnd"/>
+                            <w:r>
+                              <w:t> </w:t>
+                            </w:r>
+                            <w:proofErr w:type="spellStart"/>
+                            <w:proofErr w:type="gramStart"/>
+                            <w:r>
+                              <w:t>Synth</w:t>
+                            </w:r>
+                            <w:proofErr w:type="spellEnd"/>
+                            <w:r>
+                              <w:t>{</w:t>
+                            </w:r>
+                            <w:proofErr w:type="gramEnd"/>
+                          </w:p>
+                          <w:p>
+                            <w:r>
+                              <w:t>    #oscillatorA;</w:t>
+                            </w:r>
+                          </w:p>
+                          <w:p>
+                            <w:r>
+                              <w:t>    #oscillatorB;</w:t>
+                            </w:r>
+                          </w:p>
+                          <w:p/>
+                          <w:p>
+                            <w:r>
+                              <w:t>    </w:t>
+                            </w:r>
+                            <w:proofErr w:type="gramStart"/>
+                            <w:r>
+                              <w:t>constructor(</w:t>
+                            </w:r>
+                            <w:proofErr w:type="gramEnd"/>
+                            <w:r>
+                              <w:t>){</w:t>
+                            </w:r>
+                          </w:p>
+                          <w:p>
+                            <w:r>
+                              <w:t>        </w:t>
+                            </w:r>
+                            <w:proofErr w:type="spellStart"/>
+                            <w:proofErr w:type="gramStart"/>
+                            <w:r>
+                              <w:t>this</w:t>
+                            </w:r>
+                            <w:proofErr w:type="spellEnd"/>
+                            <w:r>
+                              <w:t>.#</w:t>
+                            </w:r>
+                            <w:proofErr w:type="spellStart"/>
+                            <w:proofErr w:type="gramEnd"/>
+                            <w:r>
+                              <w:t>oscillatorA</w:t>
+                            </w:r>
+                            <w:proofErr w:type="spellEnd"/>
+                            <w:r>
+                              <w:t> = new oscillator();</w:t>
+                            </w:r>
+                          </w:p>
+                          <w:p>
+                            <w:r>
+                              <w:t>        </w:t>
+                            </w:r>
+                            <w:proofErr w:type="spellStart"/>
+                            <w:proofErr w:type="gramStart"/>
+                            <w:r>
+                              <w:t>this</w:t>
+                            </w:r>
+                            <w:proofErr w:type="spellEnd"/>
+                            <w:r>
+                              <w:t>.#</w:t>
+                            </w:r>
+                            <w:proofErr w:type="spellStart"/>
+                            <w:proofErr w:type="gramEnd"/>
+                            <w:r>
+                              <w:t>oscillatorB</w:t>
+                            </w:r>
+                            <w:proofErr w:type="spellEnd"/>
+                            <w:r>
+                              <w:t> = new oscillator();</w:t>
+                            </w:r>
+                          </w:p>
+                          <w:p>
+                            <w:r>
+                              <w:t>    </w:t>
+                            </w:r>
+                          </w:p>
+                          <w:p>
+                            <w:r>
+                              <w:t>       </w:t>
+                            </w:r>
+                          </w:p>
+                          <w:p>
+                            <w:r>
+                              <w:t>    }</w:t>
+                            </w:r>
+                          </w:p>
+                          <w:p>
+                            <w:r>
+                              <w:t>…..</w:t>
+                            </w:r>
+                          </w:p>
+                          <w:p/>
+                        </w:txbxContent>
+                      </wps:txbx>
+                      <wps:bodyPr rot="0" vert="horz" wrap="square" lIns="91440" tIns="45720" rIns="91440" bIns="45720" anchor="t" anchorCtr="0">
+                        <a:noAutofit/>
+                      </wps:bodyPr>
+                    </wps:wsp>
+                  </a:graphicData>
+                </a:graphic>
+                <wp14:sizeRelH relativeFrom="margin">
+                  <wp14:pctWidth>0</wp14:pctWidth>
+                </wp14:sizeRelH>
+                <wp14:sizeRelV relativeFrom="margin">
+                  <wp14:pctHeight>0</wp14:pctHeight>
+                </wp14:sizeRelV>
+              </wp:anchor>
+            </w:drawing>
+          </mc:Choice>
+          <mc:Fallback>
+            <w:pict>
+              <v:shape w14:anchorId="07FB43EA" id="_x0000_s1046" type="#_x0000_t202" style="position:absolute;margin-left:.15pt;margin-top:23.1pt;width:406.2pt;height:145.2pt;z-index:251689472;visibility:visible;mso-wrap-style:square;mso-width-percent:0;mso-height-percent:0;mso-wrap-distance-left:9pt;mso-wrap-distance-top:3.6pt;mso-wrap-distance-right:9pt;mso-wrap-distance-bottom:3.6pt;mso-position-horizontal:absolute;mso-position-horizontal-relative:text;mso-position-vertical:absolute;mso-position-vertical-relative:text;mso-width-percent:0;mso-height-percent:0;mso-width-relative:margin;mso-height-relative:margin;v-text-anchor:top" o:gfxdata="UEsDBBQABgAIAAAAIQC2gziS/gAAAOEBAAATAAAAW0NvbnRlbnRfVHlwZXNdLnhtbJSRQU7DMBBF&#10;90jcwfIWJU67QAgl6YK0S0CoHGBkTxKLZGx5TGhvj5O2G0SRWNoz/78nu9wcxkFMGNg6quQqL6RA&#10;0s5Y6ir5vt9lD1JwBDIwOMJKHpHlpr69KfdHjyxSmriSfYz+USnWPY7AufNIadK6MEJMx9ApD/oD&#10;OlTrorhX2lFEilmcO2RdNtjC5xDF9pCuTyYBB5bi6bQ4syoJ3g9WQ0ymaiLzg5KdCXlKLjvcW893&#10;SUOqXwnz5DrgnHtJTxOsQfEKIT7DmDSUCaxw7Rqn8787ZsmRM9e2VmPeBN4uqYvTtW7jvijg9N/y&#10;JsXecLq0q+WD6m8AAAD//wMAUEsDBBQABgAIAAAAIQA4/SH/1gAAAJQBAAALAAAAX3JlbHMvLnJl&#10;bHOkkMFqwzAMhu+DvYPRfXGawxijTi+j0GvpHsDYimMaW0Yy2fr2M4PBMnrbUb/Q94l/f/hMi1qR&#10;JVI2sOt6UJgd+ZiDgffL8ekFlFSbvV0oo4EbChzGx4f9GRdb25HMsYhqlCwG5lrLq9biZkxWOiqY&#10;22YiTra2kYMu1l1tQD30/bPm3wwYN0x18gb45AdQl1tp5j/sFB2T0FQ7R0nTNEV3j6o9feQzro1i&#10;OWA14Fm+Q8a1a8+Bvu/d/dMb2JY5uiPbhG/ktn4cqGU/er3pcvwCAAD//wMAUEsDBBQABgAIAAAA&#10;IQAGl99YKwIAAFUEAAAOAAAAZHJzL2Uyb0RvYy54bWysVNtu2zAMfR+wfxD0vtgOkjU14hRdugwD&#10;um5Atw9gJDkWJouepMTOvn6UnKbZ7WWYHwRRpI4OD0kvb4bWsINyXqOteDHJOVNWoNR2V/Evnzev&#10;Fpz5AFaCQasqflSe36xevlj2Xamm2KCRyjECsb7su4o3IXRllnnRqBb8BDtlyVmjayGQ6XaZdNAT&#10;emuyaZ6/znp0snMolPd0ejc6+Srh17US4WNdexWYqThxC2l1ad3GNVstodw56BotTjTgH1i0oC09&#10;eoa6gwBs7/RvUK0WDj3WYSKwzbCutVApB8qmyH/J5rGBTqVcSBzfnWXy/w9WPBw+OaZlxWdzziy0&#10;VKP1HqRDJhULagjIplGlvvMlBT92FB6GNzhQtVPGvrtH8dUzi+sG7E7dOod9o0ASyyLezC6ujjg+&#10;gmz7DyjpNdgHTEBD7dooIYnCCJ2qdTxXiHgwQYfzYr64mpFLkK9YzGY5GfENKJ+ud86HdwpbFjcV&#10;d9QCCR4O9z6MoU8h8TWPRsuNNiYZbrddG8cOQO2ySd8J/acwY1lf8ev5dD4q8FeIPH1/gmh1oL43&#10;uq344hwEZdTtrZVEE8oA2ox7ys7Yk5BRu1HFMGyHVLkiyRxV3qI8krQOxz6nuaRNg+47Zz31eMX9&#10;tz04xZl5b6k81wUJSEORjNn8akqGu/RsLz1gBUFVPHA2btchDVLkavGWyljrJPAzkxNn6t1UotOc&#10;xeG4tFPU899g9QMAAP//AwBQSwMEFAAGAAgAAAAhABIrpRbcAAAABwEAAA8AAABkcnMvZG93bnJl&#10;di54bWxMjstOwzAQRfdI/IM1SGwQdZpUbghxKoQEgl0pCLZuPE0i/Ai2m4a/Z1jB8j5076k3szVs&#10;whAH7yQsFxkwdK3Xg+skvL0+XJfAYlJOK+MdSvjGCJvm/KxWlfYn94LTLnWMRlyslIQ+pbHiPLY9&#10;WhUXfkRH2cEHqxLJ0HEd1InGreF5lglu1eDooVcj3vfYfu6OVkK5epo+4nOxfW/Fwdykq/X0+BWk&#10;vLyY726BJZzTXxl+8QkdGmLa+6PTkRkJBfUkrEQOjNJyma+B7ckuhADe1Pw/f/MDAAD//wMAUEsB&#10;Ai0AFAAGAAgAAAAhALaDOJL+AAAA4QEAABMAAAAAAAAAAAAAAAAAAAAAAFtDb250ZW50X1R5cGVz&#10;XS54bWxQSwECLQAUAAYACAAAACEAOP0h/9YAAACUAQAACwAAAAAAAAAAAAAAAAAvAQAAX3JlbHMv&#10;LnJlbHNQSwECLQAUAAYACAAAACEABpffWCsCAABVBAAADgAAAAAAAAAAAAAAAAAuAgAAZHJzL2Uy&#10;b0RvYy54bWxQSwECLQAUAAYACAAAACEAEiulFtwAAAAHAQAADwAAAAAAAAAAAAAAAACFBAAAZHJz&#10;L2Rvd25yZXYueG1sUEsFBgAAAAAEAAQA8wAAAI4FAAAAAA==&#10;">
+                <v:textbox>
+                  <w:txbxContent>
+                    <w:p>
+                      <w:proofErr w:type="spellStart"/>
+                      <w:r>
+                        <w:t>class</w:t>
+                      </w:r>
+                      <w:proofErr w:type="spellEnd"/>
+                      <w:r>
+                        <w:t> </w:t>
+                      </w:r>
+                      <w:proofErr w:type="spellStart"/>
+                      <w:proofErr w:type="gramStart"/>
+                      <w:r>
+                        <w:t>Synth</w:t>
+                      </w:r>
+                      <w:proofErr w:type="spellEnd"/>
+                      <w:r>
+                        <w:t>{</w:t>
+                      </w:r>
+                      <w:proofErr w:type="gramEnd"/>
+                    </w:p>
+                    <w:p>
+                      <w:r>
+                        <w:t>    #oscillatorA;</w:t>
+                      </w:r>
+                    </w:p>
+                    <w:p>
+                      <w:r>
+                        <w:t>    #oscillatorB;</w:t>
+                      </w:r>
+                    </w:p>
+                    <w:p/>
+                    <w:p>
+                      <w:r>
+                        <w:t>    </w:t>
+                      </w:r>
+                      <w:proofErr w:type="gramStart"/>
+                      <w:r>
+                        <w:t>constructor(</w:t>
+                      </w:r>
+                      <w:proofErr w:type="gramEnd"/>
+                      <w:r>
+                        <w:t>){</w:t>
+                      </w:r>
+                    </w:p>
+                    <w:p>
+                      <w:r>
+                        <w:t>        </w:t>
+                      </w:r>
+                      <w:proofErr w:type="spellStart"/>
+                      <w:proofErr w:type="gramStart"/>
+                      <w:r>
+                        <w:t>this</w:t>
+                      </w:r>
+                      <w:proofErr w:type="spellEnd"/>
+                      <w:r>
+                        <w:t>.#</w:t>
+                      </w:r>
+                      <w:proofErr w:type="spellStart"/>
+                      <w:proofErr w:type="gramEnd"/>
+                      <w:r>
+                        <w:t>oscillatorA</w:t>
+                      </w:r>
+                      <w:proofErr w:type="spellEnd"/>
+                      <w:r>
+                        <w:t> = new oscillator();</w:t>
+                      </w:r>
+                    </w:p>
+                    <w:p>
+                      <w:r>
+                        <w:t>        </w:t>
+                      </w:r>
+                      <w:proofErr w:type="spellStart"/>
+                      <w:proofErr w:type="gramStart"/>
+                      <w:r>
+                        <w:t>this</w:t>
+                      </w:r>
+                      <w:proofErr w:type="spellEnd"/>
+                      <w:r>
+                        <w:t>.#</w:t>
+                      </w:r>
+                      <w:proofErr w:type="spellStart"/>
+                      <w:proofErr w:type="gramEnd"/>
+                      <w:r>
+                        <w:t>oscillatorB</w:t>
+                      </w:r>
+                      <w:proofErr w:type="spellEnd"/>
+                      <w:r>
+                        <w:t> = new oscillator();</w:t>
+                      </w:r>
+                    </w:p>
+                    <w:p>
+                      <w:r>
+                        <w:t>    </w:t>
+                      </w:r>
+                    </w:p>
+                    <w:p>
+                      <w:r>
+                        <w:t>       </w:t>
+                      </w:r>
+                    </w:p>
+                    <w:p>
+                      <w:r>
+                        <w:t>    }</w:t>
+                      </w:r>
+                    </w:p>
+                    <w:p>
+                      <w:r>
+                        <w:t>…..</w:t>
+                      </w:r>
+                    </w:p>
+                    <w:p/>
+                  </w:txbxContent>
+                </v:textbox>
+                <w10:wrap type="square"/>
+              </v:shape>
+            </w:pict>
+          </mc:Fallback>
+        </mc:AlternateContent>
+      </w:r>
+    </w:p>
+    <w:p>
+      <w:pPr>
+        <w:rPr>
+          <w:b/>
+          <w:bCs/>
+        </w:rPr>
+      </w:pPr>
+      <w:r>
+        <w:rPr>
+          <w:b/>
+          <w:bCs/>
+        </w:rPr>
+        <w:lastRenderedPageBreak/>
+        <w:t>6.4.1.3.</w:t>
+      </w:r>
+      <w:r>
+        <w:rPr>
+          <w:b/>
+          <w:bCs/>
+        </w:rPr>
+        <w:t>2</w:t>
+      </w:r>
+      <w:r>
+        <w:rPr>
+          <w:b/>
+          <w:bCs/>
+        </w:rPr>
+        <w:t xml:space="preserve">. </w:t>
+      </w:r>
+      <w:r>
+        <w:rPr>
+          <w:b/>
+          <w:bCs/>
+        </w:rPr>
+        <w:t>Polifonía</w:t>
+      </w:r>
+    </w:p>
+    <w:p>
+      <w:pPr>
+        <w:rPr>
+          <w:b/>
+          <w:bCs/>
+        </w:rPr>
+      </w:pPr>
+    </w:p>
+    <w:p>
+      <w:pPr>
+        <w:rPr>
+          <w:rFonts w:ascii="Arial" w:hAnsi="Arial" w:cs="Arial"/>
+        </w:rPr>
+      </w:pPr>
+      <w:r>
+        <w:rPr>
+          <w:rFonts w:ascii="Arial" w:hAnsi="Arial" w:cs="Arial"/>
+        </w:rPr>
+        <w:t>Como ya se ha mencionado el concepto de oscilador en el mundo digital es algo abstracto y en este punto tenemos un claro ejemplo de ello. Un solo oscilador analógico es capaz de oscilar varias frecuencias de oscilación</w:t>
+      </w:r>
+      <w:r>
+        <w:rPr>
+          <w:rFonts w:ascii="Arial" w:hAnsi="Arial" w:cs="Arial"/>
+        </w:rPr>
+        <w:t xml:space="preserve"> de manera simultánea</w:t>
+      </w:r>
+      <w:r>
+        <w:rPr>
+          <w:rFonts w:ascii="Arial" w:hAnsi="Arial" w:cs="Arial"/>
+        </w:rPr>
+        <w:t xml:space="preserve">, sin embargo, </w:t>
+      </w:r>
+      <w:r>
+        <w:rPr>
+          <w:rFonts w:ascii="Arial" w:hAnsi="Arial" w:cs="Arial"/>
+        </w:rPr>
+        <w:t>en el mundo digital esto no es siempre posible ya que se necesitan ejecutar funciones de manera sincronizada, encontrándonos el primer problema a afrontar ya que JavaScript no admite la creación de hebras.</w:t>
+      </w:r>
+    </w:p>
+    <w:p>
+      <w:pPr>
+        <w:rPr>
+          <w:rFonts w:ascii="Arial" w:hAnsi="Arial" w:cs="Arial"/>
+        </w:rPr>
+      </w:pPr>
+    </w:p>
+    <w:p>
+      <w:pPr>
+        <w:rPr>
+          <w:rFonts w:ascii="Arial" w:hAnsi="Arial" w:cs="Arial"/>
+        </w:rPr>
+      </w:pPr>
+      <w:proofErr w:type="gramStart"/>
+      <w:r>
+        <w:rPr>
+          <w:rFonts w:ascii="Arial" w:hAnsi="Arial" w:cs="Arial"/>
+        </w:rPr>
+        <w:t>La web audio</w:t>
+      </w:r>
+      <w:proofErr w:type="gramEnd"/>
+      <w:r>
+        <w:rPr>
+          <w:rFonts w:ascii="Arial" w:hAnsi="Arial" w:cs="Arial"/>
+        </w:rPr>
+        <w:t xml:space="preserve"> Api proporciona un nodo oscilador (</w:t>
+      </w:r>
+      <w:r>
+        <w:rPr>
+          <w:rFonts w:ascii="Arial" w:hAnsi="Arial" w:cs="Arial"/>
+          <w:b/>
+          <w:bCs/>
+        </w:rPr>
+        <w:t xml:space="preserve">OscillatorNode) </w:t>
+      </w:r>
+      <w:r>
+        <w:rPr>
+          <w:rFonts w:ascii="Arial" w:hAnsi="Arial" w:cs="Arial"/>
+        </w:rPr>
+        <w:t xml:space="preserve">que representa una forma de audio periódica, como puede ser una onda sinusoidal. Es un módulo de otro nodo llamado </w:t>
+      </w:r>
+      <w:r>
+        <w:rPr>
+          <w:rFonts w:ascii="Arial" w:hAnsi="Arial" w:cs="Arial"/>
+          <w:b/>
+          <w:bCs/>
+        </w:rPr>
+        <w:t>AudioScheduledSourceNode</w:t>
+      </w:r>
+      <w:r>
+        <w:rPr>
+          <w:rFonts w:ascii="Arial" w:hAnsi="Arial" w:cs="Arial"/>
+        </w:rPr>
+        <w:t xml:space="preserve"> que</w:t>
+      </w:r>
+      <w:r>
+        <w:rPr>
+          <w:rFonts w:ascii="Arial" w:hAnsi="Arial" w:cs="Arial"/>
+        </w:rPr>
+        <w:t xml:space="preserve"> hace </w:t>
+      </w:r>
+      <w:r>
+        <w:rPr>
+          <w:rFonts w:ascii="Arial" w:hAnsi="Arial" w:cs="Arial"/>
+        </w:rPr>
+        <w:t>que se creé una frecuencia específica de una onda determinada constante, es decir, crea un tono o nota constante.</w:t>
+      </w:r>
+    </w:p>
+    <w:p>
+      <w:pPr>
+        <w:rPr>
+          <w:rFonts w:ascii="Arial" w:hAnsi="Arial" w:cs="Arial"/>
+        </w:rPr>
+      </w:pPr>
+    </w:p>
+    <w:p>
+      <w:pPr>
+        <w:rPr>
+          <w:rFonts w:ascii="Arial" w:hAnsi="Arial" w:cs="Arial"/>
+        </w:rPr>
+      </w:pPr>
+      <w:r>
+        <w:rPr>
+          <w:rFonts w:ascii="Arial" w:hAnsi="Arial" w:cs="Arial"/>
+        </w:rPr>
+        <w:t>Sin embargo, el OscillatorNode solo es capaz de generar una nota o frecuencia de manera simultánea, siendo imposible la polifonía con un solo oscilador.</w:t>
+      </w:r>
+    </w:p>
+    <w:p>
+      <w:pPr>
+        <w:rPr>
+          <w:rFonts w:ascii="Arial" w:hAnsi="Arial" w:cs="Arial"/>
+        </w:rPr>
+      </w:pPr>
+    </w:p>
+    <w:p>
+      <w:pPr>
+        <w:rPr>
+          <w:rFonts w:ascii="Arial" w:hAnsi="Arial" w:cs="Arial"/>
+        </w:rPr>
+      </w:pPr>
+    </w:p>
     <w:p>
       <w:pPr>
         <w:rPr>
@@ -33221,11 +35105,7 @@
         <w:t>7</w:t>
       </w:r>
       <w:r>
-        <w:t xml:space="preserve">: Conclusiones y vías </w:t>
-      </w:r>
-      <w:r>
-        <w:lastRenderedPageBreak/>
-        <w:t>futuras</w:t>
+        <w:t>: Conclusiones y vías futuras</w:t>
       </w:r>
       <w:bookmarkEnd w:id="49"/>
     </w:p>
@@ -35024,6 +36904,119 @@
     </w:lvl>
   </w:abstractNum>
   <w:abstractNum w:abstractNumId="13" w15:restartNumberingAfterBreak="0">
+    <w:nsid w:val="5C3B024F"/>
+    <w:multiLevelType w:val="hybridMultilevel"/>
+    <w:tmpl w:val="6386AA70"/>
+    <w:lvl w:ilvl="0" w:tplc="0C0A0001">
+      <w:start w:val="1"/>
+      <w:numFmt w:val="bullet"/>
+      <w:lvlText w:val=""/>
+      <w:lvlJc w:val="left"/>
+      <w:pPr>
+        <w:ind w:left="720" w:hanging="360"/>
+      </w:pPr>
+      <w:rPr>
+        <w:rFonts w:ascii="Symbol" w:hAnsi="Symbol" w:hint="default"/>
+      </w:rPr>
+    </w:lvl>
+    <w:lvl w:ilvl="1" w:tplc="0C0A0003" w:tentative="1">
+      <w:start w:val="1"/>
+      <w:numFmt w:val="bullet"/>
+      <w:lvlText w:val="o"/>
+      <w:lvlJc w:val="left"/>
+      <w:pPr>
+        <w:ind w:left="1440" w:hanging="360"/>
+      </w:pPr>
+      <w:rPr>
+        <w:rFonts w:ascii="Courier New" w:hAnsi="Courier New" w:cs="Courier New" w:hint="default"/>
+      </w:rPr>
+    </w:lvl>
+    <w:lvl w:ilvl="2" w:tplc="0C0A0005" w:tentative="1">
+      <w:start w:val="1"/>
+      <w:numFmt w:val="bullet"/>
+      <w:lvlText w:val=""/>
+      <w:lvlJc w:val="left"/>
+      <w:pPr>
+        <w:ind w:left="2160" w:hanging="360"/>
+      </w:pPr>
+      <w:rPr>
+        <w:rFonts w:ascii="Wingdings" w:hAnsi="Wingdings" w:hint="default"/>
+      </w:rPr>
+    </w:lvl>
+    <w:lvl w:ilvl="3" w:tplc="0C0A0001" w:tentative="1">
+      <w:start w:val="1"/>
+      <w:numFmt w:val="bullet"/>
+      <w:lvlText w:val=""/>
+      <w:lvlJc w:val="left"/>
+      <w:pPr>
+        <w:ind w:left="2880" w:hanging="360"/>
+      </w:pPr>
+      <w:rPr>
+        <w:rFonts w:ascii="Symbol" w:hAnsi="Symbol" w:hint="default"/>
+      </w:rPr>
+    </w:lvl>
+    <w:lvl w:ilvl="4" w:tplc="0C0A0003" w:tentative="1">
+      <w:start w:val="1"/>
+      <w:numFmt w:val="bullet"/>
+      <w:lvlText w:val="o"/>
+      <w:lvlJc w:val="left"/>
+      <w:pPr>
+        <w:ind w:left="3600" w:hanging="360"/>
+      </w:pPr>
+      <w:rPr>
+        <w:rFonts w:ascii="Courier New" w:hAnsi="Courier New" w:cs="Courier New" w:hint="default"/>
+      </w:rPr>
+    </w:lvl>
+    <w:lvl w:ilvl="5" w:tplc="0C0A0005" w:tentative="1">
+      <w:start w:val="1"/>
+      <w:numFmt w:val="bullet"/>
+      <w:lvlText w:val=""/>
+      <w:lvlJc w:val="left"/>
+      <w:pPr>
+        <w:ind w:left="4320" w:hanging="360"/>
+      </w:pPr>
+      <w:rPr>
+        <w:rFonts w:ascii="Wingdings" w:hAnsi="Wingdings" w:hint="default"/>
+      </w:rPr>
+    </w:lvl>
+    <w:lvl w:ilvl="6" w:tplc="0C0A0001" w:tentative="1">
+      <w:start w:val="1"/>
+      <w:numFmt w:val="bullet"/>
+      <w:lvlText w:val=""/>
+      <w:lvlJc w:val="left"/>
+      <w:pPr>
+        <w:ind w:left="5040" w:hanging="360"/>
+      </w:pPr>
+      <w:rPr>
+        <w:rFonts w:ascii="Symbol" w:hAnsi="Symbol" w:hint="default"/>
+      </w:rPr>
+    </w:lvl>
+    <w:lvl w:ilvl="7" w:tplc="0C0A0003" w:tentative="1">
+      <w:start w:val="1"/>
+      <w:numFmt w:val="bullet"/>
+      <w:lvlText w:val="o"/>
+      <w:lvlJc w:val="left"/>
+      <w:pPr>
+        <w:ind w:left="5760" w:hanging="360"/>
+      </w:pPr>
+      <w:rPr>
+        <w:rFonts w:ascii="Courier New" w:hAnsi="Courier New" w:cs="Courier New" w:hint="default"/>
+      </w:rPr>
+    </w:lvl>
+    <w:lvl w:ilvl="8" w:tplc="0C0A0005" w:tentative="1">
+      <w:start w:val="1"/>
+      <w:numFmt w:val="bullet"/>
+      <w:lvlText w:val=""/>
+      <w:lvlJc w:val="left"/>
+      <w:pPr>
+        <w:ind w:left="6480" w:hanging="360"/>
+      </w:pPr>
+      <w:rPr>
+        <w:rFonts w:ascii="Wingdings" w:hAnsi="Wingdings" w:hint="default"/>
+      </w:rPr>
+    </w:lvl>
+  </w:abstractNum>
+  <w:abstractNum w:abstractNumId="14" w15:restartNumberingAfterBreak="0">
     <w:nsid w:val="66D25B94"/>
     <w:multiLevelType w:val="hybridMultilevel"/>
     <w:tmpl w:val="30FC83A4"/>
@@ -35109,7 +37102,7 @@
       </w:pPr>
     </w:lvl>
   </w:abstractNum>
-  <w:abstractNum w:abstractNumId="14" w15:restartNumberingAfterBreak="0">
+  <w:abstractNum w:abstractNumId="15" w15:restartNumberingAfterBreak="0">
     <w:nsid w:val="70C50F33"/>
     <w:multiLevelType w:val="hybridMultilevel"/>
     <w:tmpl w:val="2560589E"/>
@@ -35222,7 +37215,7 @@
       </w:rPr>
     </w:lvl>
   </w:abstractNum>
-  <w:abstractNum w:abstractNumId="15" w15:restartNumberingAfterBreak="0">
+  <w:abstractNum w:abstractNumId="16" w15:restartNumberingAfterBreak="0">
     <w:nsid w:val="7BDB61FB"/>
     <w:multiLevelType w:val="hybridMultilevel"/>
     <w:tmpl w:val="2D8EED92"/>
@@ -35335,7 +37328,7 @@
       </w:rPr>
     </w:lvl>
   </w:abstractNum>
-  <w:abstractNum w:abstractNumId="16" w15:restartNumberingAfterBreak="0">
+  <w:abstractNum w:abstractNumId="17" w15:restartNumberingAfterBreak="0">
     <w:nsid w:val="7C16207C"/>
     <w:multiLevelType w:val="hybridMultilevel"/>
     <w:tmpl w:val="F3965FD8"/>
@@ -35421,7 +37414,7 @@
       </w:pPr>
     </w:lvl>
   </w:abstractNum>
-  <w:abstractNum w:abstractNumId="17" w15:restartNumberingAfterBreak="0">
+  <w:abstractNum w:abstractNumId="18" w15:restartNumberingAfterBreak="0">
     <w:nsid w:val="7C603857"/>
     <w:multiLevelType w:val="hybridMultilevel"/>
     <w:tmpl w:val="2E34D570"/>
@@ -35507,7 +37500,7 @@
       </w:pPr>
     </w:lvl>
   </w:abstractNum>
-  <w:abstractNum w:abstractNumId="18" w15:restartNumberingAfterBreak="0">
+  <w:abstractNum w:abstractNumId="19" w15:restartNumberingAfterBreak="0">
     <w:nsid w:val="7C7F63A1"/>
     <w:multiLevelType w:val="hybridMultilevel"/>
     <w:tmpl w:val="AB848396"/>
@@ -35620,7 +37613,7 @@
       </w:rPr>
     </w:lvl>
   </w:abstractNum>
-  <w:abstractNum w:abstractNumId="19" w15:restartNumberingAfterBreak="0">
+  <w:abstractNum w:abstractNumId="20" w15:restartNumberingAfterBreak="0">
     <w:nsid w:val="7EEE54A6"/>
     <w:multiLevelType w:val="hybridMultilevel"/>
     <w:tmpl w:val="535A285C"/>
@@ -35743,13 +37736,13 @@
     <w:abstractNumId w:val="12"/>
   </w:num>
   <w:num w:numId="4">
-    <w:abstractNumId w:val="15"/>
+    <w:abstractNumId w:val="16"/>
   </w:num>
   <w:num w:numId="5">
     <w:abstractNumId w:val="8"/>
   </w:num>
   <w:num w:numId="6">
-    <w:abstractNumId w:val="14"/>
+    <w:abstractNumId w:val="15"/>
   </w:num>
   <w:num w:numId="7">
     <w:abstractNumId w:val="3"/>
@@ -35767,10 +37760,10 @@
     <w:abstractNumId w:val="6"/>
   </w:num>
   <w:num w:numId="12">
-    <w:abstractNumId w:val="19"/>
+    <w:abstractNumId w:val="20"/>
   </w:num>
   <w:num w:numId="13">
-    <w:abstractNumId w:val="13"/>
+    <w:abstractNumId w:val="14"/>
   </w:num>
   <w:num w:numId="14">
     <w:abstractNumId w:val="11"/>
@@ -35779,19 +37772,22 @@
     <w:abstractNumId w:val="10"/>
   </w:num>
   <w:num w:numId="16">
+    <w:abstractNumId w:val="19"/>
+  </w:num>
+  <w:num w:numId="17">
     <w:abstractNumId w:val="18"/>
   </w:num>
-  <w:num w:numId="17">
+  <w:num w:numId="18">
     <w:abstractNumId w:val="17"/>
-  </w:num>
-  <w:num w:numId="18">
-    <w:abstractNumId w:val="16"/>
   </w:num>
   <w:num w:numId="19">
     <w:abstractNumId w:val="7"/>
   </w:num>
   <w:num w:numId="20">
     <w:abstractNumId w:val="1"/>
+  </w:num>
+  <w:num w:numId="21">
+    <w:abstractNumId w:val="13"/>
   </w:num>
 </w:numbering>
 </file>
@@ -36270,10 +38266,29 @@
       <w:color w:val="365F91" w:themeColor="accent1" w:themeShade="BF"/>
     </w:rPr>
   </w:style>
+  <w:style w:type="paragraph" w:styleId="Ttulo5">
+    <w:name w:val="heading 5"/>
+    <w:basedOn w:val="Normal"/>
+    <w:next w:val="Normal"/>
+    <w:link w:val="Ttulo5Car"/>
+    <w:uiPriority w:val="9"/>
+    <w:unhideWhenUsed/>
+    <w:qFormat/>
+    <w:rsid w:val="000868EC"/>
+    <w:pPr>
+      <w:keepNext/>
+      <w:keepLines/>
+      <w:spacing w:before="40"/>
+      <w:outlineLvl w:val="4"/>
+    </w:pPr>
+    <w:rPr>
+      <w:rFonts w:asciiTheme="majorHAnsi" w:eastAsiaTheme="majorEastAsia" w:hAnsiTheme="majorHAnsi" w:cstheme="majorBidi"/>
+      <w:color w:val="365F91" w:themeColor="accent1" w:themeShade="BF"/>
+    </w:rPr>
+  </w:style>
   <w:style w:type="character" w:default="1" w:styleId="Fuentedeprrafopredeter">
     <w:name w:val="Default Paragraph Font"/>
     <w:uiPriority w:val="1"/>
-    <w:semiHidden/>
     <w:unhideWhenUsed/>
   </w:style>
   <w:style w:type="table" w:default="1" w:styleId="Tablanormal">
@@ -37069,6 +39084,18 @@
       <w:u w:val="single"/>
     </w:rPr>
   </w:style>
+  <w:style w:type="character" w:customStyle="1" w:styleId="Ttulo5Car">
+    <w:name w:val="Título 5 Car"/>
+    <w:basedOn w:val="Fuentedeprrafopredeter"/>
+    <w:link w:val="Ttulo5"/>
+    <w:uiPriority w:val="9"/>
+    <w:rsid w:val="000868EC"/>
+    <w:rPr>
+      <w:rFonts w:asciiTheme="majorHAnsi" w:eastAsiaTheme="majorEastAsia" w:hAnsiTheme="majorHAnsi" w:cstheme="majorBidi"/>
+      <w:color w:val="365F91" w:themeColor="accent1" w:themeShade="BF"/>
+      <w:lang w:val="es-ES"/>
+    </w:rPr>
+  </w:style>
 </w:styles>
 </file>
 

</xml_diff>